<commit_message>
update doc for second kill
</commit_message>
<xml_diff>
--- a/CloudAdvance.docx
+++ b/CloudAdvance.docx
@@ -1638,12 +1638,6 @@
             <w:insideV w:val="single" w:color="auto" w:sz="4" w:space="0"/>
           </w:tblBorders>
           <w:tblLayout w:type="fixed"/>
-          <w:tblCellMar>
-            <w:top w:w="0" w:type="dxa"/>
-            <w:left w:w="108" w:type="dxa"/>
-            <w:bottom w:w="0" w:type="dxa"/>
-            <w:right w:w="108" w:type="dxa"/>
-          </w:tblCellMar>
         </w:tblPrEx>
         <w:tc>
           <w:tcPr>
@@ -2314,6 +2308,7 @@
             <w:insideH w:val="none" w:color="auto" w:sz="0" w:space="0"/>
             <w:insideV w:val="none" w:color="auto" w:sz="0" w:space="0"/>
           </w:tblBorders>
+          <w:shd w:val="clear" w:color="auto" w:fill="FFFFFF"/>
           <w:tblLayout w:type="fixed"/>
           <w:tblCellMar>
             <w:top w:w="0" w:type="dxa"/>
@@ -2537,7 +2532,6 @@
             <w:insideH w:val="none" w:color="auto" w:sz="0" w:space="0"/>
             <w:insideV w:val="none" w:color="auto" w:sz="0" w:space="0"/>
           </w:tblBorders>
-          <w:shd w:val="clear" w:color="auto" w:fill="FFFFFF"/>
           <w:tblLayout w:type="fixed"/>
           <w:tblCellMar>
             <w:top w:w="0" w:type="dxa"/>
@@ -5925,8 +5919,6 @@
         </w:rPr>
         <w:fldChar w:fldCharType="end"/>
       </w:r>
-      <w:bookmarkStart w:id="0" w:name="_GoBack"/>
-      <w:bookmarkEnd w:id="0"/>
     </w:p>
     <w:p>
       <w:pPr>
@@ -6130,6 +6122,7 @@
       <w:pPr>
         <w:widowControl w:val="0"/>
         <w:numPr>
+          <w:ilvl w:val="0"/>
           <w:numId w:val="0"/>
         </w:numPr>
         <w:jc w:val="both"/>
@@ -6192,6 +6185,7 @@
       <w:pPr>
         <w:widowControl w:val="0"/>
         <w:numPr>
+          <w:ilvl w:val="0"/>
           <w:numId w:val="0"/>
         </w:numPr>
         <w:jc w:val="both"/>
@@ -6302,6 +6296,7 @@
       <w:pPr>
         <w:widowControl w:val="0"/>
         <w:numPr>
+          <w:ilvl w:val="0"/>
           <w:numId w:val="0"/>
         </w:numPr>
         <w:jc w:val="both"/>
@@ -6343,6 +6338,7 @@
       <w:pPr>
         <w:widowControl w:val="0"/>
         <w:numPr>
+          <w:ilvl w:val="0"/>
           <w:numId w:val="0"/>
         </w:numPr>
         <w:ind w:leftChars="0"/>
@@ -6368,6 +6364,7 @@
       <w:pPr>
         <w:widowControl w:val="0"/>
         <w:numPr>
+          <w:ilvl w:val="0"/>
           <w:numId w:val="0"/>
         </w:numPr>
         <w:ind w:leftChars="0"/>
@@ -6393,6 +6390,7 @@
       <w:pPr>
         <w:widowControl w:val="0"/>
         <w:numPr>
+          <w:ilvl w:val="0"/>
           <w:numId w:val="0"/>
         </w:numPr>
         <w:ind w:leftChars="0"/>
@@ -6418,6 +6416,7 @@
       <w:pPr>
         <w:widowControl w:val="0"/>
         <w:numPr>
+          <w:ilvl w:val="0"/>
           <w:numId w:val="0"/>
         </w:numPr>
         <w:ind w:leftChars="0"/>
@@ -6460,6 +6459,7 @@
       <w:pPr>
         <w:widowControl w:val="0"/>
         <w:numPr>
+          <w:ilvl w:val="0"/>
           <w:numId w:val="0"/>
         </w:numPr>
         <w:ind w:leftChars="0"/>
@@ -6485,6 +6485,7 @@
       <w:pPr>
         <w:widowControl w:val="0"/>
         <w:numPr>
+          <w:ilvl w:val="0"/>
           <w:numId w:val="0"/>
         </w:numPr>
         <w:ind w:leftChars="0"/>
@@ -6510,6 +6511,7 @@
       <w:pPr>
         <w:widowControl w:val="0"/>
         <w:numPr>
+          <w:ilvl w:val="0"/>
           <w:numId w:val="0"/>
         </w:numPr>
         <w:ind w:leftChars="0"/>
@@ -6535,6 +6537,7 @@
       <w:pPr>
         <w:widowControl w:val="0"/>
         <w:numPr>
+          <w:ilvl w:val="0"/>
           <w:numId w:val="0"/>
         </w:numPr>
         <w:ind w:leftChars="0"/>
@@ -6774,6 +6777,7 @@
       <w:pPr>
         <w:widowControl w:val="0"/>
         <w:numPr>
+          <w:ilvl w:val="0"/>
           <w:numId w:val="0"/>
         </w:numPr>
         <w:jc w:val="both"/>
@@ -6784,6 +6788,3552 @@
           <w:lang w:val="en-US" w:eastAsia="zh-CN"/>
         </w:rPr>
       </w:pPr>
+    </w:p>
+    <w:p>
+      <w:pPr>
+        <w:widowControl w:val="0"/>
+        <w:numPr>
+          <w:ilvl w:val="0"/>
+          <w:numId w:val="0"/>
+        </w:numPr>
+        <w:jc w:val="both"/>
+        <w:rPr>
+          <w:rFonts w:hint="default" w:ascii="宋体" w:hAnsi="宋体" w:eastAsia="宋体" w:cs="宋体"/>
+          <w:sz w:val="24"/>
+          <w:szCs w:val="24"/>
+          <w:lang w:val="en-US" w:eastAsia="zh-CN"/>
+        </w:rPr>
+      </w:pPr>
+    </w:p>
+    <w:p>
+      <w:pPr>
+        <w:pStyle w:val="3"/>
+        <w:numPr>
+          <w:ilvl w:val="0"/>
+          <w:numId w:val="1"/>
+        </w:numPr>
+        <w:bidi w:val="0"/>
+        <w:rPr>
+          <w:rFonts w:hint="eastAsia"/>
+          <w:lang w:val="en-US" w:eastAsia="zh-CN"/>
+        </w:rPr>
+      </w:pPr>
+      <w:r>
+        <w:rPr>
+          <w:rFonts w:hint="eastAsia"/>
+          <w:lang w:val="en-US" w:eastAsia="zh-CN"/>
+        </w:rPr>
+        <w:t>秒杀系统</w:t>
+      </w:r>
+    </w:p>
+    <w:p>
+      <w:pPr>
+        <w:pStyle w:val="5"/>
+        <w:numPr>
+          <w:ilvl w:val="0"/>
+          <w:numId w:val="8"/>
+        </w:numPr>
+        <w:bidi w:val="0"/>
+        <w:rPr>
+          <w:rFonts w:hint="eastAsia"/>
+          <w:lang w:val="en-US" w:eastAsia="zh-CN"/>
+        </w:rPr>
+      </w:pPr>
+      <w:r>
+        <w:rPr>
+          <w:rFonts w:hint="eastAsia"/>
+          <w:lang w:val="en-US" w:eastAsia="zh-CN"/>
+        </w:rPr>
+        <w:t>特点</w:t>
+      </w:r>
+    </w:p>
+    <w:p>
+      <w:pPr>
+        <w:rPr>
+          <w:rFonts w:hint="eastAsia"/>
+          <w:lang w:val="en-US" w:eastAsia="zh-CN"/>
+        </w:rPr>
+      </w:pPr>
+      <w:r>
+        <w:rPr>
+          <w:rFonts w:hint="eastAsia"/>
+          <w:lang w:val="en-US" w:eastAsia="zh-CN"/>
+        </w:rPr>
+        <w:t>瞬时并发量大：同一时间访问，瞬时并发访问量突增10倍甚至100倍以上；</w:t>
+      </w:r>
+    </w:p>
+    <w:p>
+      <w:pPr>
+        <w:rPr>
+          <w:rFonts w:hint="eastAsia"/>
+          <w:lang w:val="en-US" w:eastAsia="zh-CN"/>
+        </w:rPr>
+      </w:pPr>
+      <w:r>
+        <w:rPr>
+          <w:rFonts w:hint="eastAsia"/>
+          <w:lang w:val="en-US" w:eastAsia="zh-CN"/>
+        </w:rPr>
+        <w:t>库存量少：极少量用户能购买成功</w:t>
+      </w:r>
+    </w:p>
+    <w:p>
+      <w:pPr>
+        <w:rPr>
+          <w:rFonts w:hint="eastAsia"/>
+          <w:lang w:val="en-US" w:eastAsia="zh-CN"/>
+        </w:rPr>
+      </w:pPr>
+      <w:r>
+        <w:rPr>
+          <w:rFonts w:hint="eastAsia"/>
+          <w:lang w:val="en-US" w:eastAsia="zh-CN"/>
+        </w:rPr>
+        <w:t>采用的技术点：限流、削峰、异步处理、内存缓存</w:t>
+      </w:r>
+    </w:p>
+    <w:p>
+      <w:pPr>
+        <w:rPr>
+          <w:rFonts w:hint="default"/>
+          <w:lang w:val="en-US" w:eastAsia="zh-CN"/>
+        </w:rPr>
+      </w:pPr>
+    </w:p>
+    <w:p>
+      <w:pPr>
+        <w:pStyle w:val="5"/>
+        <w:numPr>
+          <w:ilvl w:val="0"/>
+          <w:numId w:val="8"/>
+        </w:numPr>
+        <w:bidi w:val="0"/>
+        <w:rPr>
+          <w:rFonts w:hint="eastAsia"/>
+          <w:lang w:val="en-US" w:eastAsia="zh-CN"/>
+        </w:rPr>
+      </w:pPr>
+      <w:r>
+        <w:rPr>
+          <w:rFonts w:hint="eastAsia"/>
+          <w:lang w:val="en-US" w:eastAsia="zh-CN"/>
+        </w:rPr>
+        <w:t>避免超卖和少卖</w:t>
+      </w:r>
+    </w:p>
+    <w:p>
+      <w:pPr>
+        <w:rPr>
+          <w:rFonts w:hint="eastAsia"/>
+          <w:lang w:val="en-US" w:eastAsia="zh-CN"/>
+        </w:rPr>
+      </w:pPr>
+      <w:r>
+        <w:rPr>
+          <w:rFonts w:hint="eastAsia"/>
+          <w:lang w:val="en-US" w:eastAsia="zh-CN"/>
+        </w:rPr>
+        <w:t>在订票系统或秒杀场景中，一般有三个步骤：生成订单、减扣库存、用户支付</w:t>
+      </w:r>
+    </w:p>
+    <w:p>
+      <w:pPr>
+        <w:rPr>
+          <w:rFonts w:hint="eastAsia"/>
+          <w:lang w:val="en-US" w:eastAsia="zh-CN"/>
+        </w:rPr>
+      </w:pPr>
+    </w:p>
+    <w:p>
+      <w:pPr>
+        <w:rPr>
+          <w:rFonts w:hint="eastAsia"/>
+          <w:lang w:val="en-US" w:eastAsia="zh-CN"/>
+        </w:rPr>
+      </w:pPr>
+      <w:r>
+        <w:rPr>
+          <w:rFonts w:hint="eastAsia"/>
+          <w:lang w:val="en-US" w:eastAsia="zh-CN"/>
+        </w:rPr>
+        <w:t>下单减库存：在生成订单时，扣减库存，但可能很多用户不会支付，导致可能会少卖</w:t>
+      </w:r>
+    </w:p>
+    <w:p>
+      <w:r>
+        <w:drawing>
+          <wp:inline distT="0" distB="0" distL="114300" distR="114300">
+            <wp:extent cx="5271135" cy="751840"/>
+            <wp:effectExtent l="0" t="0" r="12065" b="10160"/>
+            <wp:docPr id="27" name="图片 8"/>
+            <wp:cNvGraphicFramePr>
+              <a:graphicFrameLocks xmlns:a="http://schemas.openxmlformats.org/drawingml/2006/main" noChangeAspect="1"/>
+            </wp:cNvGraphicFramePr>
+            <a:graphic xmlns:a="http://schemas.openxmlformats.org/drawingml/2006/main">
+              <a:graphicData uri="http://schemas.openxmlformats.org/drawingml/2006/picture">
+                <pic:pic xmlns:pic="http://schemas.openxmlformats.org/drawingml/2006/picture">
+                  <pic:nvPicPr>
+                    <pic:cNvPr id="27" name="图片 8"/>
+                    <pic:cNvPicPr>
+                      <a:picLocks noChangeAspect="1"/>
+                    </pic:cNvPicPr>
+                  </pic:nvPicPr>
+                  <pic:blipFill>
+                    <a:blip r:embed="rId21"/>
+                    <a:stretch>
+                      <a:fillRect/>
+                    </a:stretch>
+                  </pic:blipFill>
+                  <pic:spPr>
+                    <a:xfrm>
+                      <a:off x="0" y="0"/>
+                      <a:ext cx="5271135" cy="751840"/>
+                    </a:xfrm>
+                    <a:prstGeom prst="rect">
+                      <a:avLst/>
+                    </a:prstGeom>
+                    <a:noFill/>
+                    <a:ln>
+                      <a:noFill/>
+                    </a:ln>
+                  </pic:spPr>
+                </pic:pic>
+              </a:graphicData>
+            </a:graphic>
+          </wp:inline>
+        </w:drawing>
+      </w:r>
+    </w:p>
+    <w:p>
+      <w:pPr>
+        <w:rPr>
+          <w:rFonts w:hint="eastAsia"/>
+          <w:lang w:val="en-US" w:eastAsia="zh-CN"/>
+        </w:rPr>
+      </w:pPr>
+    </w:p>
+    <w:p>
+      <w:pPr>
+        <w:rPr>
+          <w:rFonts w:hint="eastAsia"/>
+          <w:lang w:val="en-US" w:eastAsia="zh-CN"/>
+        </w:rPr>
+      </w:pPr>
+      <w:r>
+        <w:rPr>
+          <w:rFonts w:hint="eastAsia"/>
+          <w:lang w:val="en-US" w:eastAsia="zh-CN"/>
+        </w:rPr>
+        <w:t>支付减库存：等到用户支付时再扣减库存，当库存减为0时，很多用户发现秒到的订单无法支付，导致超卖</w:t>
+      </w:r>
+    </w:p>
+    <w:p>
+      <w:r>
+        <w:drawing>
+          <wp:inline distT="0" distB="0" distL="114300" distR="114300">
+            <wp:extent cx="5270500" cy="728980"/>
+            <wp:effectExtent l="0" t="0" r="0" b="7620"/>
+            <wp:docPr id="28" name="图片 9"/>
+            <wp:cNvGraphicFramePr>
+              <a:graphicFrameLocks xmlns:a="http://schemas.openxmlformats.org/drawingml/2006/main" noChangeAspect="1"/>
+            </wp:cNvGraphicFramePr>
+            <a:graphic xmlns:a="http://schemas.openxmlformats.org/drawingml/2006/main">
+              <a:graphicData uri="http://schemas.openxmlformats.org/drawingml/2006/picture">
+                <pic:pic xmlns:pic="http://schemas.openxmlformats.org/drawingml/2006/picture">
+                  <pic:nvPicPr>
+                    <pic:cNvPr id="28" name="图片 9"/>
+                    <pic:cNvPicPr>
+                      <a:picLocks noChangeAspect="1"/>
+                    </pic:cNvPicPr>
+                  </pic:nvPicPr>
+                  <pic:blipFill>
+                    <a:blip r:embed="rId22"/>
+                    <a:stretch>
+                      <a:fillRect/>
+                    </a:stretch>
+                  </pic:blipFill>
+                  <pic:spPr>
+                    <a:xfrm>
+                      <a:off x="0" y="0"/>
+                      <a:ext cx="5270500" cy="728980"/>
+                    </a:xfrm>
+                    <a:prstGeom prst="rect">
+                      <a:avLst/>
+                    </a:prstGeom>
+                    <a:noFill/>
+                    <a:ln>
+                      <a:noFill/>
+                    </a:ln>
+                  </pic:spPr>
+                </pic:pic>
+              </a:graphicData>
+            </a:graphic>
+          </wp:inline>
+        </w:drawing>
+      </w:r>
+    </w:p>
+    <w:p>
+      <w:pPr>
+        <w:rPr>
+          <w:rFonts w:hint="eastAsia"/>
+          <w:lang w:val="en-US" w:eastAsia="zh-CN"/>
+        </w:rPr>
+      </w:pPr>
+    </w:p>
+    <w:p>
+      <w:pPr>
+        <w:rPr>
+          <w:rFonts w:hint="eastAsia"/>
+          <w:lang w:val="en-US" w:eastAsia="zh-CN"/>
+        </w:rPr>
+      </w:pPr>
+    </w:p>
+    <w:p>
+      <w:pPr>
+        <w:rPr>
+          <w:rFonts w:hint="eastAsia"/>
+          <w:lang w:val="en-US" w:eastAsia="zh-CN"/>
+        </w:rPr>
+      </w:pPr>
+      <w:r>
+        <w:rPr>
+          <w:rFonts w:hint="eastAsia"/>
+          <w:lang w:val="en-US" w:eastAsia="zh-CN"/>
+        </w:rPr>
+        <w:t>常规传统的做法：</w:t>
+      </w:r>
+    </w:p>
+    <w:p>
+      <w:pPr>
+        <w:rPr>
+          <w:rFonts w:ascii="宋体" w:hAnsi="宋体" w:eastAsia="宋体" w:cs="宋体"/>
+          <w:sz w:val="24"/>
+          <w:szCs w:val="24"/>
+        </w:rPr>
+      </w:pPr>
+      <w:r>
+        <w:rPr>
+          <w:rFonts w:ascii="宋体" w:hAnsi="宋体" w:eastAsia="宋体" w:cs="宋体"/>
+          <w:sz w:val="24"/>
+          <w:szCs w:val="24"/>
+        </w:rPr>
+        <w:drawing>
+          <wp:inline distT="0" distB="0" distL="114300" distR="114300">
+            <wp:extent cx="3505200" cy="1428750"/>
+            <wp:effectExtent l="0" t="0" r="0" b="6350"/>
+            <wp:docPr id="10" name="图片 2" descr="IMG_256"/>
+            <wp:cNvGraphicFramePr>
+              <a:graphicFrameLocks xmlns:a="http://schemas.openxmlformats.org/drawingml/2006/main" noChangeAspect="1"/>
+            </wp:cNvGraphicFramePr>
+            <a:graphic xmlns:a="http://schemas.openxmlformats.org/drawingml/2006/main">
+              <a:graphicData uri="http://schemas.openxmlformats.org/drawingml/2006/picture">
+                <pic:pic xmlns:pic="http://schemas.openxmlformats.org/drawingml/2006/picture">
+                  <pic:nvPicPr>
+                    <pic:cNvPr id="10" name="图片 2" descr="IMG_256"/>
+                    <pic:cNvPicPr>
+                      <a:picLocks noChangeAspect="1"/>
+                    </pic:cNvPicPr>
+                  </pic:nvPicPr>
+                  <pic:blipFill>
+                    <a:blip r:embed="rId23"/>
+                    <a:stretch>
+                      <a:fillRect/>
+                    </a:stretch>
+                  </pic:blipFill>
+                  <pic:spPr>
+                    <a:xfrm>
+                      <a:off x="0" y="0"/>
+                      <a:ext cx="3505200" cy="1428750"/>
+                    </a:xfrm>
+                    <a:prstGeom prst="rect">
+                      <a:avLst/>
+                    </a:prstGeom>
+                    <a:noFill/>
+                    <a:ln w="9525">
+                      <a:noFill/>
+                    </a:ln>
+                  </pic:spPr>
+                </pic:pic>
+              </a:graphicData>
+            </a:graphic>
+          </wp:inline>
+        </w:drawing>
+      </w:r>
+    </w:p>
+    <w:p>
+      <w:pPr>
+        <w:rPr>
+          <w:rFonts w:hint="eastAsia" w:ascii="宋体" w:hAnsi="宋体" w:eastAsia="宋体" w:cs="宋体"/>
+          <w:sz w:val="24"/>
+          <w:szCs w:val="24"/>
+          <w:lang w:val="en-US" w:eastAsia="zh-CN"/>
+        </w:rPr>
+      </w:pPr>
+      <w:r>
+        <w:rPr>
+          <w:rFonts w:hint="eastAsia" w:ascii="宋体" w:hAnsi="宋体" w:eastAsia="宋体" w:cs="宋体"/>
+          <w:sz w:val="24"/>
+          <w:szCs w:val="24"/>
+          <w:lang w:val="en-US" w:eastAsia="zh-CN"/>
+        </w:rPr>
+        <w:t>减库存和创建订单都是本地DB IO操作，根本无法支撑高并发的秒杀场景</w:t>
+      </w:r>
+    </w:p>
+    <w:p>
+      <w:pPr>
+        <w:rPr>
+          <w:rFonts w:hint="eastAsia" w:ascii="宋体" w:hAnsi="宋体" w:eastAsia="宋体" w:cs="宋体"/>
+          <w:sz w:val="24"/>
+          <w:szCs w:val="24"/>
+          <w:lang w:val="en-US" w:eastAsia="zh-CN"/>
+        </w:rPr>
+      </w:pPr>
+    </w:p>
+    <w:p>
+      <w:pPr>
+        <w:rPr>
+          <w:rFonts w:hint="eastAsia" w:ascii="宋体" w:hAnsi="宋体" w:eastAsia="宋体" w:cs="宋体"/>
+          <w:sz w:val="24"/>
+          <w:szCs w:val="24"/>
+          <w:lang w:val="en-US" w:eastAsia="zh-CN"/>
+        </w:rPr>
+      </w:pPr>
+    </w:p>
+    <w:p>
+      <w:pPr>
+        <w:rPr>
+          <w:rFonts w:hint="eastAsia" w:ascii="宋体" w:hAnsi="宋体" w:eastAsia="宋体" w:cs="宋体"/>
+          <w:sz w:val="24"/>
+          <w:szCs w:val="24"/>
+          <w:lang w:val="en-US" w:eastAsia="zh-CN"/>
+        </w:rPr>
+      </w:pPr>
+      <w:r>
+        <w:rPr>
+          <w:rFonts w:hint="eastAsia" w:ascii="宋体" w:hAnsi="宋体" w:eastAsia="宋体" w:cs="宋体"/>
+          <w:sz w:val="24"/>
+          <w:szCs w:val="24"/>
+          <w:lang w:val="en-US" w:eastAsia="zh-CN"/>
+        </w:rPr>
+        <w:t>创建订单异步化，扣减库存内存化：</w:t>
+      </w:r>
+    </w:p>
+    <w:p>
+      <w:r>
+        <w:drawing>
+          <wp:inline distT="0" distB="0" distL="114300" distR="114300">
+            <wp:extent cx="4883150" cy="1625600"/>
+            <wp:effectExtent l="0" t="0" r="6350" b="0"/>
+            <wp:docPr id="25" name="图片 6"/>
+            <wp:cNvGraphicFramePr>
+              <a:graphicFrameLocks xmlns:a="http://schemas.openxmlformats.org/drawingml/2006/main" noChangeAspect="1"/>
+            </wp:cNvGraphicFramePr>
+            <a:graphic xmlns:a="http://schemas.openxmlformats.org/drawingml/2006/main">
+              <a:graphicData uri="http://schemas.openxmlformats.org/drawingml/2006/picture">
+                <pic:pic xmlns:pic="http://schemas.openxmlformats.org/drawingml/2006/picture">
+                  <pic:nvPicPr>
+                    <pic:cNvPr id="25" name="图片 6"/>
+                    <pic:cNvPicPr>
+                      <a:picLocks noChangeAspect="1"/>
+                    </pic:cNvPicPr>
+                  </pic:nvPicPr>
+                  <pic:blipFill>
+                    <a:blip r:embed="rId24"/>
+                    <a:stretch>
+                      <a:fillRect/>
+                    </a:stretch>
+                  </pic:blipFill>
+                  <pic:spPr>
+                    <a:xfrm>
+                      <a:off x="0" y="0"/>
+                      <a:ext cx="4883150" cy="1625600"/>
+                    </a:xfrm>
+                    <a:prstGeom prst="rect">
+                      <a:avLst/>
+                    </a:prstGeom>
+                    <a:noFill/>
+                    <a:ln>
+                      <a:noFill/>
+                    </a:ln>
+                  </pic:spPr>
+                </pic:pic>
+              </a:graphicData>
+            </a:graphic>
+          </wp:inline>
+        </w:drawing>
+      </w:r>
+    </w:p>
+    <w:p>
+      <w:pPr>
+        <w:rPr>
+          <w:rFonts w:hint="eastAsia"/>
+          <w:lang w:val="en-US" w:eastAsia="zh-CN"/>
+        </w:rPr>
+      </w:pPr>
+      <w:r>
+        <w:rPr>
+          <w:rFonts w:hint="eastAsia"/>
+          <w:lang w:val="en-US" w:eastAsia="zh-CN"/>
+        </w:rPr>
+        <w:t>如果超过10分钟，用户还没有支付，则订单取消和库存加1</w:t>
+      </w:r>
+    </w:p>
+    <w:p>
+      <w:pPr>
+        <w:rPr>
+          <w:rFonts w:hint="eastAsia"/>
+          <w:lang w:val="en-US" w:eastAsia="zh-CN"/>
+        </w:rPr>
+      </w:pPr>
+    </w:p>
+    <w:p>
+      <w:pPr>
+        <w:rPr>
+          <w:rFonts w:hint="eastAsia"/>
+          <w:lang w:val="en-US" w:eastAsia="zh-CN"/>
+        </w:rPr>
+      </w:pPr>
+      <w:r>
+        <w:rPr>
+          <w:rFonts w:hint="eastAsia"/>
+          <w:lang w:val="en-US" w:eastAsia="zh-CN"/>
+        </w:rPr>
+        <w:t>对于扣库存进行了分而治之，不全部依赖唯一的Redis集群：</w:t>
+      </w:r>
+    </w:p>
+    <w:p>
+      <w:r>
+        <w:rPr>
+          <w:rFonts w:hint="default"/>
+          <w:lang w:val="en-US"/>
+        </w:rPr>
+        <w:drawing>
+          <wp:inline distT="0" distB="0" distL="114300" distR="114300">
+            <wp:extent cx="5273675" cy="2490470"/>
+            <wp:effectExtent l="0" t="0" r="9525" b="11430"/>
+            <wp:docPr id="26" name="图片 7"/>
+            <wp:cNvGraphicFramePr>
+              <a:graphicFrameLocks xmlns:a="http://schemas.openxmlformats.org/drawingml/2006/main" noChangeAspect="1"/>
+            </wp:cNvGraphicFramePr>
+            <a:graphic xmlns:a="http://schemas.openxmlformats.org/drawingml/2006/main">
+              <a:graphicData uri="http://schemas.openxmlformats.org/drawingml/2006/picture">
+                <pic:pic xmlns:pic="http://schemas.openxmlformats.org/drawingml/2006/picture">
+                  <pic:nvPicPr>
+                    <pic:cNvPr id="26" name="图片 7"/>
+                    <pic:cNvPicPr>
+                      <a:picLocks noChangeAspect="1"/>
+                    </pic:cNvPicPr>
+                  </pic:nvPicPr>
+                  <pic:blipFill>
+                    <a:blip r:embed="rId25"/>
+                    <a:stretch>
+                      <a:fillRect/>
+                    </a:stretch>
+                  </pic:blipFill>
+                  <pic:spPr>
+                    <a:xfrm>
+                      <a:off x="0" y="0"/>
+                      <a:ext cx="5273675" cy="2490470"/>
+                    </a:xfrm>
+                    <a:prstGeom prst="rect">
+                      <a:avLst/>
+                    </a:prstGeom>
+                    <a:noFill/>
+                    <a:ln>
+                      <a:noFill/>
+                    </a:ln>
+                  </pic:spPr>
+                </pic:pic>
+              </a:graphicData>
+            </a:graphic>
+          </wp:inline>
+        </w:drawing>
+      </w:r>
+    </w:p>
+    <w:p>
+      <w:pPr>
+        <w:rPr>
+          <w:rFonts w:hint="eastAsia"/>
+          <w:lang w:val="en-US" w:eastAsia="zh-CN"/>
+        </w:rPr>
+      </w:pPr>
+      <w:r>
+        <w:rPr>
+          <w:rFonts w:hint="eastAsia"/>
+          <w:lang w:val="en-US" w:eastAsia="zh-CN"/>
+        </w:rPr>
+        <w:t>因为唯一的redis，则意味着所有的请求都是基于网络IO请求的。</w:t>
+      </w:r>
+    </w:p>
+    <w:p>
+      <w:pPr>
+        <w:rPr>
+          <w:rFonts w:hint="eastAsia"/>
+          <w:lang w:val="en-US" w:eastAsia="zh-CN"/>
+        </w:rPr>
+      </w:pPr>
+    </w:p>
+    <w:p>
+      <w:pPr>
+        <w:rPr>
+          <w:rFonts w:hint="default"/>
+          <w:b/>
+          <w:bCs/>
+          <w:color w:val="FF0000"/>
+          <w:sz w:val="24"/>
+          <w:szCs w:val="24"/>
+          <w:lang w:val="en-US" w:eastAsia="zh-CN"/>
+        </w:rPr>
+      </w:pPr>
+      <w:r>
+        <w:rPr>
+          <w:rFonts w:hint="eastAsia"/>
+          <w:lang w:val="en-US" w:eastAsia="zh-CN"/>
+        </w:rPr>
+        <w:t>通过如上分析，秒杀场景，</w:t>
+      </w:r>
+      <w:r>
+        <w:rPr>
+          <w:rFonts w:hint="eastAsia"/>
+          <w:b/>
+          <w:bCs/>
+          <w:color w:val="FF0000"/>
+          <w:sz w:val="24"/>
+          <w:szCs w:val="24"/>
+          <w:lang w:val="en-US" w:eastAsia="zh-CN"/>
+        </w:rPr>
+        <w:t>关键的就是如何扣库存</w:t>
+      </w:r>
+    </w:p>
+    <w:p>
+      <w:pPr>
+        <w:pStyle w:val="5"/>
+        <w:numPr>
+          <w:ilvl w:val="0"/>
+          <w:numId w:val="8"/>
+        </w:numPr>
+        <w:bidi w:val="0"/>
+        <w:rPr>
+          <w:rFonts w:hint="default"/>
+          <w:lang w:val="en-US" w:eastAsia="zh-CN"/>
+        </w:rPr>
+      </w:pPr>
+      <w:r>
+        <w:rPr>
+          <w:rFonts w:hint="eastAsia"/>
+          <w:lang w:val="en-US" w:eastAsia="zh-CN"/>
+        </w:rPr>
+        <w:t>防止提前下单</w:t>
+      </w:r>
+    </w:p>
+    <w:tbl>
+      <w:tblPr>
+        <w:tblStyle w:val="10"/>
+        <w:tblW w:w="8522" w:type="dxa"/>
+        <w:tblInd w:w="0" w:type="dxa"/>
+        <w:tblBorders>
+          <w:top w:val="single" w:color="auto" w:sz="4" w:space="0"/>
+          <w:left w:val="single" w:color="auto" w:sz="4" w:space="0"/>
+          <w:bottom w:val="single" w:color="auto" w:sz="4" w:space="0"/>
+          <w:right w:val="single" w:color="auto" w:sz="4" w:space="0"/>
+          <w:insideH w:val="single" w:color="auto" w:sz="4" w:space="0"/>
+          <w:insideV w:val="single" w:color="auto" w:sz="4" w:space="0"/>
+        </w:tblBorders>
+        <w:tblLayout w:type="fixed"/>
+        <w:tblCellMar>
+          <w:left w:w="108" w:type="dxa"/>
+          <w:right w:w="108" w:type="dxa"/>
+        </w:tblCellMar>
+      </w:tblPr>
+      <w:tblGrid>
+        <w:gridCol w:w="8522"/>
+      </w:tblGrid>
+      <w:tr>
+        <w:tblPrEx>
+          <w:tblBorders>
+            <w:top w:val="single" w:color="auto" w:sz="4" w:space="0"/>
+            <w:left w:val="single" w:color="auto" w:sz="4" w:space="0"/>
+            <w:bottom w:val="single" w:color="auto" w:sz="4" w:space="0"/>
+            <w:right w:val="single" w:color="auto" w:sz="4" w:space="0"/>
+            <w:insideH w:val="single" w:color="auto" w:sz="4" w:space="0"/>
+            <w:insideV w:val="single" w:color="auto" w:sz="4" w:space="0"/>
+          </w:tblBorders>
+          <w:tblLayout w:type="fixed"/>
+          <w:tblCellMar>
+            <w:left w:w="108" w:type="dxa"/>
+            <w:right w:w="108" w:type="dxa"/>
+          </w:tblCellMar>
+        </w:tblPrEx>
+        <w:tc>
+          <w:tcPr>
+            <w:tcW w:w="8522" w:type="dxa"/>
+          </w:tcPr>
+          <w:p>
+            <w:pPr>
+              <w:rPr>
+                <w:rFonts w:hint="default"/>
+                <w:vertAlign w:val="baseline"/>
+                <w:lang w:val="en-US" w:eastAsia="zh-CN"/>
+              </w:rPr>
+            </w:pPr>
+            <w:r>
+              <w:rPr>
+                <w:rFonts w:hint="default"/>
+                <w:vertAlign w:val="baseline"/>
+                <w:lang w:val="en-US" w:eastAsia="zh-CN"/>
+              </w:rPr>
+              <w:t>防止提前下单主要是在静态化页面中加入一个 JS 文件引用，该 JS 文件包含活动是否开始的标记以及开始时的动态下单页面的 URL 参数。同时，这个 JS 文件是不会被 CDN 系统缓存的，会一直请求后端服务的，所以这个 JS 文件一定要很小。当活动快开始的时候（比如提前），通过后台接口修改这个 JS 文件使之生效</w:t>
+            </w:r>
+          </w:p>
+        </w:tc>
+      </w:tr>
+    </w:tbl>
+    <w:p>
+      <w:pPr>
+        <w:rPr>
+          <w:rFonts w:hint="default"/>
+          <w:lang w:val="en-US" w:eastAsia="zh-CN"/>
+        </w:rPr>
+      </w:pPr>
+    </w:p>
+    <w:tbl>
+      <w:tblPr>
+        <w:tblStyle w:val="10"/>
+        <w:tblW w:w="8522" w:type="dxa"/>
+        <w:tblInd w:w="0" w:type="dxa"/>
+        <w:tblBorders>
+          <w:top w:val="single" w:color="auto" w:sz="4" w:space="0"/>
+          <w:left w:val="single" w:color="auto" w:sz="4" w:space="0"/>
+          <w:bottom w:val="single" w:color="auto" w:sz="4" w:space="0"/>
+          <w:right w:val="single" w:color="auto" w:sz="4" w:space="0"/>
+          <w:insideH w:val="single" w:color="auto" w:sz="4" w:space="0"/>
+          <w:insideV w:val="single" w:color="auto" w:sz="4" w:space="0"/>
+        </w:tblBorders>
+        <w:tblLayout w:type="fixed"/>
+        <w:tblCellMar>
+          <w:left w:w="108" w:type="dxa"/>
+          <w:right w:w="108" w:type="dxa"/>
+        </w:tblCellMar>
+      </w:tblPr>
+      <w:tblGrid>
+        <w:gridCol w:w="8522"/>
+      </w:tblGrid>
+      <w:tr>
+        <w:tblPrEx>
+          <w:tblBorders>
+            <w:top w:val="single" w:color="auto" w:sz="4" w:space="0"/>
+            <w:left w:val="single" w:color="auto" w:sz="4" w:space="0"/>
+            <w:bottom w:val="single" w:color="auto" w:sz="4" w:space="0"/>
+            <w:right w:val="single" w:color="auto" w:sz="4" w:space="0"/>
+            <w:insideH w:val="single" w:color="auto" w:sz="4" w:space="0"/>
+            <w:insideV w:val="single" w:color="auto" w:sz="4" w:space="0"/>
+          </w:tblBorders>
+          <w:tblLayout w:type="fixed"/>
+        </w:tblPrEx>
+        <w:tc>
+          <w:tcPr>
+            <w:tcW w:w="8522" w:type="dxa"/>
+          </w:tcPr>
+          <w:p>
+            <w:pPr>
+              <w:rPr>
+                <w:rFonts w:hint="default"/>
+                <w:vertAlign w:val="baseline"/>
+                <w:lang w:val="en-US" w:eastAsia="zh-CN"/>
+              </w:rPr>
+            </w:pPr>
+            <w:r>
+              <w:rPr>
+                <w:rFonts w:ascii="Segoe UI" w:hAnsi="Segoe UI" w:eastAsia="Segoe UI" w:cs="Segoe UI"/>
+                <w:i w:val="0"/>
+                <w:caps w:val="0"/>
+                <w:color w:val="24292E"/>
+                <w:spacing w:val="0"/>
+                <w:sz w:val="16"/>
+                <w:szCs w:val="16"/>
+                <w:shd w:val="clear" w:fill="FFFFFF"/>
+              </w:rPr>
+              <w:t>隐藏秒杀接口：如果秒杀地址直接暴露，在秒杀开始前可能会被恶意用户来刷接口，因此需要在没到秒杀开始时间不能获取秒杀接口，只有秒杀开始了，才返回秒杀地址 url 和验证 MD5，用户拿到这两个数据才可以进行秒杀</w:t>
+            </w:r>
+          </w:p>
+        </w:tc>
+      </w:tr>
+    </w:tbl>
+    <w:p>
+      <w:pPr>
+        <w:rPr>
+          <w:rFonts w:hint="default"/>
+          <w:lang w:val="en-US" w:eastAsia="zh-CN"/>
+        </w:rPr>
+      </w:pPr>
+    </w:p>
+    <w:p>
+      <w:pPr>
+        <w:pStyle w:val="5"/>
+        <w:numPr>
+          <w:ilvl w:val="0"/>
+          <w:numId w:val="8"/>
+        </w:numPr>
+        <w:bidi w:val="0"/>
+        <w:rPr>
+          <w:rFonts w:hint="default"/>
+          <w:lang w:val="en-US" w:eastAsia="zh-CN"/>
+        </w:rPr>
+      </w:pPr>
+      <w:r>
+        <w:rPr>
+          <w:rFonts w:hint="eastAsia"/>
+          <w:lang w:val="en-US" w:eastAsia="zh-CN"/>
+        </w:rPr>
+        <w:t>乐观锁和超卖</w:t>
+      </w:r>
+    </w:p>
+    <w:p>
+      <w:pPr>
+        <w:rPr>
+          <w:rFonts w:hint="default"/>
+          <w:lang w:val="en-US" w:eastAsia="zh-CN"/>
+        </w:rPr>
+      </w:pPr>
+      <w:r>
+        <w:rPr>
+          <w:rFonts w:hint="default"/>
+          <w:lang w:val="en-US" w:eastAsia="zh-CN"/>
+        </w:rPr>
+        <w:drawing>
+          <wp:inline distT="0" distB="0" distL="114300" distR="114300">
+            <wp:extent cx="5268595" cy="1461770"/>
+            <wp:effectExtent l="0" t="0" r="1905" b="11430"/>
+            <wp:docPr id="32" name="图片 32" descr="秒杀超卖"/>
+            <wp:cNvGraphicFramePr>
+              <a:graphicFrameLocks xmlns:a="http://schemas.openxmlformats.org/drawingml/2006/main" noChangeAspect="1"/>
+            </wp:cNvGraphicFramePr>
+            <a:graphic xmlns:a="http://schemas.openxmlformats.org/drawingml/2006/main">
+              <a:graphicData uri="http://schemas.openxmlformats.org/drawingml/2006/picture">
+                <pic:pic xmlns:pic="http://schemas.openxmlformats.org/drawingml/2006/picture">
+                  <pic:nvPicPr>
+                    <pic:cNvPr id="32" name="图片 32" descr="秒杀超卖"/>
+                    <pic:cNvPicPr>
+                      <a:picLocks noChangeAspect="1"/>
+                    </pic:cNvPicPr>
+                  </pic:nvPicPr>
+                  <pic:blipFill>
+                    <a:blip r:embed="rId26"/>
+                    <a:stretch>
+                      <a:fillRect/>
+                    </a:stretch>
+                  </pic:blipFill>
+                  <pic:spPr>
+                    <a:xfrm>
+                      <a:off x="0" y="0"/>
+                      <a:ext cx="5268595" cy="1461770"/>
+                    </a:xfrm>
+                    <a:prstGeom prst="rect">
+                      <a:avLst/>
+                    </a:prstGeom>
+                  </pic:spPr>
+                </pic:pic>
+              </a:graphicData>
+            </a:graphic>
+          </wp:inline>
+        </w:drawing>
+      </w:r>
+    </w:p>
+    <w:p>
+      <w:pPr>
+        <w:ind w:firstLine="420" w:firstLineChars="0"/>
+        <w:rPr>
+          <w:rFonts w:hint="eastAsia"/>
+          <w:lang w:val="en-US" w:eastAsia="zh-CN"/>
+        </w:rPr>
+      </w:pPr>
+      <w:r>
+        <w:rPr>
+          <w:rFonts w:hint="default"/>
+          <w:b/>
+          <w:bCs/>
+          <w:color w:val="7030A0"/>
+          <w:lang w:val="en-US" w:eastAsia="zh-CN"/>
+        </w:rPr>
+        <w:t>悲观锁虽然可以解决超卖问题，但是加锁的时间可能会很长，会长时间的限制其他用户的访问，导致很多请求等待锁，卡死在这里，如果这种请求很多就会耗尽连接，系统出现异常</w:t>
+      </w:r>
+      <w:r>
+        <w:rPr>
+          <w:rFonts w:hint="default"/>
+          <w:lang w:val="en-US" w:eastAsia="zh-CN"/>
+        </w:rPr>
+        <w:t>。乐观锁默认不加锁，更失败就直接返回抢购失败，可以承受较高并发</w:t>
+      </w:r>
+      <w:r>
+        <w:rPr>
+          <w:rFonts w:hint="eastAsia"/>
+          <w:lang w:val="en-US" w:eastAsia="zh-CN"/>
+        </w:rPr>
+        <w:t>。</w:t>
+      </w:r>
+    </w:p>
+    <w:p>
+      <w:pPr>
+        <w:ind w:firstLine="420" w:firstLineChars="0"/>
+        <w:rPr>
+          <w:rFonts w:hint="default"/>
+          <w:lang w:val="en-US" w:eastAsia="zh-CN"/>
+        </w:rPr>
+      </w:pPr>
+      <w:r>
+        <w:rPr>
+          <w:rFonts w:hint="default"/>
+          <w:lang w:val="en-US" w:eastAsia="zh-CN"/>
+        </w:rPr>
+        <w:drawing>
+          <wp:inline distT="0" distB="0" distL="114300" distR="114300">
+            <wp:extent cx="4855210" cy="1550670"/>
+            <wp:effectExtent l="0" t="0" r="8890" b="11430"/>
+            <wp:docPr id="33" name="图片 33" descr="乐观锁扣库存"/>
+            <wp:cNvGraphicFramePr>
+              <a:graphicFrameLocks xmlns:a="http://schemas.openxmlformats.org/drawingml/2006/main" noChangeAspect="1"/>
+            </wp:cNvGraphicFramePr>
+            <a:graphic xmlns:a="http://schemas.openxmlformats.org/drawingml/2006/main">
+              <a:graphicData uri="http://schemas.openxmlformats.org/drawingml/2006/picture">
+                <pic:pic xmlns:pic="http://schemas.openxmlformats.org/drawingml/2006/picture">
+                  <pic:nvPicPr>
+                    <pic:cNvPr id="33" name="图片 33" descr="乐观锁扣库存"/>
+                    <pic:cNvPicPr>
+                      <a:picLocks noChangeAspect="1"/>
+                    </pic:cNvPicPr>
+                  </pic:nvPicPr>
+                  <pic:blipFill>
+                    <a:blip r:embed="rId27"/>
+                    <a:stretch>
+                      <a:fillRect/>
+                    </a:stretch>
+                  </pic:blipFill>
+                  <pic:spPr>
+                    <a:xfrm>
+                      <a:off x="0" y="0"/>
+                      <a:ext cx="4855210" cy="1550670"/>
+                    </a:xfrm>
+                    <a:prstGeom prst="rect">
+                      <a:avLst/>
+                    </a:prstGeom>
+                  </pic:spPr>
+                </pic:pic>
+              </a:graphicData>
+            </a:graphic>
+          </wp:inline>
+        </w:drawing>
+      </w:r>
+    </w:p>
+    <w:p>
+      <w:pPr>
+        <w:ind w:firstLine="420" w:firstLineChars="0"/>
+        <w:rPr>
+          <w:rFonts w:hint="default"/>
+          <w:lang w:val="en-US" w:eastAsia="zh-CN"/>
+        </w:rPr>
+      </w:pPr>
+    </w:p>
+    <w:p>
+      <w:pPr>
+        <w:rPr>
+          <w:rFonts w:hint="default"/>
+          <w:lang w:val="en-US" w:eastAsia="zh-CN"/>
+        </w:rPr>
+      </w:pPr>
+    </w:p>
+    <w:tbl>
+      <w:tblPr>
+        <w:tblStyle w:val="10"/>
+        <w:tblW w:w="8522" w:type="dxa"/>
+        <w:tblInd w:w="0" w:type="dxa"/>
+        <w:tblBorders>
+          <w:top w:val="single" w:color="auto" w:sz="4" w:space="0"/>
+          <w:left w:val="single" w:color="auto" w:sz="4" w:space="0"/>
+          <w:bottom w:val="single" w:color="auto" w:sz="4" w:space="0"/>
+          <w:right w:val="single" w:color="auto" w:sz="4" w:space="0"/>
+          <w:insideH w:val="single" w:color="auto" w:sz="4" w:space="0"/>
+          <w:insideV w:val="single" w:color="auto" w:sz="4" w:space="0"/>
+        </w:tblBorders>
+        <w:tblLayout w:type="fixed"/>
+        <w:tblCellMar>
+          <w:left w:w="108" w:type="dxa"/>
+          <w:right w:w="108" w:type="dxa"/>
+        </w:tblCellMar>
+      </w:tblPr>
+      <w:tblGrid>
+        <w:gridCol w:w="8522"/>
+      </w:tblGrid>
+      <w:tr>
+        <w:tblPrEx>
+          <w:tblBorders>
+            <w:top w:val="single" w:color="auto" w:sz="4" w:space="0"/>
+            <w:left w:val="single" w:color="auto" w:sz="4" w:space="0"/>
+            <w:bottom w:val="single" w:color="auto" w:sz="4" w:space="0"/>
+            <w:right w:val="single" w:color="auto" w:sz="4" w:space="0"/>
+            <w:insideH w:val="single" w:color="auto" w:sz="4" w:space="0"/>
+            <w:insideV w:val="single" w:color="auto" w:sz="4" w:space="0"/>
+          </w:tblBorders>
+          <w:tblLayout w:type="fixed"/>
+          <w:tblCellMar>
+            <w:left w:w="108" w:type="dxa"/>
+            <w:right w:w="108" w:type="dxa"/>
+          </w:tblCellMar>
+        </w:tblPrEx>
+        <w:tc>
+          <w:tcPr>
+            <w:tcW w:w="8522" w:type="dxa"/>
+          </w:tcPr>
+          <w:p>
+            <w:pPr>
+              <w:rPr>
+                <w:rFonts w:hint="default"/>
+                <w:vertAlign w:val="baseline"/>
+                <w:lang w:val="en-US" w:eastAsia="zh-CN"/>
+              </w:rPr>
+            </w:pPr>
+            <w:r>
+              <w:rPr>
+                <w:rFonts w:hint="eastAsia"/>
+                <w:vertAlign w:val="baseline"/>
+                <w:lang w:val="en-US" w:eastAsia="zh-CN"/>
+              </w:rPr>
+              <w:t>MySQL：</w:t>
+            </w:r>
+          </w:p>
+          <w:p>
+            <w:pPr>
+              <w:rPr>
+                <w:rFonts w:hint="default"/>
+                <w:vertAlign w:val="baseline"/>
+                <w:lang w:val="en-US" w:eastAsia="zh-CN"/>
+              </w:rPr>
+            </w:pPr>
+            <w:r>
+              <w:rPr>
+                <w:rFonts w:hint="default"/>
+                <w:vertAlign w:val="baseline"/>
+                <w:lang w:val="en-US" w:eastAsia="zh-CN"/>
+              </w:rPr>
+              <w:t>描述：比如某商品的库存为1，此时用户1和用户2并发购买该商品，用户1提交订单后该商品的库存被修改为0，而此时用户2并不知道的情况下提交订单，该商品的库存再次被修改为-1，这就是超卖现象</w:t>
+            </w:r>
+          </w:p>
+          <w:p>
+            <w:pPr>
+              <w:rPr>
+                <w:rFonts w:hint="default"/>
+                <w:vertAlign w:val="baseline"/>
+                <w:lang w:val="en-US" w:eastAsia="zh-CN"/>
+              </w:rPr>
+            </w:pPr>
+          </w:p>
+          <w:p>
+            <w:pPr>
+              <w:rPr>
+                <w:rFonts w:hint="default"/>
+                <w:vertAlign w:val="baseline"/>
+                <w:lang w:val="en-US" w:eastAsia="zh-CN"/>
+              </w:rPr>
+            </w:pPr>
+            <w:r>
+              <w:rPr>
+                <w:rFonts w:hint="default"/>
+                <w:vertAlign w:val="baseline"/>
+                <w:lang w:val="en-US" w:eastAsia="zh-CN"/>
+              </w:rPr>
+              <w:t>实现：</w:t>
+            </w:r>
+          </w:p>
+          <w:p>
+            <w:pPr>
+              <w:rPr>
+                <w:rFonts w:hint="default"/>
+                <w:vertAlign w:val="baseline"/>
+                <w:lang w:val="en-US" w:eastAsia="zh-CN"/>
+              </w:rPr>
+            </w:pPr>
+            <w:r>
+              <w:rPr>
+                <w:rFonts w:hint="default"/>
+                <w:vertAlign w:val="baseline"/>
+                <w:lang w:val="en-US" w:eastAsia="zh-CN"/>
+              </w:rPr>
+              <w:t>对库存更新时，先对库存判断，只有当库存大于0才能更新库存</w:t>
+            </w:r>
+          </w:p>
+          <w:p>
+            <w:pPr>
+              <w:rPr>
+                <w:rFonts w:hint="default"/>
+                <w:vertAlign w:val="baseline"/>
+                <w:lang w:val="en-US" w:eastAsia="zh-CN"/>
+              </w:rPr>
+            </w:pPr>
+            <w:r>
+              <w:rPr>
+                <w:rFonts w:hint="default"/>
+                <w:vertAlign w:val="baseline"/>
+                <w:lang w:val="en-US" w:eastAsia="zh-CN"/>
+              </w:rPr>
+              <w:t>对用户id和商品id建立一个唯一索引，通过这种约束避免同一用户发同时两个请求秒杀到两件相同商品</w:t>
+            </w:r>
+          </w:p>
+          <w:p>
+            <w:pPr>
+              <w:rPr>
+                <w:rFonts w:hint="default"/>
+                <w:vertAlign w:val="baseline"/>
+                <w:lang w:val="en-US" w:eastAsia="zh-CN"/>
+              </w:rPr>
+            </w:pPr>
+            <w:r>
+              <w:rPr>
+                <w:rFonts w:hint="default"/>
+                <w:vertAlign w:val="baseline"/>
+                <w:lang w:val="en-US" w:eastAsia="zh-CN"/>
+              </w:rPr>
+              <w:t>实现乐观锁，给商品信息表增加一个version字段，为每一条数据加上版本。每次更新的时候version+1，并且更新时候带上版本号，当提交前版本号等于更新前版本号，说明此时没有被其他线程影响到，正常更新，如果冲突了则不会进行提交更新。当库存是足够的情况下发生乐观锁冲突就进行一定次数的重试。</w:t>
+            </w:r>
+          </w:p>
+        </w:tc>
+      </w:tr>
+    </w:tbl>
+    <w:p>
+      <w:pPr>
+        <w:rPr>
+          <w:rFonts w:hint="default"/>
+          <w:lang w:val="en-US" w:eastAsia="zh-CN"/>
+        </w:rPr>
+      </w:pPr>
+    </w:p>
+    <w:tbl>
+      <w:tblPr>
+        <w:tblStyle w:val="10"/>
+        <w:tblW w:w="8522" w:type="dxa"/>
+        <w:tblInd w:w="0" w:type="dxa"/>
+        <w:tblBorders>
+          <w:top w:val="single" w:color="auto" w:sz="4" w:space="0"/>
+          <w:left w:val="single" w:color="auto" w:sz="4" w:space="0"/>
+          <w:bottom w:val="single" w:color="auto" w:sz="4" w:space="0"/>
+          <w:right w:val="single" w:color="auto" w:sz="4" w:space="0"/>
+          <w:insideH w:val="single" w:color="auto" w:sz="4" w:space="0"/>
+          <w:insideV w:val="single" w:color="auto" w:sz="4" w:space="0"/>
+        </w:tblBorders>
+        <w:tblLayout w:type="fixed"/>
+        <w:tblCellMar>
+          <w:left w:w="108" w:type="dxa"/>
+          <w:right w:w="108" w:type="dxa"/>
+        </w:tblCellMar>
+      </w:tblPr>
+      <w:tblGrid>
+        <w:gridCol w:w="8522"/>
+      </w:tblGrid>
+      <w:tr>
+        <w:tblPrEx>
+          <w:tblBorders>
+            <w:top w:val="single" w:color="auto" w:sz="4" w:space="0"/>
+            <w:left w:val="single" w:color="auto" w:sz="4" w:space="0"/>
+            <w:bottom w:val="single" w:color="auto" w:sz="4" w:space="0"/>
+            <w:right w:val="single" w:color="auto" w:sz="4" w:space="0"/>
+            <w:insideH w:val="single" w:color="auto" w:sz="4" w:space="0"/>
+            <w:insideV w:val="single" w:color="auto" w:sz="4" w:space="0"/>
+          </w:tblBorders>
+          <w:tblLayout w:type="fixed"/>
+        </w:tblPrEx>
+        <w:tc>
+          <w:tcPr>
+            <w:tcW w:w="8522" w:type="dxa"/>
+          </w:tcPr>
+          <w:p>
+            <w:pPr>
+              <w:rPr>
+                <w:rFonts w:hint="default"/>
+                <w:vertAlign w:val="baseline"/>
+                <w:lang w:val="en-US" w:eastAsia="zh-CN"/>
+              </w:rPr>
+            </w:pPr>
+            <w:r>
+              <w:rPr>
+                <w:rFonts w:hint="default"/>
+                <w:vertAlign w:val="baseline"/>
+                <w:lang w:val="en-US" w:eastAsia="zh-CN"/>
+              </w:rPr>
+              <w:t>redis中可以使用watch命令会监视给定的key，当exec时候如果监视的key从调用watch后发生过变化，则整个事务会失败。也可以调用watch多次监视多个key。这样就可以对指定的key加乐观锁了。注意watch的key是对整个连接有效的，事务也一样。如果连接断开，监视和事务都会被自动清除。当然了exec，discard，unwatch命令都会清除连接中的所有监视。</w:t>
+            </w:r>
+          </w:p>
+        </w:tc>
+      </w:tr>
+    </w:tbl>
+    <w:p>
+      <w:pPr>
+        <w:rPr>
+          <w:rFonts w:hint="default"/>
+          <w:lang w:val="en-US" w:eastAsia="zh-CN"/>
+        </w:rPr>
+      </w:pPr>
+    </w:p>
+    <w:p>
+      <w:pPr>
+        <w:rPr>
+          <w:rFonts w:hint="default"/>
+          <w:lang w:val="en-US" w:eastAsia="zh-CN"/>
+        </w:rPr>
+      </w:pPr>
+      <w:r>
+        <w:rPr>
+          <w:rFonts w:hint="default"/>
+          <w:lang w:val="en-US" w:eastAsia="zh-CN"/>
+        </w:rPr>
+        <w:t>Redis分布式锁----乐观锁的实现，以秒杀系统为例</w:t>
+      </w:r>
+    </w:p>
+    <w:p>
+      <w:pPr>
+        <w:rPr>
+          <w:rFonts w:ascii="宋体" w:hAnsi="宋体" w:eastAsia="宋体" w:cs="宋体"/>
+          <w:sz w:val="24"/>
+          <w:szCs w:val="24"/>
+        </w:rPr>
+      </w:pPr>
+      <w:r>
+        <w:rPr>
+          <w:rFonts w:ascii="宋体" w:hAnsi="宋体" w:eastAsia="宋体" w:cs="宋体"/>
+          <w:sz w:val="24"/>
+          <w:szCs w:val="24"/>
+        </w:rPr>
+        <w:fldChar w:fldCharType="begin"/>
+      </w:r>
+      <w:r>
+        <w:rPr>
+          <w:rFonts w:ascii="宋体" w:hAnsi="宋体" w:eastAsia="宋体" w:cs="宋体"/>
+          <w:sz w:val="24"/>
+          <w:szCs w:val="24"/>
+        </w:rPr>
+        <w:instrText xml:space="preserve"> HYPERLINK "https://www.cnblogs.com/zhaoyan001/p/8421478.html" </w:instrText>
+      </w:r>
+      <w:r>
+        <w:rPr>
+          <w:rFonts w:ascii="宋体" w:hAnsi="宋体" w:eastAsia="宋体" w:cs="宋体"/>
+          <w:sz w:val="24"/>
+          <w:szCs w:val="24"/>
+        </w:rPr>
+        <w:fldChar w:fldCharType="separate"/>
+      </w:r>
+      <w:r>
+        <w:rPr>
+          <w:rStyle w:val="13"/>
+          <w:rFonts w:ascii="宋体" w:hAnsi="宋体" w:eastAsia="宋体" w:cs="宋体"/>
+          <w:sz w:val="24"/>
+          <w:szCs w:val="24"/>
+        </w:rPr>
+        <w:t>https://www.cnblogs.com/zhaoyan001/p/8421478.html</w:t>
+      </w:r>
+      <w:r>
+        <w:rPr>
+          <w:rFonts w:ascii="宋体" w:hAnsi="宋体" w:eastAsia="宋体" w:cs="宋体"/>
+          <w:sz w:val="24"/>
+          <w:szCs w:val="24"/>
+        </w:rPr>
+        <w:fldChar w:fldCharType="end"/>
+      </w:r>
+    </w:p>
+    <w:p>
+      <w:pPr>
+        <w:rPr>
+          <w:rFonts w:hint="default" w:ascii="宋体" w:hAnsi="宋体" w:eastAsia="宋体" w:cs="宋体"/>
+          <w:sz w:val="24"/>
+          <w:szCs w:val="24"/>
+          <w:lang w:val="en-US" w:eastAsia="zh-CN"/>
+        </w:rPr>
+      </w:pPr>
+    </w:p>
+    <w:p>
+      <w:pPr>
+        <w:rPr>
+          <w:rFonts w:hint="default"/>
+          <w:lang w:val="en-US" w:eastAsia="zh-CN"/>
+        </w:rPr>
+      </w:pPr>
+    </w:p>
+    <w:p>
+      <w:pPr>
+        <w:numPr>
+          <w:ilvl w:val="0"/>
+          <w:numId w:val="8"/>
+        </w:numPr>
+        <w:ind w:left="0" w:leftChars="0" w:firstLine="0" w:firstLineChars="0"/>
+        <w:rPr>
+          <w:rFonts w:hint="eastAsia"/>
+          <w:lang w:val="en-US" w:eastAsia="zh-CN"/>
+        </w:rPr>
+      </w:pPr>
+      <w:r>
+        <w:rPr>
+          <w:rFonts w:hint="eastAsia"/>
+          <w:lang w:val="en-US" w:eastAsia="zh-CN"/>
+        </w:rPr>
+        <w:t>发现热点数据</w:t>
+      </w:r>
+    </w:p>
+    <w:p>
+      <w:pPr>
+        <w:numPr>
+          <w:numId w:val="0"/>
+        </w:numPr>
+        <w:ind w:leftChars="0"/>
+        <w:rPr>
+          <w:rFonts w:hint="default"/>
+          <w:lang w:val="en-US" w:eastAsia="zh-CN"/>
+        </w:rPr>
+      </w:pPr>
+    </w:p>
+    <w:tbl>
+      <w:tblPr>
+        <w:tblStyle w:val="10"/>
+        <w:tblW w:w="8522" w:type="dxa"/>
+        <w:tblInd w:w="0" w:type="dxa"/>
+        <w:tblBorders>
+          <w:top w:val="single" w:color="auto" w:sz="4" w:space="0"/>
+          <w:left w:val="single" w:color="auto" w:sz="4" w:space="0"/>
+          <w:bottom w:val="single" w:color="auto" w:sz="4" w:space="0"/>
+          <w:right w:val="single" w:color="auto" w:sz="4" w:space="0"/>
+          <w:insideH w:val="single" w:color="auto" w:sz="4" w:space="0"/>
+          <w:insideV w:val="single" w:color="auto" w:sz="4" w:space="0"/>
+        </w:tblBorders>
+        <w:tblLayout w:type="fixed"/>
+        <w:tblCellMar>
+          <w:left w:w="108" w:type="dxa"/>
+          <w:right w:w="108" w:type="dxa"/>
+        </w:tblCellMar>
+      </w:tblPr>
+      <w:tblGrid>
+        <w:gridCol w:w="8522"/>
+      </w:tblGrid>
+      <w:tr>
+        <w:tblPrEx>
+          <w:tblBorders>
+            <w:top w:val="single" w:color="auto" w:sz="4" w:space="0"/>
+            <w:left w:val="single" w:color="auto" w:sz="4" w:space="0"/>
+            <w:bottom w:val="single" w:color="auto" w:sz="4" w:space="0"/>
+            <w:right w:val="single" w:color="auto" w:sz="4" w:space="0"/>
+            <w:insideH w:val="single" w:color="auto" w:sz="4" w:space="0"/>
+            <w:insideV w:val="single" w:color="auto" w:sz="4" w:space="0"/>
+          </w:tblBorders>
+          <w:tblLayout w:type="fixed"/>
+        </w:tblPrEx>
+        <w:tc>
+          <w:tcPr>
+            <w:tcW w:w="8522" w:type="dxa"/>
+          </w:tcPr>
+          <w:p>
+            <w:pPr>
+              <w:pStyle w:val="5"/>
+              <w:keepNext w:val="0"/>
+              <w:keepLines w:val="0"/>
+              <w:widowControl/>
+              <w:suppressLineNumbers w:val="0"/>
+              <w:shd w:val="clear" w:fill="FFFFFF"/>
+              <w:spacing w:before="240" w:beforeAutospacing="0" w:after="160" w:afterAutospacing="0" w:line="13" w:lineRule="atLeast"/>
+              <w:ind w:left="0" w:firstLine="0"/>
+              <w:rPr>
+                <w:rFonts w:ascii="Segoe UI" w:hAnsi="Segoe UI" w:eastAsia="Segoe UI" w:cs="Segoe UI"/>
+                <w:b/>
+                <w:i w:val="0"/>
+                <w:caps w:val="0"/>
+                <w:color w:val="24292E"/>
+                <w:spacing w:val="0"/>
+                <w:sz w:val="16"/>
+                <w:szCs w:val="16"/>
+              </w:rPr>
+            </w:pPr>
+            <w:r>
+              <w:rPr>
+                <w:rFonts w:hint="default" w:ascii="Segoe UI" w:hAnsi="Segoe UI" w:eastAsia="Segoe UI" w:cs="Segoe UI"/>
+                <w:b/>
+                <w:i w:val="0"/>
+                <w:caps w:val="0"/>
+                <w:color w:val="24292E"/>
+                <w:spacing w:val="0"/>
+                <w:sz w:val="16"/>
+                <w:szCs w:val="16"/>
+                <w:shd w:val="clear" w:fill="FFFFFF"/>
+              </w:rPr>
+              <w:t>发现热点数据</w:t>
+            </w:r>
+          </w:p>
+          <w:p>
+            <w:pPr>
+              <w:pStyle w:val="8"/>
+              <w:keepNext w:val="0"/>
+              <w:keepLines w:val="0"/>
+              <w:widowControl/>
+              <w:suppressLineNumbers w:val="0"/>
+              <w:shd w:val="clear" w:fill="FFFFFF"/>
+              <w:spacing w:before="0" w:beforeAutospacing="0" w:after="160" w:afterAutospacing="0"/>
+              <w:ind w:left="0" w:firstLine="0"/>
+              <w:rPr>
+                <w:rFonts w:hint="default" w:ascii="Segoe UI" w:hAnsi="Segoe UI" w:eastAsia="Segoe UI" w:cs="Segoe UI"/>
+                <w:i w:val="0"/>
+                <w:caps w:val="0"/>
+                <w:color w:val="24292E"/>
+                <w:spacing w:val="0"/>
+                <w:sz w:val="16"/>
+                <w:szCs w:val="16"/>
+              </w:rPr>
+            </w:pPr>
+            <w:r>
+              <w:rPr>
+                <w:rFonts w:hint="default" w:ascii="Segoe UI" w:hAnsi="Segoe UI" w:eastAsia="Segoe UI" w:cs="Segoe UI"/>
+                <w:i w:val="0"/>
+                <w:caps w:val="0"/>
+                <w:color w:val="24292E"/>
+                <w:spacing w:val="0"/>
+                <w:sz w:val="16"/>
+                <w:szCs w:val="16"/>
+                <w:shd w:val="clear" w:fill="FFFFFF"/>
+              </w:rPr>
+              <w:t>热点数据就是用户的热点请求对应的数据，分成静态热点数据和动态热点数据。</w:t>
+            </w:r>
+          </w:p>
+          <w:p>
+            <w:pPr>
+              <w:pStyle w:val="8"/>
+              <w:keepNext w:val="0"/>
+              <w:keepLines w:val="0"/>
+              <w:widowControl/>
+              <w:suppressLineNumbers w:val="0"/>
+              <w:shd w:val="clear" w:fill="FFFFFF"/>
+              <w:spacing w:before="0" w:beforeAutospacing="0" w:after="160" w:afterAutospacing="0"/>
+              <w:ind w:left="0" w:firstLine="0"/>
+              <w:rPr>
+                <w:rFonts w:hint="default" w:ascii="Segoe UI" w:hAnsi="Segoe UI" w:eastAsia="Segoe UI" w:cs="Segoe UI"/>
+                <w:i w:val="0"/>
+                <w:caps w:val="0"/>
+                <w:color w:val="24292E"/>
+                <w:spacing w:val="0"/>
+                <w:sz w:val="16"/>
+                <w:szCs w:val="16"/>
+              </w:rPr>
+            </w:pPr>
+            <w:r>
+              <w:rPr>
+                <w:rFonts w:hint="default" w:ascii="Segoe UI" w:hAnsi="Segoe UI" w:eastAsia="Segoe UI" w:cs="Segoe UI"/>
+                <w:i w:val="0"/>
+                <w:caps w:val="0"/>
+                <w:color w:val="24292E"/>
+                <w:spacing w:val="0"/>
+                <w:sz w:val="16"/>
+                <w:szCs w:val="16"/>
+                <w:shd w:val="clear" w:fill="FFFFFF"/>
+              </w:rPr>
+              <w:t>静态热点数据就是能够提前预测的数据，比如约定商品 A、B、C 参与秒杀，则可以提前对商品进行标记处理。动态热点数据就是不能被提前预测的，比如在商家在抖音上投放广告，导致商品短时间内被大量购买，临时产生热点数据。对于动态热点数据，最主要的就是能够提前预测和发现，以便于及时处理，这里给出</w:t>
+            </w:r>
+            <w:r>
+              <w:rPr>
+                <w:rFonts w:hint="default" w:ascii="Segoe UI" w:hAnsi="Segoe UI" w:eastAsia="Segoe UI" w:cs="Segoe UI"/>
+                <w:i w:val="0"/>
+                <w:caps w:val="0"/>
+                <w:color w:val="0366D6"/>
+                <w:spacing w:val="0"/>
+                <w:sz w:val="16"/>
+                <w:szCs w:val="16"/>
+                <w:u w:val="none"/>
+                <w:shd w:val="clear" w:fill="FFFFFF"/>
+              </w:rPr>
+              <w:fldChar w:fldCharType="begin"/>
+            </w:r>
+            <w:r>
+              <w:rPr>
+                <w:rFonts w:hint="default" w:ascii="Segoe UI" w:hAnsi="Segoe UI" w:eastAsia="Segoe UI" w:cs="Segoe UI"/>
+                <w:i w:val="0"/>
+                <w:caps w:val="0"/>
+                <w:color w:val="0366D6"/>
+                <w:spacing w:val="0"/>
+                <w:sz w:val="16"/>
+                <w:szCs w:val="16"/>
+                <w:u w:val="none"/>
+                <w:shd w:val="clear" w:fill="FFFFFF"/>
+              </w:rPr>
+              <w:instrText xml:space="preserve"> HYPERLINK "https://time.geekbang.org/column/intro/127" </w:instrText>
+            </w:r>
+            <w:r>
+              <w:rPr>
+                <w:rFonts w:hint="default" w:ascii="Segoe UI" w:hAnsi="Segoe UI" w:eastAsia="Segoe UI" w:cs="Segoe UI"/>
+                <w:i w:val="0"/>
+                <w:caps w:val="0"/>
+                <w:color w:val="0366D6"/>
+                <w:spacing w:val="0"/>
+                <w:sz w:val="16"/>
+                <w:szCs w:val="16"/>
+                <w:u w:val="none"/>
+                <w:shd w:val="clear" w:fill="FFFFFF"/>
+              </w:rPr>
+              <w:fldChar w:fldCharType="separate"/>
+            </w:r>
+            <w:r>
+              <w:rPr>
+                <w:rStyle w:val="13"/>
+                <w:rFonts w:hint="default" w:ascii="Segoe UI" w:hAnsi="Segoe UI" w:eastAsia="Segoe UI" w:cs="Segoe UI"/>
+                <w:i w:val="0"/>
+                <w:caps w:val="0"/>
+                <w:color w:val="0366D6"/>
+                <w:spacing w:val="0"/>
+                <w:sz w:val="16"/>
+                <w:szCs w:val="16"/>
+                <w:u w:val="none"/>
+                <w:shd w:val="clear" w:fill="FFFFFF"/>
+              </w:rPr>
+              <w:t>极客时间：许令波 - 如何设计一个秒杀系统</w:t>
+            </w:r>
+            <w:r>
+              <w:rPr>
+                <w:rFonts w:hint="default" w:ascii="Segoe UI" w:hAnsi="Segoe UI" w:eastAsia="Segoe UI" w:cs="Segoe UI"/>
+                <w:i w:val="0"/>
+                <w:caps w:val="0"/>
+                <w:color w:val="0366D6"/>
+                <w:spacing w:val="0"/>
+                <w:sz w:val="16"/>
+                <w:szCs w:val="16"/>
+                <w:u w:val="none"/>
+                <w:shd w:val="clear" w:fill="FFFFFF"/>
+              </w:rPr>
+              <w:fldChar w:fldCharType="end"/>
+            </w:r>
+            <w:r>
+              <w:rPr>
+                <w:rFonts w:hint="default" w:ascii="Segoe UI" w:hAnsi="Segoe UI" w:eastAsia="Segoe UI" w:cs="Segoe UI"/>
+                <w:i w:val="0"/>
+                <w:caps w:val="0"/>
+                <w:color w:val="24292E"/>
+                <w:spacing w:val="0"/>
+                <w:sz w:val="16"/>
+                <w:szCs w:val="16"/>
+                <w:shd w:val="clear" w:fill="FFFFFF"/>
+              </w:rPr>
+              <w:t>中对于热点数据发现系统的实现：</w:t>
+            </w:r>
+          </w:p>
+          <w:p>
+            <w:pPr>
+              <w:keepNext w:val="0"/>
+              <w:keepLines w:val="0"/>
+              <w:widowControl/>
+              <w:numPr>
+                <w:ilvl w:val="0"/>
+                <w:numId w:val="9"/>
+              </w:numPr>
+              <w:suppressLineNumbers w:val="0"/>
+              <w:spacing w:before="0" w:beforeAutospacing="1" w:after="0" w:afterAutospacing="1"/>
+              <w:ind w:left="720" w:hanging="360"/>
+            </w:pPr>
+            <w:r>
+              <w:rPr>
+                <w:rFonts w:hint="default" w:ascii="Segoe UI" w:hAnsi="Segoe UI" w:eastAsia="Segoe UI" w:cs="Segoe UI"/>
+                <w:i w:val="0"/>
+                <w:caps w:val="0"/>
+                <w:color w:val="24292E"/>
+                <w:spacing w:val="0"/>
+                <w:sz w:val="16"/>
+                <w:szCs w:val="16"/>
+                <w:bdr w:val="none" w:color="auto" w:sz="0" w:space="0"/>
+                <w:shd w:val="clear" w:fill="FFFFFF"/>
+              </w:rPr>
+              <w:t>构建一个异步的系统，它可以收集交易链路上各个环节中的中间件产品的热点 Key</w:t>
+            </w:r>
+          </w:p>
+          <w:p>
+            <w:pPr>
+              <w:keepNext w:val="0"/>
+              <w:keepLines w:val="0"/>
+              <w:widowControl/>
+              <w:numPr>
+                <w:ilvl w:val="0"/>
+                <w:numId w:val="9"/>
+              </w:numPr>
+              <w:suppressLineNumbers w:val="0"/>
+              <w:spacing w:before="53" w:beforeAutospacing="0" w:after="0" w:afterAutospacing="1"/>
+              <w:ind w:left="720" w:hanging="360"/>
+            </w:pPr>
+            <w:r>
+              <w:rPr>
+                <w:rFonts w:hint="default" w:ascii="Segoe UI" w:hAnsi="Segoe UI" w:eastAsia="Segoe UI" w:cs="Segoe UI"/>
+                <w:i w:val="0"/>
+                <w:caps w:val="0"/>
+                <w:color w:val="24292E"/>
+                <w:spacing w:val="0"/>
+                <w:sz w:val="16"/>
+                <w:szCs w:val="16"/>
+                <w:bdr w:val="none" w:color="auto" w:sz="0" w:space="0"/>
+                <w:shd w:val="clear" w:fill="FFFFFF"/>
+              </w:rPr>
+              <w:t>建立一个热点上报和可以按照需求订阅的热点服务的下发规范，主要目的是通过交易链路上各个系统（包括详情、购物车、交易、优惠、库存、物流等）访问的时间差，把上游已经发现的热点透传给下游系统，提前做好保护。</w:t>
+            </w:r>
+          </w:p>
+          <w:p>
+            <w:pPr>
+              <w:keepNext w:val="0"/>
+              <w:keepLines w:val="0"/>
+              <w:widowControl/>
+              <w:numPr>
+                <w:ilvl w:val="0"/>
+                <w:numId w:val="9"/>
+              </w:numPr>
+              <w:suppressLineNumbers w:val="0"/>
+              <w:spacing w:before="53" w:beforeAutospacing="0" w:after="0" w:afterAutospacing="1"/>
+              <w:ind w:left="720" w:hanging="360"/>
+            </w:pPr>
+            <w:r>
+              <w:rPr>
+                <w:rFonts w:hint="default" w:ascii="Segoe UI" w:hAnsi="Segoe UI" w:eastAsia="Segoe UI" w:cs="Segoe UI"/>
+                <w:i w:val="0"/>
+                <w:caps w:val="0"/>
+                <w:color w:val="24292E"/>
+                <w:spacing w:val="0"/>
+                <w:sz w:val="16"/>
+                <w:szCs w:val="16"/>
+                <w:bdr w:val="none" w:color="auto" w:sz="0" w:space="0"/>
+                <w:shd w:val="clear" w:fill="FFFFFF"/>
+              </w:rPr>
+              <w:t>将上游系统收集的热点数据发送到热点服务台，然后下游系统（如交易系统）就会知道哪些商品会被频繁调用，然后做热点保护。</w:t>
+            </w:r>
+          </w:p>
+          <w:p>
+            <w:pPr>
+              <w:pStyle w:val="8"/>
+              <w:keepNext w:val="0"/>
+              <w:keepLines w:val="0"/>
+              <w:widowControl/>
+              <w:suppressLineNumbers w:val="0"/>
+              <w:shd w:val="clear" w:fill="FFFFFF"/>
+              <w:spacing w:before="0" w:beforeAutospacing="0" w:after="160" w:afterAutospacing="0"/>
+              <w:ind w:left="0" w:firstLine="0"/>
+              <w:rPr>
+                <w:rFonts w:hint="eastAsia" w:ascii="Segoe UI" w:hAnsi="Segoe UI" w:eastAsia="宋体" w:cs="Segoe UI"/>
+                <w:i w:val="0"/>
+                <w:caps w:val="0"/>
+                <w:color w:val="24292E"/>
+                <w:spacing w:val="0"/>
+                <w:sz w:val="16"/>
+                <w:szCs w:val="16"/>
+                <w:lang w:eastAsia="zh-CN"/>
+              </w:rPr>
+            </w:pPr>
+            <w:r>
+              <w:rPr>
+                <w:rFonts w:hint="eastAsia" w:ascii="Segoe UI" w:hAnsi="Segoe UI" w:eastAsia="宋体" w:cs="Segoe UI"/>
+                <w:i w:val="0"/>
+                <w:caps w:val="0"/>
+                <w:color w:val="24292E"/>
+                <w:spacing w:val="0"/>
+                <w:sz w:val="16"/>
+                <w:szCs w:val="16"/>
+                <w:lang w:eastAsia="zh-CN"/>
+              </w:rPr>
+              <w:drawing>
+                <wp:inline distT="0" distB="0" distL="114300" distR="114300">
+                  <wp:extent cx="5272405" cy="3708400"/>
+                  <wp:effectExtent l="0" t="0" r="10795" b="0"/>
+                  <wp:docPr id="31" name="图片 31" descr="秒杀热点数据"/>
+                  <wp:cNvGraphicFramePr>
+                    <a:graphicFrameLocks xmlns:a="http://schemas.openxmlformats.org/drawingml/2006/main" noChangeAspect="1"/>
+                  </wp:cNvGraphicFramePr>
+                  <a:graphic xmlns:a="http://schemas.openxmlformats.org/drawingml/2006/main">
+                    <a:graphicData uri="http://schemas.openxmlformats.org/drawingml/2006/picture">
+                      <pic:pic xmlns:pic="http://schemas.openxmlformats.org/drawingml/2006/picture">
+                        <pic:nvPicPr>
+                          <pic:cNvPr id="31" name="图片 31" descr="秒杀热点数据"/>
+                          <pic:cNvPicPr>
+                            <a:picLocks noChangeAspect="1"/>
+                          </pic:cNvPicPr>
+                        </pic:nvPicPr>
+                        <pic:blipFill>
+                          <a:blip r:embed="rId28"/>
+                          <a:stretch>
+                            <a:fillRect/>
+                          </a:stretch>
+                        </pic:blipFill>
+                        <pic:spPr>
+                          <a:xfrm>
+                            <a:off x="0" y="0"/>
+                            <a:ext cx="5272405" cy="3708400"/>
+                          </a:xfrm>
+                          <a:prstGeom prst="rect">
+                            <a:avLst/>
+                          </a:prstGeom>
+                        </pic:spPr>
+                      </pic:pic>
+                    </a:graphicData>
+                  </a:graphic>
+                </wp:inline>
+              </w:drawing>
+            </w:r>
+          </w:p>
+          <w:p>
+            <w:pPr>
+              <w:pStyle w:val="8"/>
+              <w:keepNext w:val="0"/>
+              <w:keepLines w:val="0"/>
+              <w:widowControl/>
+              <w:suppressLineNumbers w:val="0"/>
+              <w:shd w:val="clear" w:fill="FFFFFF"/>
+              <w:spacing w:before="0" w:beforeAutospacing="0" w:after="160" w:afterAutospacing="0"/>
+              <w:ind w:left="0" w:firstLine="0"/>
+              <w:rPr>
+                <w:rFonts w:hint="default" w:ascii="Segoe UI" w:hAnsi="Segoe UI" w:eastAsia="Segoe UI" w:cs="Segoe UI"/>
+                <w:i w:val="0"/>
+                <w:caps w:val="0"/>
+                <w:color w:val="24292E"/>
+                <w:spacing w:val="0"/>
+                <w:sz w:val="16"/>
+                <w:szCs w:val="16"/>
+              </w:rPr>
+            </w:pPr>
+            <w:r>
+              <w:rPr>
+                <w:rFonts w:hint="default" w:ascii="Segoe UI" w:hAnsi="Segoe UI" w:eastAsia="Segoe UI" w:cs="Segoe UI"/>
+                <w:i w:val="0"/>
+                <w:caps w:val="0"/>
+                <w:color w:val="24292E"/>
+                <w:spacing w:val="0"/>
+                <w:sz w:val="16"/>
+                <w:szCs w:val="16"/>
+                <w:shd w:val="clear" w:fill="FFFFFF"/>
+              </w:rPr>
+              <w:t>我们通过部署在每台机器上的 Agent 把日志汇总到聚合和分析集群中，然后把符合一定规则的热点数据，通过订阅分发系统再推送到相应的系统中。你可以是把热点数据填充到 Cache 中，或者直接推送到应用服务器的内存中，还可以对这些数据进行拦截，总之下游系统可以订阅这些数据，然后根据自己的需求决定如何处理这些数据。</w:t>
+            </w:r>
+          </w:p>
+          <w:p>
+            <w:pPr>
+              <w:pStyle w:val="8"/>
+              <w:keepNext w:val="0"/>
+              <w:keepLines w:val="0"/>
+              <w:widowControl/>
+              <w:suppressLineNumbers w:val="0"/>
+              <w:shd w:val="clear" w:fill="FFFFFF"/>
+              <w:spacing w:before="0" w:beforeAutospacing="0" w:after="160" w:afterAutospacing="0"/>
+              <w:ind w:left="0" w:firstLine="0"/>
+              <w:rPr>
+                <w:rFonts w:hint="default" w:ascii="Segoe UI" w:hAnsi="Segoe UI" w:eastAsia="Segoe UI" w:cs="Segoe UI"/>
+                <w:i w:val="0"/>
+                <w:caps w:val="0"/>
+                <w:color w:val="24292E"/>
+                <w:spacing w:val="0"/>
+                <w:sz w:val="16"/>
+                <w:szCs w:val="16"/>
+              </w:rPr>
+            </w:pPr>
+            <w:r>
+              <w:rPr>
+                <w:rFonts w:hint="default" w:ascii="Segoe UI" w:hAnsi="Segoe UI" w:eastAsia="Segoe UI" w:cs="Segoe UI"/>
+                <w:i w:val="0"/>
+                <w:caps w:val="0"/>
+                <w:color w:val="24292E"/>
+                <w:spacing w:val="0"/>
+                <w:sz w:val="16"/>
+                <w:szCs w:val="16"/>
+                <w:shd w:val="clear" w:fill="FFFFFF"/>
+              </w:rPr>
+              <w:t>对于热点数据，除了上文所提到的缓存，还要进行隔离和限制，比如把热点商品限制在一个请求队列里，防止因某些热点商品占用太多的服务器资源，而使其他请求始终得不到服务器的处理资源；将这种热点数据隔离出来，不要让 1% 的请求影响到另外的 99%</w:t>
+            </w:r>
+          </w:p>
+          <w:p>
+            <w:pPr>
+              <w:numPr>
+                <w:numId w:val="0"/>
+              </w:numPr>
+              <w:rPr>
+                <w:rFonts w:hint="default"/>
+                <w:vertAlign w:val="baseline"/>
+                <w:lang w:val="en-US" w:eastAsia="zh-CN"/>
+              </w:rPr>
+            </w:pPr>
+          </w:p>
+        </w:tc>
+      </w:tr>
+    </w:tbl>
+    <w:p>
+      <w:pPr>
+        <w:numPr>
+          <w:numId w:val="0"/>
+        </w:numPr>
+        <w:ind w:leftChars="0"/>
+        <w:rPr>
+          <w:rFonts w:hint="default"/>
+          <w:lang w:val="en-US" w:eastAsia="zh-CN"/>
+        </w:rPr>
+      </w:pPr>
+    </w:p>
+    <w:p>
+      <w:pPr>
+        <w:pStyle w:val="5"/>
+        <w:numPr>
+          <w:ilvl w:val="0"/>
+          <w:numId w:val="8"/>
+        </w:numPr>
+        <w:bidi w:val="0"/>
+        <w:rPr>
+          <w:rFonts w:hint="default"/>
+          <w:lang w:val="en-US" w:eastAsia="zh-CN"/>
+        </w:rPr>
+      </w:pPr>
+      <w:r>
+        <w:rPr>
+          <w:rFonts w:hint="eastAsia"/>
+          <w:lang w:val="en-US" w:eastAsia="zh-CN"/>
+        </w:rPr>
+        <w:t>高并发</w:t>
+      </w:r>
+    </w:p>
+    <w:p>
+      <w:pPr>
+        <w:rPr>
+          <w:rFonts w:hint="default"/>
+          <w:lang w:val="en-US" w:eastAsia="zh-CN"/>
+        </w:rPr>
+      </w:pPr>
+      <w:r>
+        <w:rPr>
+          <w:rFonts w:hint="eastAsia"/>
+          <w:lang w:val="en-US" w:eastAsia="zh-CN"/>
+        </w:rPr>
+        <w:t>（1）总体思路</w:t>
+      </w:r>
+    </w:p>
+    <w:p>
+      <w:pPr>
+        <w:rPr>
+          <w:rFonts w:hint="eastAsia"/>
+          <w:lang w:val="en-US" w:eastAsia="zh-CN"/>
+        </w:rPr>
+      </w:pPr>
+      <w:r>
+        <w:rPr>
+          <w:rFonts w:hint="eastAsia"/>
+          <w:lang w:val="en-US" w:eastAsia="zh-CN"/>
+        </w:rPr>
+        <w:t>层层过滤的核心思想，尽量将请求拦截在上游，降低下游的压力；</w:t>
+      </w:r>
+    </w:p>
+    <w:p>
+      <w:pPr>
+        <w:rPr>
+          <w:rFonts w:hint="default"/>
+          <w:lang w:val="en-US" w:eastAsia="zh-CN"/>
+        </w:rPr>
+      </w:pPr>
+      <w:r>
+        <w:rPr>
+          <w:rFonts w:hint="eastAsia"/>
+          <w:lang w:val="en-US" w:eastAsia="zh-CN"/>
+        </w:rPr>
+        <w:t>充分利用缓存与消息队列，提高请求处理速度以及削峰填谷的作用</w:t>
+      </w:r>
+    </w:p>
+    <w:p>
+      <w:pPr>
+        <w:numPr>
+          <w:ilvl w:val="0"/>
+          <w:numId w:val="10"/>
+        </w:numPr>
+        <w:rPr>
+          <w:rFonts w:hint="default"/>
+          <w:lang w:val="en-US" w:eastAsia="zh-CN"/>
+        </w:rPr>
+      </w:pPr>
+      <w:r>
+        <w:rPr>
+          <w:rFonts w:hint="eastAsia"/>
+          <w:lang w:val="en-US" w:eastAsia="zh-CN"/>
+        </w:rPr>
+        <w:t>后台在秒杀时，异步执行需要磁盘IO的操作，例如：生成订单，以及MySQL扣减库存，那么采用异步消息解耦，然后扣减库存在内存和Redis中实现，而Redis的多个操作采用lua脚本保证事务性，另外通过负载均衡的方式将预减的库存分散到各个机器上。另外，redis的网络IO也是一个瓶颈，其自身的QPS最大能达到10万是基于本地的。</w:t>
+      </w:r>
+    </w:p>
+    <w:p>
+      <w:pPr>
+        <w:widowControl w:val="0"/>
+        <w:numPr>
+          <w:ilvl w:val="0"/>
+          <w:numId w:val="10"/>
+        </w:numPr>
+        <w:ind w:left="0" w:leftChars="0" w:firstLine="0" w:firstLineChars="0"/>
+        <w:jc w:val="both"/>
+        <w:rPr>
+          <w:rFonts w:hint="eastAsia" w:ascii="宋体" w:hAnsi="宋体" w:eastAsia="宋体" w:cs="宋体"/>
+          <w:sz w:val="24"/>
+          <w:szCs w:val="24"/>
+          <w:lang w:val="en-US" w:eastAsia="zh-CN"/>
+        </w:rPr>
+      </w:pPr>
+      <w:r>
+        <w:rPr>
+          <w:rFonts w:hint="eastAsia" w:ascii="宋体" w:hAnsi="宋体" w:eastAsia="宋体" w:cs="宋体"/>
+          <w:sz w:val="24"/>
+          <w:szCs w:val="24"/>
+          <w:lang w:val="en-US" w:eastAsia="zh-CN"/>
+        </w:rPr>
+        <w:t>三级处理</w:t>
+      </w:r>
+    </w:p>
+    <w:tbl>
+      <w:tblPr>
+        <w:tblStyle w:val="10"/>
+        <w:tblW w:w="8522" w:type="dxa"/>
+        <w:tblInd w:w="0" w:type="dxa"/>
+        <w:tblBorders>
+          <w:top w:val="single" w:color="auto" w:sz="4" w:space="0"/>
+          <w:left w:val="single" w:color="auto" w:sz="4" w:space="0"/>
+          <w:bottom w:val="single" w:color="auto" w:sz="4" w:space="0"/>
+          <w:right w:val="single" w:color="auto" w:sz="4" w:space="0"/>
+          <w:insideH w:val="single" w:color="auto" w:sz="4" w:space="0"/>
+          <w:insideV w:val="single" w:color="auto" w:sz="4" w:space="0"/>
+        </w:tblBorders>
+        <w:tblLayout w:type="fixed"/>
+        <w:tblCellMar>
+          <w:left w:w="108" w:type="dxa"/>
+          <w:right w:w="108" w:type="dxa"/>
+        </w:tblCellMar>
+      </w:tblPr>
+      <w:tblGrid>
+        <w:gridCol w:w="8522"/>
+      </w:tblGrid>
+      <w:tr>
+        <w:tblPrEx>
+          <w:tblBorders>
+            <w:top w:val="single" w:color="auto" w:sz="4" w:space="0"/>
+            <w:left w:val="single" w:color="auto" w:sz="4" w:space="0"/>
+            <w:bottom w:val="single" w:color="auto" w:sz="4" w:space="0"/>
+            <w:right w:val="single" w:color="auto" w:sz="4" w:space="0"/>
+            <w:insideH w:val="single" w:color="auto" w:sz="4" w:space="0"/>
+            <w:insideV w:val="single" w:color="auto" w:sz="4" w:space="0"/>
+          </w:tblBorders>
+          <w:tblLayout w:type="fixed"/>
+          <w:tblCellMar>
+            <w:left w:w="108" w:type="dxa"/>
+            <w:right w:w="108" w:type="dxa"/>
+          </w:tblCellMar>
+        </w:tblPrEx>
+        <w:tc>
+          <w:tcPr>
+            <w:tcW w:w="8522" w:type="dxa"/>
+          </w:tcPr>
+          <w:p>
+            <w:pPr>
+              <w:widowControl w:val="0"/>
+              <w:numPr>
+                <w:numId w:val="0"/>
+              </w:numPr>
+              <w:jc w:val="both"/>
+              <w:rPr>
+                <w:rFonts w:hint="default" w:ascii="宋体" w:hAnsi="宋体" w:eastAsia="宋体" w:cs="宋体"/>
+                <w:sz w:val="24"/>
+                <w:szCs w:val="24"/>
+                <w:vertAlign w:val="baseline"/>
+                <w:lang w:val="en-US" w:eastAsia="zh-CN"/>
+              </w:rPr>
+            </w:pPr>
+            <w:r>
+              <w:rPr>
+                <w:rFonts w:hint="default" w:ascii="宋体" w:hAnsi="宋体" w:eastAsia="宋体" w:cs="宋体"/>
+                <w:sz w:val="24"/>
+                <w:szCs w:val="24"/>
+                <w:vertAlign w:val="baseline"/>
+                <w:lang w:val="en-US" w:eastAsia="zh-CN"/>
+              </w:rPr>
+              <w:t>本地标记 + redis预处理 + RabbitMQ异步下单 + 客户端轮询</w:t>
+            </w:r>
+          </w:p>
+          <w:p>
+            <w:pPr>
+              <w:widowControl w:val="0"/>
+              <w:numPr>
+                <w:numId w:val="0"/>
+              </w:numPr>
+              <w:jc w:val="both"/>
+              <w:rPr>
+                <w:rFonts w:hint="default" w:ascii="宋体" w:hAnsi="宋体" w:eastAsia="宋体" w:cs="宋体"/>
+                <w:sz w:val="24"/>
+                <w:szCs w:val="24"/>
+                <w:vertAlign w:val="baseline"/>
+                <w:lang w:val="en-US" w:eastAsia="zh-CN"/>
+              </w:rPr>
+            </w:pPr>
+            <w:r>
+              <w:rPr>
+                <w:rFonts w:hint="default" w:ascii="宋体" w:hAnsi="宋体" w:eastAsia="宋体" w:cs="宋体"/>
+                <w:sz w:val="24"/>
+                <w:szCs w:val="24"/>
+                <w:vertAlign w:val="baseline"/>
+                <w:lang w:val="en-US" w:eastAsia="zh-CN"/>
+              </w:rPr>
+              <w:t>描述：通过三级缓冲保护，1、本地标记 2、redis预处理 3、RabbitMQ异步下单，最后才会访问数据库，这样做是为了最大力度减少对数据库的访问。</w:t>
+            </w:r>
+          </w:p>
+          <w:p>
+            <w:pPr>
+              <w:widowControl w:val="0"/>
+              <w:numPr>
+                <w:numId w:val="0"/>
+              </w:numPr>
+              <w:jc w:val="both"/>
+              <w:rPr>
+                <w:rFonts w:hint="default" w:ascii="宋体" w:hAnsi="宋体" w:eastAsia="宋体" w:cs="宋体"/>
+                <w:sz w:val="24"/>
+                <w:szCs w:val="24"/>
+                <w:vertAlign w:val="baseline"/>
+                <w:lang w:val="en-US" w:eastAsia="zh-CN"/>
+              </w:rPr>
+            </w:pPr>
+          </w:p>
+          <w:p>
+            <w:pPr>
+              <w:widowControl w:val="0"/>
+              <w:numPr>
+                <w:numId w:val="0"/>
+              </w:numPr>
+              <w:jc w:val="both"/>
+              <w:rPr>
+                <w:rFonts w:hint="default" w:ascii="宋体" w:hAnsi="宋体" w:eastAsia="宋体" w:cs="宋体"/>
+                <w:sz w:val="24"/>
+                <w:szCs w:val="24"/>
+                <w:vertAlign w:val="baseline"/>
+                <w:lang w:val="en-US" w:eastAsia="zh-CN"/>
+              </w:rPr>
+            </w:pPr>
+            <w:r>
+              <w:rPr>
+                <w:rFonts w:hint="default" w:ascii="宋体" w:hAnsi="宋体" w:eastAsia="宋体" w:cs="宋体"/>
+                <w:sz w:val="24"/>
+                <w:szCs w:val="24"/>
+                <w:vertAlign w:val="baseline"/>
+                <w:lang w:val="en-US" w:eastAsia="zh-CN"/>
+              </w:rPr>
+              <w:t>实现：</w:t>
+            </w:r>
+          </w:p>
+          <w:p>
+            <w:pPr>
+              <w:widowControl w:val="0"/>
+              <w:numPr>
+                <w:numId w:val="0"/>
+              </w:numPr>
+              <w:jc w:val="both"/>
+              <w:rPr>
+                <w:rFonts w:hint="default" w:ascii="宋体" w:hAnsi="宋体" w:eastAsia="宋体" w:cs="宋体"/>
+                <w:sz w:val="24"/>
+                <w:szCs w:val="24"/>
+                <w:vertAlign w:val="baseline"/>
+                <w:lang w:val="en-US" w:eastAsia="zh-CN"/>
+              </w:rPr>
+            </w:pPr>
+          </w:p>
+          <w:p>
+            <w:pPr>
+              <w:widowControl w:val="0"/>
+              <w:numPr>
+                <w:numId w:val="0"/>
+              </w:numPr>
+              <w:jc w:val="both"/>
+              <w:rPr>
+                <w:rFonts w:hint="default" w:ascii="宋体" w:hAnsi="宋体" w:eastAsia="宋体" w:cs="宋体"/>
+                <w:sz w:val="24"/>
+                <w:szCs w:val="24"/>
+                <w:vertAlign w:val="baseline"/>
+                <w:lang w:val="en-US" w:eastAsia="zh-CN"/>
+              </w:rPr>
+            </w:pPr>
+            <w:r>
+              <w:rPr>
+                <w:rFonts w:hint="default" w:ascii="宋体" w:hAnsi="宋体" w:eastAsia="宋体" w:cs="宋体"/>
+                <w:sz w:val="24"/>
+                <w:szCs w:val="24"/>
+                <w:vertAlign w:val="baseline"/>
+                <w:lang w:val="en-US" w:eastAsia="zh-CN"/>
+              </w:rPr>
+              <w:t>在秒杀阶段使用本地标记对用户秒杀过的商品做标记，若被标记过直接返回重复秒杀，未被标记才查询redis，通过本地标记来减少对redis的访问</w:t>
+            </w:r>
+          </w:p>
+          <w:p>
+            <w:pPr>
+              <w:widowControl w:val="0"/>
+              <w:numPr>
+                <w:numId w:val="0"/>
+              </w:numPr>
+              <w:jc w:val="both"/>
+              <w:rPr>
+                <w:rFonts w:hint="default" w:ascii="宋体" w:hAnsi="宋体" w:eastAsia="宋体" w:cs="宋体"/>
+                <w:sz w:val="24"/>
+                <w:szCs w:val="24"/>
+                <w:vertAlign w:val="baseline"/>
+                <w:lang w:val="en-US" w:eastAsia="zh-CN"/>
+              </w:rPr>
+            </w:pPr>
+            <w:r>
+              <w:rPr>
+                <w:rFonts w:hint="default" w:ascii="宋体" w:hAnsi="宋体" w:eastAsia="宋体" w:cs="宋体"/>
+                <w:sz w:val="24"/>
+                <w:szCs w:val="24"/>
+                <w:vertAlign w:val="baseline"/>
+                <w:lang w:val="en-US" w:eastAsia="zh-CN"/>
+              </w:rPr>
+              <w:t>抢购开始前，将商品和库存数据同步到redis中，所有的抢购操作都在redis中进行处理，通过Redis预减少库存减少数据库访问</w:t>
+            </w:r>
+          </w:p>
+          <w:p>
+            <w:pPr>
+              <w:widowControl w:val="0"/>
+              <w:numPr>
+                <w:numId w:val="0"/>
+              </w:numPr>
+              <w:jc w:val="both"/>
+              <w:rPr>
+                <w:rFonts w:hint="default" w:ascii="宋体" w:hAnsi="宋体" w:eastAsia="宋体" w:cs="宋体"/>
+                <w:sz w:val="24"/>
+                <w:szCs w:val="24"/>
+                <w:vertAlign w:val="baseline"/>
+                <w:lang w:val="en-US" w:eastAsia="zh-CN"/>
+              </w:rPr>
+            </w:pPr>
+            <w:r>
+              <w:rPr>
+                <w:rFonts w:hint="default" w:ascii="宋体" w:hAnsi="宋体" w:eastAsia="宋体" w:cs="宋体"/>
+                <w:sz w:val="24"/>
+                <w:szCs w:val="24"/>
+                <w:vertAlign w:val="baseline"/>
+                <w:lang w:val="en-US" w:eastAsia="zh-CN"/>
+              </w:rPr>
+              <w:t>为了保护系统不受高流量的冲击而导致系统崩溃的问题，使用RabbitMQ用异步队列处理下单，实际做了一层缓冲保护，做了一个窗口模型，窗口模型会实时的刷新用户秒杀的状态。</w:t>
+            </w:r>
+          </w:p>
+          <w:p>
+            <w:pPr>
+              <w:widowControl w:val="0"/>
+              <w:numPr>
+                <w:numId w:val="0"/>
+              </w:numPr>
+              <w:jc w:val="both"/>
+              <w:rPr>
+                <w:rFonts w:hint="default" w:ascii="宋体" w:hAnsi="宋体" w:eastAsia="宋体" w:cs="宋体"/>
+                <w:sz w:val="24"/>
+                <w:szCs w:val="24"/>
+                <w:vertAlign w:val="baseline"/>
+                <w:lang w:val="en-US" w:eastAsia="zh-CN"/>
+              </w:rPr>
+            </w:pPr>
+            <w:r>
+              <w:rPr>
+                <w:rFonts w:hint="default" w:ascii="宋体" w:hAnsi="宋体" w:eastAsia="宋体" w:cs="宋体"/>
+                <w:sz w:val="24"/>
+                <w:szCs w:val="24"/>
+                <w:vertAlign w:val="baseline"/>
+                <w:lang w:val="en-US" w:eastAsia="zh-CN"/>
+              </w:rPr>
+              <w:t>client端用js轮询一个接口，用来获取处理状态</w:t>
+            </w:r>
+          </w:p>
+        </w:tc>
+      </w:tr>
+    </w:tbl>
+    <w:p>
+      <w:pPr>
+        <w:widowControl w:val="0"/>
+        <w:numPr>
+          <w:numId w:val="0"/>
+        </w:numPr>
+        <w:ind w:leftChars="0"/>
+        <w:jc w:val="both"/>
+        <w:rPr>
+          <w:rFonts w:hint="default" w:ascii="宋体" w:hAnsi="宋体" w:eastAsia="宋体" w:cs="宋体"/>
+          <w:sz w:val="24"/>
+          <w:szCs w:val="24"/>
+          <w:lang w:val="en-US" w:eastAsia="zh-CN"/>
+        </w:rPr>
+      </w:pPr>
+    </w:p>
+    <w:p>
+      <w:pPr>
+        <w:widowControl w:val="0"/>
+        <w:numPr>
+          <w:ilvl w:val="0"/>
+          <w:numId w:val="10"/>
+        </w:numPr>
+        <w:ind w:left="0" w:leftChars="0" w:firstLine="0" w:firstLineChars="0"/>
+        <w:jc w:val="both"/>
+        <w:rPr>
+          <w:rFonts w:hint="default" w:ascii="宋体" w:hAnsi="宋体" w:eastAsia="宋体" w:cs="宋体"/>
+          <w:sz w:val="24"/>
+          <w:szCs w:val="24"/>
+          <w:lang w:val="en-US" w:eastAsia="zh-CN"/>
+        </w:rPr>
+      </w:pPr>
+      <w:r>
+        <w:rPr>
+          <w:rFonts w:hint="eastAsia" w:ascii="宋体" w:hAnsi="宋体" w:eastAsia="宋体" w:cs="宋体"/>
+          <w:sz w:val="24"/>
+          <w:szCs w:val="24"/>
+          <w:lang w:val="en-US" w:eastAsia="zh-CN"/>
+        </w:rPr>
+        <w:t>redis中减库存的两种方法：乐观锁和lua脚本</w:t>
+      </w:r>
+    </w:p>
+    <w:p>
+      <w:pPr>
+        <w:widowControl w:val="0"/>
+        <w:numPr>
+          <w:ilvl w:val="0"/>
+          <w:numId w:val="0"/>
+        </w:numPr>
+        <w:jc w:val="both"/>
+        <w:rPr>
+          <w:rFonts w:hint="eastAsia" w:ascii="宋体" w:hAnsi="宋体" w:eastAsia="宋体" w:cs="宋体"/>
+          <w:sz w:val="24"/>
+          <w:szCs w:val="24"/>
+          <w:lang w:val="en-US" w:eastAsia="zh-CN"/>
+        </w:rPr>
+      </w:pPr>
+      <w:r>
+        <w:rPr>
+          <w:rFonts w:hint="eastAsia" w:ascii="宋体" w:hAnsi="宋体" w:eastAsia="宋体" w:cs="宋体"/>
+          <w:sz w:val="24"/>
+          <w:szCs w:val="24"/>
+          <w:lang w:val="en-US" w:eastAsia="zh-CN"/>
+        </w:rPr>
+        <w:t>REDIS操作如何保证多个步骤的原子性</w:t>
+      </w:r>
+    </w:p>
+    <w:tbl>
+      <w:tblPr>
+        <w:tblStyle w:val="10"/>
+        <w:tblW w:w="8522" w:type="dxa"/>
+        <w:tblInd w:w="0" w:type="dxa"/>
+        <w:tblBorders>
+          <w:top w:val="single" w:color="auto" w:sz="4" w:space="0"/>
+          <w:left w:val="single" w:color="auto" w:sz="4" w:space="0"/>
+          <w:bottom w:val="single" w:color="auto" w:sz="4" w:space="0"/>
+          <w:right w:val="single" w:color="auto" w:sz="4" w:space="0"/>
+          <w:insideH w:val="single" w:color="auto" w:sz="4" w:space="0"/>
+          <w:insideV w:val="single" w:color="auto" w:sz="4" w:space="0"/>
+        </w:tblBorders>
+        <w:tblLayout w:type="fixed"/>
+        <w:tblCellMar>
+          <w:left w:w="108" w:type="dxa"/>
+          <w:right w:w="108" w:type="dxa"/>
+        </w:tblCellMar>
+      </w:tblPr>
+      <w:tblGrid>
+        <w:gridCol w:w="8522"/>
+      </w:tblGrid>
+      <w:tr>
+        <w:tblPrEx>
+          <w:tblBorders>
+            <w:top w:val="single" w:color="auto" w:sz="4" w:space="0"/>
+            <w:left w:val="single" w:color="auto" w:sz="4" w:space="0"/>
+            <w:bottom w:val="single" w:color="auto" w:sz="4" w:space="0"/>
+            <w:right w:val="single" w:color="auto" w:sz="4" w:space="0"/>
+            <w:insideH w:val="single" w:color="auto" w:sz="4" w:space="0"/>
+            <w:insideV w:val="single" w:color="auto" w:sz="4" w:space="0"/>
+          </w:tblBorders>
+          <w:tblLayout w:type="fixed"/>
+          <w:tblCellMar>
+            <w:left w:w="108" w:type="dxa"/>
+            <w:right w:w="108" w:type="dxa"/>
+          </w:tblCellMar>
+        </w:tblPrEx>
+        <w:tc>
+          <w:tcPr>
+            <w:tcW w:w="8522" w:type="dxa"/>
+          </w:tcPr>
+          <w:p>
+            <w:pPr>
+              <w:widowControl w:val="0"/>
+              <w:numPr>
+                <w:ilvl w:val="0"/>
+                <w:numId w:val="0"/>
+              </w:numPr>
+              <w:jc w:val="both"/>
+              <w:rPr>
+                <w:rFonts w:hint="default" w:ascii="宋体" w:hAnsi="宋体" w:eastAsia="宋体" w:cs="宋体"/>
+                <w:sz w:val="24"/>
+                <w:szCs w:val="24"/>
+                <w:vertAlign w:val="baseline"/>
+                <w:lang w:val="en-US" w:eastAsia="zh-CN"/>
+              </w:rPr>
+            </w:pPr>
+            <w:r>
+              <w:rPr>
+                <w:rFonts w:hint="default" w:ascii="宋体" w:hAnsi="宋体" w:eastAsia="宋体" w:cs="宋体"/>
+                <w:sz w:val="24"/>
+                <w:szCs w:val="24"/>
+                <w:vertAlign w:val="baseline"/>
+                <w:lang w:val="en-US" w:eastAsia="zh-CN"/>
+              </w:rPr>
+              <w:t xml:space="preserve"> redis学了一段时间了，基本的东西都没问题了。从今天开始讲写一些redis和lua脚本的相关的东西，lua这个脚本是一个好东西，可以运行在任何平台上，也可以嵌入到大多数语言当中，来扩展其功能。lua脚本是用C语言写的，体积很小，运行速度很快，并且每次的执行都是作为一个</w:t>
+            </w:r>
+            <w:r>
+              <w:rPr>
+                <w:rFonts w:hint="default" w:ascii="宋体" w:hAnsi="宋体" w:eastAsia="宋体" w:cs="宋体"/>
+                <w:color w:val="FF0000"/>
+                <w:sz w:val="24"/>
+                <w:szCs w:val="24"/>
+                <w:vertAlign w:val="baseline"/>
+                <w:lang w:val="en-US" w:eastAsia="zh-CN"/>
+              </w:rPr>
+              <w:t>原子事务</w:t>
+            </w:r>
+            <w:r>
+              <w:rPr>
+                <w:rFonts w:hint="default" w:ascii="宋体" w:hAnsi="宋体" w:eastAsia="宋体" w:cs="宋体"/>
+                <w:sz w:val="24"/>
+                <w:szCs w:val="24"/>
+                <w:vertAlign w:val="baseline"/>
+                <w:lang w:val="en-US" w:eastAsia="zh-CN"/>
+              </w:rPr>
+              <w:t>来执行的，我们可以在其中做很多的事情。由于篇幅很多，一次无法概述全部，这个系列可能要通过多篇文章的形式来写，好了，今天我们进入正题吧。</w:t>
+            </w:r>
+          </w:p>
+        </w:tc>
+      </w:tr>
+    </w:tbl>
+    <w:p>
+      <w:pPr>
+        <w:widowControl w:val="0"/>
+        <w:numPr>
+          <w:ilvl w:val="0"/>
+          <w:numId w:val="0"/>
+        </w:numPr>
+        <w:jc w:val="both"/>
+        <w:rPr>
+          <w:rFonts w:hint="eastAsia" w:ascii="宋体" w:hAnsi="宋体" w:eastAsia="宋体" w:cs="宋体"/>
+          <w:sz w:val="24"/>
+          <w:szCs w:val="24"/>
+          <w:lang w:val="en-US" w:eastAsia="zh-CN"/>
+        </w:rPr>
+      </w:pPr>
+      <w:r>
+        <w:rPr>
+          <w:rFonts w:hint="eastAsia" w:ascii="宋体" w:hAnsi="宋体" w:eastAsia="宋体" w:cs="宋体"/>
+          <w:sz w:val="24"/>
+          <w:szCs w:val="24"/>
+          <w:lang w:val="en-US" w:eastAsia="zh-CN"/>
+        </w:rPr>
+        <w:t>详情见：</w:t>
+      </w:r>
+    </w:p>
+    <w:p>
+      <w:pPr>
+        <w:widowControl w:val="0"/>
+        <w:numPr>
+          <w:ilvl w:val="0"/>
+          <w:numId w:val="0"/>
+        </w:numPr>
+        <w:jc w:val="both"/>
+        <w:rPr>
+          <w:rFonts w:hint="eastAsia" w:ascii="宋体" w:hAnsi="宋体" w:eastAsia="宋体" w:cs="宋体"/>
+          <w:sz w:val="24"/>
+          <w:szCs w:val="24"/>
+          <w:lang w:val="en-US" w:eastAsia="zh-CN"/>
+        </w:rPr>
+      </w:pPr>
+      <w:r>
+        <w:rPr>
+          <w:rFonts w:hint="eastAsia" w:ascii="宋体" w:hAnsi="宋体" w:eastAsia="宋体" w:cs="宋体"/>
+          <w:sz w:val="24"/>
+          <w:szCs w:val="24"/>
+          <w:lang w:val="en-US" w:eastAsia="zh-CN"/>
+        </w:rPr>
+        <w:t>Java 使用Redis实现秒杀功能</w:t>
+      </w:r>
+    </w:p>
+    <w:p>
+      <w:pPr>
+        <w:widowControl w:val="0"/>
+        <w:numPr>
+          <w:ilvl w:val="0"/>
+          <w:numId w:val="0"/>
+        </w:numPr>
+        <w:jc w:val="both"/>
+        <w:rPr>
+          <w:rFonts w:ascii="宋体" w:hAnsi="宋体" w:eastAsia="宋体" w:cs="宋体"/>
+          <w:sz w:val="24"/>
+          <w:szCs w:val="24"/>
+        </w:rPr>
+      </w:pPr>
+      <w:r>
+        <w:rPr>
+          <w:rFonts w:ascii="宋体" w:hAnsi="宋体" w:eastAsia="宋体" w:cs="宋体"/>
+          <w:sz w:val="24"/>
+          <w:szCs w:val="24"/>
+        </w:rPr>
+        <w:fldChar w:fldCharType="begin"/>
+      </w:r>
+      <w:r>
+        <w:rPr>
+          <w:rFonts w:ascii="宋体" w:hAnsi="宋体" w:eastAsia="宋体" w:cs="宋体"/>
+          <w:sz w:val="24"/>
+          <w:szCs w:val="24"/>
+        </w:rPr>
+        <w:instrText xml:space="preserve"> HYPERLINK "https://blog.csdn.net/cong____cong/article/details/105566983?utm_medium=distribute.pc_relevant.none-task-blog-BlogCommendFromMachineLearnPai2-3.channel_param&amp;depth_1-utm_source=distribute.pc_relevant.none-task-blog-BlogCommendFromMachineLearnPai2-3.channel_param" </w:instrText>
+      </w:r>
+      <w:r>
+        <w:rPr>
+          <w:rFonts w:ascii="宋体" w:hAnsi="宋体" w:eastAsia="宋体" w:cs="宋体"/>
+          <w:sz w:val="24"/>
+          <w:szCs w:val="24"/>
+        </w:rPr>
+        <w:fldChar w:fldCharType="separate"/>
+      </w:r>
+      <w:r>
+        <w:rPr>
+          <w:rStyle w:val="13"/>
+          <w:rFonts w:ascii="宋体" w:hAnsi="宋体" w:eastAsia="宋体" w:cs="宋体"/>
+          <w:sz w:val="24"/>
+          <w:szCs w:val="24"/>
+        </w:rPr>
+        <w:t>https://blog.csdn.net/cong____cong/article/details/105566983?utm_medium=distribute.pc_relevant.none-task-blog-BlogCommendFromMachineLearnPai2-3.channel_param&amp;depth_1-utm_source=distribute.pc_relevant.none-task-blog-BlogCommendFromMachineLearnPai2-3.channel_param</w:t>
+      </w:r>
+      <w:r>
+        <w:rPr>
+          <w:rFonts w:ascii="宋体" w:hAnsi="宋体" w:eastAsia="宋体" w:cs="宋体"/>
+          <w:sz w:val="24"/>
+          <w:szCs w:val="24"/>
+        </w:rPr>
+        <w:fldChar w:fldCharType="end"/>
+      </w:r>
+    </w:p>
+    <w:p>
+      <w:pPr>
+        <w:widowControl w:val="0"/>
+        <w:numPr>
+          <w:ilvl w:val="0"/>
+          <w:numId w:val="0"/>
+        </w:numPr>
+        <w:jc w:val="both"/>
+        <w:rPr>
+          <w:rFonts w:hint="default" w:ascii="宋体" w:hAnsi="宋体" w:eastAsia="宋体" w:cs="宋体"/>
+          <w:sz w:val="24"/>
+          <w:szCs w:val="24"/>
+          <w:lang w:val="en-US" w:eastAsia="zh-CN"/>
+        </w:rPr>
+      </w:pPr>
+    </w:p>
+    <w:p>
+      <w:pPr>
+        <w:widowControl w:val="0"/>
+        <w:numPr>
+          <w:ilvl w:val="0"/>
+          <w:numId w:val="0"/>
+        </w:numPr>
+        <w:jc w:val="both"/>
+        <w:rPr>
+          <w:rFonts w:hint="default" w:ascii="宋体" w:hAnsi="宋体" w:eastAsia="宋体" w:cs="宋体"/>
+          <w:sz w:val="24"/>
+          <w:szCs w:val="24"/>
+          <w:lang w:val="en-US" w:eastAsia="zh-CN"/>
+        </w:rPr>
+      </w:pPr>
+    </w:p>
+    <w:p>
+      <w:pPr>
+        <w:widowControl w:val="0"/>
+        <w:numPr>
+          <w:ilvl w:val="0"/>
+          <w:numId w:val="0"/>
+        </w:numPr>
+        <w:jc w:val="both"/>
+        <w:rPr>
+          <w:rFonts w:hint="eastAsia" w:ascii="宋体" w:hAnsi="宋体" w:eastAsia="宋体" w:cs="宋体"/>
+          <w:sz w:val="24"/>
+          <w:szCs w:val="24"/>
+          <w:lang w:val="en-US" w:eastAsia="zh-CN"/>
+        </w:rPr>
+      </w:pPr>
+      <w:r>
+        <w:rPr>
+          <w:rFonts w:hint="eastAsia" w:ascii="宋体" w:hAnsi="宋体" w:eastAsia="宋体" w:cs="宋体"/>
+          <w:sz w:val="24"/>
+          <w:szCs w:val="24"/>
+          <w:lang w:val="en-US" w:eastAsia="zh-CN"/>
+        </w:rPr>
+        <w:t>如何防止密码反推</w:t>
+      </w:r>
+    </w:p>
+    <w:tbl>
+      <w:tblPr>
+        <w:tblStyle w:val="10"/>
+        <w:tblW w:w="8522" w:type="dxa"/>
+        <w:tblInd w:w="0" w:type="dxa"/>
+        <w:tblBorders>
+          <w:top w:val="single" w:color="auto" w:sz="4" w:space="0"/>
+          <w:left w:val="single" w:color="auto" w:sz="4" w:space="0"/>
+          <w:bottom w:val="single" w:color="auto" w:sz="4" w:space="0"/>
+          <w:right w:val="single" w:color="auto" w:sz="4" w:space="0"/>
+          <w:insideH w:val="single" w:color="auto" w:sz="4" w:space="0"/>
+          <w:insideV w:val="single" w:color="auto" w:sz="4" w:space="0"/>
+        </w:tblBorders>
+        <w:tblLayout w:type="fixed"/>
+        <w:tblCellMar>
+          <w:left w:w="108" w:type="dxa"/>
+          <w:right w:w="108" w:type="dxa"/>
+        </w:tblCellMar>
+      </w:tblPr>
+      <w:tblGrid>
+        <w:gridCol w:w="8522"/>
+      </w:tblGrid>
+      <w:tr>
+        <w:tblPrEx>
+          <w:tblBorders>
+            <w:top w:val="single" w:color="auto" w:sz="4" w:space="0"/>
+            <w:left w:val="single" w:color="auto" w:sz="4" w:space="0"/>
+            <w:bottom w:val="single" w:color="auto" w:sz="4" w:space="0"/>
+            <w:right w:val="single" w:color="auto" w:sz="4" w:space="0"/>
+            <w:insideH w:val="single" w:color="auto" w:sz="4" w:space="0"/>
+            <w:insideV w:val="single" w:color="auto" w:sz="4" w:space="0"/>
+          </w:tblBorders>
+          <w:tblLayout w:type="fixed"/>
+          <w:tblCellMar>
+            <w:left w:w="108" w:type="dxa"/>
+            <w:right w:w="108" w:type="dxa"/>
+          </w:tblCellMar>
+        </w:tblPrEx>
+        <w:tc>
+          <w:tcPr>
+            <w:tcW w:w="8522" w:type="dxa"/>
+          </w:tcPr>
+          <w:p>
+            <w:pPr>
+              <w:widowControl w:val="0"/>
+              <w:numPr>
+                <w:ilvl w:val="0"/>
+                <w:numId w:val="0"/>
+              </w:numPr>
+              <w:jc w:val="both"/>
+              <w:rPr>
+                <w:rFonts w:hint="eastAsia" w:ascii="宋体" w:hAnsi="宋体" w:eastAsia="宋体" w:cs="宋体"/>
+                <w:sz w:val="24"/>
+                <w:szCs w:val="24"/>
+                <w:vertAlign w:val="baseline"/>
+                <w:lang w:val="en-US" w:eastAsia="zh-CN"/>
+              </w:rPr>
+            </w:pPr>
+            <w:r>
+              <w:rPr>
+                <w:rFonts w:hint="eastAsia" w:ascii="宋体" w:hAnsi="宋体" w:eastAsia="宋体" w:cs="宋体"/>
+                <w:sz w:val="24"/>
+                <w:szCs w:val="24"/>
+                <w:vertAlign w:val="baseline"/>
+                <w:lang w:val="en-US" w:eastAsia="zh-CN"/>
+              </w:rPr>
+              <w:t>两次MD5加密</w:t>
+            </w:r>
+          </w:p>
+          <w:p>
+            <w:pPr>
+              <w:widowControl w:val="0"/>
+              <w:numPr>
+                <w:ilvl w:val="0"/>
+                <w:numId w:val="0"/>
+              </w:numPr>
+              <w:jc w:val="both"/>
+              <w:rPr>
+                <w:rFonts w:hint="eastAsia" w:ascii="宋体" w:hAnsi="宋体" w:eastAsia="宋体" w:cs="宋体"/>
+                <w:sz w:val="24"/>
+                <w:szCs w:val="24"/>
+                <w:vertAlign w:val="baseline"/>
+                <w:lang w:val="en-US" w:eastAsia="zh-CN"/>
+              </w:rPr>
+            </w:pPr>
+            <w:r>
+              <w:rPr>
+                <w:rFonts w:hint="eastAsia" w:ascii="宋体" w:hAnsi="宋体" w:eastAsia="宋体" w:cs="宋体"/>
+                <w:sz w:val="24"/>
+                <w:szCs w:val="24"/>
+                <w:vertAlign w:val="baseline"/>
+                <w:lang w:val="en-US" w:eastAsia="zh-CN"/>
+              </w:rPr>
+              <w:t>将用户输入的密码和固定Salt通过MD5加密生成第一次加密后的密码，再讲该密码和随机生成的Salt通过MD5进行第二次加密，最后将第二次加密后的密码和第一次的固定Salt存数据库</w:t>
+            </w:r>
+          </w:p>
+          <w:p>
+            <w:pPr>
+              <w:widowControl w:val="0"/>
+              <w:numPr>
+                <w:ilvl w:val="0"/>
+                <w:numId w:val="0"/>
+              </w:numPr>
+              <w:jc w:val="both"/>
+              <w:rPr>
+                <w:rFonts w:hint="eastAsia" w:ascii="宋体" w:hAnsi="宋体" w:eastAsia="宋体" w:cs="宋体"/>
+                <w:sz w:val="24"/>
+                <w:szCs w:val="24"/>
+                <w:vertAlign w:val="baseline"/>
+                <w:lang w:val="en-US" w:eastAsia="zh-CN"/>
+              </w:rPr>
+            </w:pPr>
+          </w:p>
+          <w:p>
+            <w:pPr>
+              <w:widowControl w:val="0"/>
+              <w:numPr>
+                <w:ilvl w:val="0"/>
+                <w:numId w:val="0"/>
+              </w:numPr>
+              <w:jc w:val="both"/>
+              <w:rPr>
+                <w:rFonts w:hint="eastAsia" w:ascii="宋体" w:hAnsi="宋体" w:eastAsia="宋体" w:cs="宋体"/>
+                <w:sz w:val="24"/>
+                <w:szCs w:val="24"/>
+                <w:vertAlign w:val="baseline"/>
+                <w:lang w:val="en-US" w:eastAsia="zh-CN"/>
+              </w:rPr>
+            </w:pPr>
+            <w:r>
+              <w:rPr>
+                <w:rFonts w:hint="eastAsia" w:ascii="宋体" w:hAnsi="宋体" w:eastAsia="宋体" w:cs="宋体"/>
+                <w:sz w:val="24"/>
+                <w:szCs w:val="24"/>
+                <w:vertAlign w:val="baseline"/>
+                <w:lang w:val="en-US" w:eastAsia="zh-CN"/>
+              </w:rPr>
+              <w:t>好处：</w:t>
+            </w:r>
+          </w:p>
+          <w:p>
+            <w:pPr>
+              <w:widowControl w:val="0"/>
+              <w:numPr>
+                <w:ilvl w:val="0"/>
+                <w:numId w:val="0"/>
+              </w:numPr>
+              <w:jc w:val="both"/>
+              <w:rPr>
+                <w:rFonts w:hint="eastAsia" w:ascii="宋体" w:hAnsi="宋体" w:eastAsia="宋体" w:cs="宋体"/>
+                <w:sz w:val="24"/>
+                <w:szCs w:val="24"/>
+                <w:vertAlign w:val="baseline"/>
+                <w:lang w:val="en-US" w:eastAsia="zh-CN"/>
+              </w:rPr>
+            </w:pPr>
+          </w:p>
+          <w:p>
+            <w:pPr>
+              <w:widowControl w:val="0"/>
+              <w:numPr>
+                <w:ilvl w:val="0"/>
+                <w:numId w:val="0"/>
+              </w:numPr>
+              <w:jc w:val="both"/>
+              <w:rPr>
+                <w:rFonts w:hint="eastAsia" w:ascii="宋体" w:hAnsi="宋体" w:eastAsia="宋体" w:cs="宋体"/>
+                <w:sz w:val="24"/>
+                <w:szCs w:val="24"/>
+                <w:vertAlign w:val="baseline"/>
+                <w:lang w:val="en-US" w:eastAsia="zh-CN"/>
+              </w:rPr>
+            </w:pPr>
+            <w:r>
+              <w:rPr>
+                <w:rFonts w:hint="eastAsia" w:ascii="宋体" w:hAnsi="宋体" w:eastAsia="宋体" w:cs="宋体"/>
+                <w:sz w:val="24"/>
+                <w:szCs w:val="24"/>
+                <w:vertAlign w:val="baseline"/>
+                <w:lang w:val="en-US" w:eastAsia="zh-CN"/>
+              </w:rPr>
+              <w:t>第一次作用：防止用户明文密码在网络进行传输</w:t>
+            </w:r>
+          </w:p>
+          <w:p>
+            <w:pPr>
+              <w:widowControl w:val="0"/>
+              <w:numPr>
+                <w:ilvl w:val="0"/>
+                <w:numId w:val="0"/>
+              </w:numPr>
+              <w:jc w:val="both"/>
+              <w:rPr>
+                <w:rFonts w:hint="eastAsia" w:ascii="宋体" w:hAnsi="宋体" w:eastAsia="宋体" w:cs="宋体"/>
+                <w:sz w:val="24"/>
+                <w:szCs w:val="24"/>
+                <w:vertAlign w:val="baseline"/>
+                <w:lang w:val="en-US" w:eastAsia="zh-CN"/>
+              </w:rPr>
+            </w:pPr>
+            <w:r>
+              <w:rPr>
+                <w:rFonts w:hint="eastAsia" w:ascii="宋体" w:hAnsi="宋体" w:eastAsia="宋体" w:cs="宋体"/>
+                <w:sz w:val="24"/>
+                <w:szCs w:val="24"/>
+                <w:vertAlign w:val="baseline"/>
+                <w:lang w:val="en-US" w:eastAsia="zh-CN"/>
+              </w:rPr>
+              <w:t>第二次作用：防止数据库被盗，避免通过MD5反推出密码，双重保险</w:t>
+            </w:r>
+          </w:p>
+        </w:tc>
+      </w:tr>
+    </w:tbl>
+    <w:p>
+      <w:pPr>
+        <w:widowControl w:val="0"/>
+        <w:numPr>
+          <w:ilvl w:val="0"/>
+          <w:numId w:val="0"/>
+        </w:numPr>
+        <w:jc w:val="both"/>
+        <w:rPr>
+          <w:rFonts w:hint="eastAsia" w:ascii="宋体" w:hAnsi="宋体" w:eastAsia="宋体" w:cs="宋体"/>
+          <w:sz w:val="24"/>
+          <w:szCs w:val="24"/>
+          <w:lang w:val="en-US" w:eastAsia="zh-CN"/>
+        </w:rPr>
+      </w:pPr>
+    </w:p>
+    <w:p>
+      <w:pPr>
+        <w:widowControl w:val="0"/>
+        <w:numPr>
+          <w:ilvl w:val="0"/>
+          <w:numId w:val="0"/>
+        </w:numPr>
+        <w:jc w:val="both"/>
+        <w:rPr>
+          <w:rFonts w:hint="default" w:ascii="宋体" w:hAnsi="宋体" w:eastAsia="宋体" w:cs="宋体"/>
+          <w:sz w:val="24"/>
+          <w:szCs w:val="24"/>
+          <w:lang w:val="en-US" w:eastAsia="zh-CN"/>
+        </w:rPr>
+      </w:pPr>
+    </w:p>
+    <w:p>
+      <w:pPr>
+        <w:widowControl w:val="0"/>
+        <w:numPr>
+          <w:ilvl w:val="0"/>
+          <w:numId w:val="0"/>
+        </w:numPr>
+        <w:jc w:val="both"/>
+        <w:rPr>
+          <w:rFonts w:hint="default" w:ascii="宋体" w:hAnsi="宋体" w:eastAsia="宋体" w:cs="宋体"/>
+          <w:sz w:val="24"/>
+          <w:szCs w:val="24"/>
+          <w:lang w:val="en-US" w:eastAsia="zh-CN"/>
+        </w:rPr>
+      </w:pPr>
+    </w:p>
+    <w:p>
+      <w:pPr>
+        <w:widowControl w:val="0"/>
+        <w:numPr>
+          <w:ilvl w:val="0"/>
+          <w:numId w:val="0"/>
+        </w:numPr>
+        <w:jc w:val="both"/>
+        <w:rPr>
+          <w:rFonts w:hint="default" w:ascii="宋体" w:hAnsi="宋体" w:eastAsia="宋体" w:cs="宋体"/>
+          <w:sz w:val="24"/>
+          <w:szCs w:val="24"/>
+          <w:lang w:val="en-US" w:eastAsia="zh-CN"/>
+        </w:rPr>
+      </w:pPr>
+      <w:r>
+        <w:rPr>
+          <w:rFonts w:hint="default" w:ascii="宋体" w:hAnsi="宋体" w:eastAsia="宋体" w:cs="宋体"/>
+          <w:sz w:val="24"/>
+          <w:szCs w:val="24"/>
+          <w:lang w:val="en-US" w:eastAsia="zh-CN"/>
+        </w:rPr>
+        <w:t>秒杀架构设计</w:t>
+      </w:r>
+      <w:r>
+        <w:rPr>
+          <w:rFonts w:hint="eastAsia" w:ascii="宋体" w:hAnsi="宋体" w:eastAsia="宋体" w:cs="宋体"/>
+          <w:sz w:val="24"/>
+          <w:szCs w:val="24"/>
+          <w:lang w:val="en-US" w:eastAsia="zh-CN"/>
+        </w:rPr>
+        <w:t>【全面介绍秒杀：定义、技术难点、架构设计思路】</w:t>
+      </w:r>
+    </w:p>
+    <w:p>
+      <w:pPr>
+        <w:widowControl w:val="0"/>
+        <w:numPr>
+          <w:ilvl w:val="0"/>
+          <w:numId w:val="0"/>
+        </w:numPr>
+        <w:jc w:val="both"/>
+        <w:rPr>
+          <w:rFonts w:ascii="宋体" w:hAnsi="宋体" w:eastAsia="宋体" w:cs="宋体"/>
+          <w:sz w:val="24"/>
+          <w:szCs w:val="24"/>
+        </w:rPr>
+      </w:pPr>
+      <w:r>
+        <w:rPr>
+          <w:rFonts w:ascii="宋体" w:hAnsi="宋体" w:eastAsia="宋体" w:cs="宋体"/>
+          <w:sz w:val="24"/>
+          <w:szCs w:val="24"/>
+        </w:rPr>
+        <w:fldChar w:fldCharType="begin"/>
+      </w:r>
+      <w:r>
+        <w:rPr>
+          <w:rFonts w:ascii="宋体" w:hAnsi="宋体" w:eastAsia="宋体" w:cs="宋体"/>
+          <w:sz w:val="24"/>
+          <w:szCs w:val="24"/>
+        </w:rPr>
+        <w:instrText xml:space="preserve"> HYPERLINK "https://blog.51cto.com/13527416/2085258?cid=700792" </w:instrText>
+      </w:r>
+      <w:r>
+        <w:rPr>
+          <w:rFonts w:ascii="宋体" w:hAnsi="宋体" w:eastAsia="宋体" w:cs="宋体"/>
+          <w:sz w:val="24"/>
+          <w:szCs w:val="24"/>
+        </w:rPr>
+        <w:fldChar w:fldCharType="separate"/>
+      </w:r>
+      <w:r>
+        <w:rPr>
+          <w:rStyle w:val="13"/>
+          <w:rFonts w:ascii="宋体" w:hAnsi="宋体" w:eastAsia="宋体" w:cs="宋体"/>
+          <w:sz w:val="24"/>
+          <w:szCs w:val="24"/>
+        </w:rPr>
+        <w:t>https://blog.51cto.com/13527416/2085258?cid=700792</w:t>
+      </w:r>
+      <w:r>
+        <w:rPr>
+          <w:rFonts w:ascii="宋体" w:hAnsi="宋体" w:eastAsia="宋体" w:cs="宋体"/>
+          <w:sz w:val="24"/>
+          <w:szCs w:val="24"/>
+        </w:rPr>
+        <w:fldChar w:fldCharType="end"/>
+      </w:r>
+    </w:p>
+    <w:p>
+      <w:pPr>
+        <w:widowControl w:val="0"/>
+        <w:numPr>
+          <w:ilvl w:val="0"/>
+          <w:numId w:val="0"/>
+        </w:numPr>
+        <w:jc w:val="both"/>
+        <w:rPr>
+          <w:rFonts w:ascii="宋体" w:hAnsi="宋体" w:eastAsia="宋体" w:cs="宋体"/>
+          <w:sz w:val="24"/>
+          <w:szCs w:val="24"/>
+        </w:rPr>
+      </w:pPr>
+    </w:p>
+    <w:p>
+      <w:pPr>
+        <w:widowControl w:val="0"/>
+        <w:numPr>
+          <w:ilvl w:val="0"/>
+          <w:numId w:val="0"/>
+        </w:numPr>
+        <w:jc w:val="both"/>
+        <w:rPr>
+          <w:rFonts w:hint="eastAsia" w:ascii="宋体" w:hAnsi="宋体" w:eastAsia="宋体" w:cs="宋体"/>
+          <w:sz w:val="24"/>
+          <w:szCs w:val="24"/>
+          <w:lang w:eastAsia="zh-CN"/>
+        </w:rPr>
+      </w:pPr>
+      <w:r>
+        <w:rPr>
+          <w:rFonts w:hint="eastAsia" w:ascii="宋体" w:hAnsi="宋体" w:eastAsia="宋体" w:cs="宋体"/>
+          <w:sz w:val="24"/>
+          <w:szCs w:val="24"/>
+        </w:rPr>
+        <w:t>秒杀系统的艺术</w:t>
+      </w:r>
+      <w:r>
+        <w:rPr>
+          <w:rFonts w:hint="eastAsia" w:ascii="宋体" w:hAnsi="宋体" w:eastAsia="宋体" w:cs="宋体"/>
+          <w:sz w:val="24"/>
+          <w:szCs w:val="24"/>
+          <w:lang w:eastAsia="zh-CN"/>
+        </w:rPr>
+        <w:t>【</w:t>
+      </w:r>
+      <w:r>
+        <w:rPr>
+          <w:rFonts w:hint="eastAsia" w:ascii="宋体" w:hAnsi="宋体" w:eastAsia="宋体" w:cs="宋体"/>
+          <w:sz w:val="24"/>
+          <w:szCs w:val="24"/>
+          <w:lang w:val="en-US" w:eastAsia="zh-CN"/>
+        </w:rPr>
+        <w:t>扣减库存内存化，创建订单异步化</w:t>
+      </w:r>
+      <w:r>
+        <w:rPr>
+          <w:rFonts w:hint="eastAsia" w:ascii="宋体" w:hAnsi="宋体" w:eastAsia="宋体" w:cs="宋体"/>
+          <w:sz w:val="24"/>
+          <w:szCs w:val="24"/>
+          <w:lang w:eastAsia="zh-CN"/>
+        </w:rPr>
+        <w:t>】</w:t>
+      </w:r>
+    </w:p>
+    <w:p>
+      <w:pPr>
+        <w:widowControl w:val="0"/>
+        <w:numPr>
+          <w:ilvl w:val="0"/>
+          <w:numId w:val="0"/>
+        </w:numPr>
+        <w:jc w:val="both"/>
+        <w:rPr>
+          <w:rFonts w:ascii="宋体" w:hAnsi="宋体" w:eastAsia="宋体" w:cs="宋体"/>
+          <w:sz w:val="24"/>
+          <w:szCs w:val="24"/>
+        </w:rPr>
+      </w:pPr>
+      <w:r>
+        <w:rPr>
+          <w:rFonts w:ascii="宋体" w:hAnsi="宋体" w:eastAsia="宋体" w:cs="宋体"/>
+          <w:sz w:val="24"/>
+          <w:szCs w:val="24"/>
+        </w:rPr>
+        <w:fldChar w:fldCharType="begin"/>
+      </w:r>
+      <w:r>
+        <w:rPr>
+          <w:rFonts w:ascii="宋体" w:hAnsi="宋体" w:eastAsia="宋体" w:cs="宋体"/>
+          <w:sz w:val="24"/>
+          <w:szCs w:val="24"/>
+        </w:rPr>
+        <w:instrText xml:space="preserve"> HYPERLINK "https://juejin.im/post/6844903949632274445" </w:instrText>
+      </w:r>
+      <w:r>
+        <w:rPr>
+          <w:rFonts w:ascii="宋体" w:hAnsi="宋体" w:eastAsia="宋体" w:cs="宋体"/>
+          <w:sz w:val="24"/>
+          <w:szCs w:val="24"/>
+        </w:rPr>
+        <w:fldChar w:fldCharType="separate"/>
+      </w:r>
+      <w:r>
+        <w:rPr>
+          <w:rStyle w:val="13"/>
+          <w:rFonts w:ascii="宋体" w:hAnsi="宋体" w:eastAsia="宋体" w:cs="宋体"/>
+          <w:sz w:val="24"/>
+          <w:szCs w:val="24"/>
+        </w:rPr>
+        <w:t>https://juejin.im/post/6844903949632274445</w:t>
+      </w:r>
+      <w:r>
+        <w:rPr>
+          <w:rFonts w:ascii="宋体" w:hAnsi="宋体" w:eastAsia="宋体" w:cs="宋体"/>
+          <w:sz w:val="24"/>
+          <w:szCs w:val="24"/>
+        </w:rPr>
+        <w:fldChar w:fldCharType="end"/>
+      </w:r>
+    </w:p>
+    <w:p>
+      <w:pPr>
+        <w:widowControl w:val="0"/>
+        <w:numPr>
+          <w:ilvl w:val="0"/>
+          <w:numId w:val="0"/>
+        </w:numPr>
+        <w:jc w:val="both"/>
+        <w:rPr>
+          <w:rFonts w:ascii="宋体" w:hAnsi="宋体" w:eastAsia="宋体" w:cs="宋体"/>
+          <w:sz w:val="24"/>
+          <w:szCs w:val="24"/>
+        </w:rPr>
+      </w:pPr>
+    </w:p>
+    <w:p>
+      <w:pPr>
+        <w:widowControl w:val="0"/>
+        <w:numPr>
+          <w:ilvl w:val="0"/>
+          <w:numId w:val="0"/>
+        </w:numPr>
+        <w:jc w:val="both"/>
+        <w:rPr>
+          <w:rFonts w:hint="eastAsia" w:ascii="宋体" w:hAnsi="宋体" w:eastAsia="宋体" w:cs="宋体"/>
+          <w:sz w:val="24"/>
+          <w:szCs w:val="24"/>
+          <w:lang w:eastAsia="zh-CN"/>
+        </w:rPr>
+      </w:pPr>
+      <w:r>
+        <w:rPr>
+          <w:rFonts w:hint="eastAsia" w:ascii="宋体" w:hAnsi="宋体" w:eastAsia="宋体" w:cs="宋体"/>
+          <w:sz w:val="24"/>
+          <w:szCs w:val="24"/>
+        </w:rPr>
+        <w:t>秒杀架构的设计细节</w:t>
+      </w:r>
+      <w:r>
+        <w:rPr>
+          <w:rFonts w:hint="eastAsia" w:ascii="宋体" w:hAnsi="宋体" w:eastAsia="宋体" w:cs="宋体"/>
+          <w:sz w:val="24"/>
+          <w:szCs w:val="24"/>
+          <w:lang w:eastAsia="zh-CN"/>
+        </w:rPr>
+        <w:t>【</w:t>
+      </w:r>
+      <w:r>
+        <w:rPr>
+          <w:rFonts w:hint="eastAsia" w:ascii="宋体" w:hAnsi="宋体" w:eastAsia="宋体" w:cs="宋体"/>
+          <w:sz w:val="24"/>
+          <w:szCs w:val="24"/>
+          <w:lang w:val="en-US" w:eastAsia="zh-CN"/>
+        </w:rPr>
+        <w:t>各层详细的细节描述</w:t>
+      </w:r>
+      <w:r>
+        <w:rPr>
+          <w:rFonts w:hint="eastAsia" w:ascii="宋体" w:hAnsi="宋体" w:eastAsia="宋体" w:cs="宋体"/>
+          <w:sz w:val="24"/>
+          <w:szCs w:val="24"/>
+          <w:lang w:eastAsia="zh-CN"/>
+        </w:rPr>
+        <w:t>】</w:t>
+      </w:r>
+    </w:p>
+    <w:p>
+      <w:pPr>
+        <w:widowControl w:val="0"/>
+        <w:numPr>
+          <w:ilvl w:val="0"/>
+          <w:numId w:val="0"/>
+        </w:numPr>
+        <w:jc w:val="both"/>
+        <w:rPr>
+          <w:rFonts w:ascii="宋体" w:hAnsi="宋体" w:eastAsia="宋体" w:cs="宋体"/>
+          <w:sz w:val="24"/>
+          <w:szCs w:val="24"/>
+        </w:rPr>
+      </w:pPr>
+      <w:r>
+        <w:rPr>
+          <w:rFonts w:ascii="宋体" w:hAnsi="宋体" w:eastAsia="宋体" w:cs="宋体"/>
+          <w:sz w:val="24"/>
+          <w:szCs w:val="24"/>
+        </w:rPr>
+        <w:fldChar w:fldCharType="begin"/>
+      </w:r>
+      <w:r>
+        <w:rPr>
+          <w:rFonts w:ascii="宋体" w:hAnsi="宋体" w:eastAsia="宋体" w:cs="宋体"/>
+          <w:sz w:val="24"/>
+          <w:szCs w:val="24"/>
+        </w:rPr>
+        <w:instrText xml:space="preserve"> HYPERLINK "https://www.jianshu.com/p/46d69c35f099" </w:instrText>
+      </w:r>
+      <w:r>
+        <w:rPr>
+          <w:rFonts w:ascii="宋体" w:hAnsi="宋体" w:eastAsia="宋体" w:cs="宋体"/>
+          <w:sz w:val="24"/>
+          <w:szCs w:val="24"/>
+        </w:rPr>
+        <w:fldChar w:fldCharType="separate"/>
+      </w:r>
+      <w:r>
+        <w:rPr>
+          <w:rStyle w:val="13"/>
+          <w:rFonts w:ascii="宋体" w:hAnsi="宋体" w:eastAsia="宋体" w:cs="宋体"/>
+          <w:sz w:val="24"/>
+          <w:szCs w:val="24"/>
+        </w:rPr>
+        <w:t>https://www.jianshu.com/p/46d69c35f099</w:t>
+      </w:r>
+      <w:r>
+        <w:rPr>
+          <w:rFonts w:ascii="宋体" w:hAnsi="宋体" w:eastAsia="宋体" w:cs="宋体"/>
+          <w:sz w:val="24"/>
+          <w:szCs w:val="24"/>
+        </w:rPr>
+        <w:fldChar w:fldCharType="end"/>
+      </w:r>
+    </w:p>
+    <w:p>
+      <w:pPr>
+        <w:widowControl w:val="0"/>
+        <w:numPr>
+          <w:ilvl w:val="0"/>
+          <w:numId w:val="0"/>
+        </w:numPr>
+        <w:jc w:val="both"/>
+        <w:rPr>
+          <w:rFonts w:ascii="宋体" w:hAnsi="宋体" w:eastAsia="宋体" w:cs="宋体"/>
+          <w:sz w:val="24"/>
+          <w:szCs w:val="24"/>
+        </w:rPr>
+      </w:pPr>
+    </w:p>
+    <w:p>
+      <w:pPr>
+        <w:widowControl w:val="0"/>
+        <w:numPr>
+          <w:ilvl w:val="0"/>
+          <w:numId w:val="0"/>
+        </w:numPr>
+        <w:jc w:val="both"/>
+        <w:rPr>
+          <w:rFonts w:hint="default" w:ascii="宋体" w:hAnsi="宋体" w:eastAsia="宋体" w:cs="宋体"/>
+          <w:sz w:val="24"/>
+          <w:szCs w:val="24"/>
+          <w:lang w:val="en-US" w:eastAsia="zh-CN"/>
+        </w:rPr>
+      </w:pPr>
+      <w:r>
+        <w:rPr>
+          <w:rFonts w:hint="eastAsia" w:ascii="宋体" w:hAnsi="宋体" w:eastAsia="宋体" w:cs="宋体"/>
+          <w:sz w:val="24"/>
+          <w:szCs w:val="24"/>
+          <w:lang w:val="en-US" w:eastAsia="zh-CN"/>
+        </w:rPr>
+        <w:t>网上视频教程：</w:t>
+      </w:r>
+    </w:p>
+    <w:p>
+      <w:pPr>
+        <w:widowControl w:val="0"/>
+        <w:numPr>
+          <w:ilvl w:val="0"/>
+          <w:numId w:val="0"/>
+        </w:numPr>
+        <w:jc w:val="both"/>
+        <w:rPr>
+          <w:rFonts w:hint="eastAsia" w:ascii="宋体" w:hAnsi="宋体" w:eastAsia="宋体" w:cs="宋体"/>
+          <w:sz w:val="24"/>
+          <w:szCs w:val="24"/>
+          <w:lang w:val="en-US" w:eastAsia="zh-CN"/>
+        </w:rPr>
+      </w:pPr>
+      <w:r>
+        <w:rPr>
+          <w:rFonts w:hint="eastAsia" w:ascii="宋体" w:hAnsi="宋体" w:eastAsia="宋体" w:cs="宋体"/>
+          <w:sz w:val="24"/>
+          <w:szCs w:val="24"/>
+          <w:lang w:val="en-US" w:eastAsia="zh-CN"/>
+        </w:rPr>
+        <w:t>如何设计一个秒杀系统【许令波】</w:t>
+      </w:r>
+    </w:p>
+    <w:p>
+      <w:pPr>
+        <w:widowControl w:val="0"/>
+        <w:numPr>
+          <w:ilvl w:val="0"/>
+          <w:numId w:val="0"/>
+        </w:numPr>
+        <w:jc w:val="both"/>
+        <w:rPr>
+          <w:rFonts w:hint="default" w:ascii="宋体" w:hAnsi="宋体" w:eastAsia="宋体" w:cs="宋体"/>
+          <w:sz w:val="24"/>
+          <w:szCs w:val="24"/>
+          <w:lang w:val="en-US" w:eastAsia="zh-CN"/>
+        </w:rPr>
+      </w:pPr>
+      <w:r>
+        <w:rPr>
+          <w:rFonts w:ascii="宋体" w:hAnsi="宋体" w:eastAsia="宋体" w:cs="宋体"/>
+          <w:sz w:val="24"/>
+          <w:szCs w:val="24"/>
+        </w:rPr>
+        <w:fldChar w:fldCharType="begin"/>
+      </w:r>
+      <w:r>
+        <w:rPr>
+          <w:rFonts w:ascii="宋体" w:hAnsi="宋体" w:eastAsia="宋体" w:cs="宋体"/>
+          <w:sz w:val="24"/>
+          <w:szCs w:val="24"/>
+        </w:rPr>
+        <w:instrText xml:space="preserve"> HYPERLINK "https://time.geekbang.org/column/article/40153" </w:instrText>
+      </w:r>
+      <w:r>
+        <w:rPr>
+          <w:rFonts w:ascii="宋体" w:hAnsi="宋体" w:eastAsia="宋体" w:cs="宋体"/>
+          <w:sz w:val="24"/>
+          <w:szCs w:val="24"/>
+        </w:rPr>
+        <w:fldChar w:fldCharType="separate"/>
+      </w:r>
+      <w:r>
+        <w:rPr>
+          <w:rStyle w:val="13"/>
+          <w:rFonts w:ascii="宋体" w:hAnsi="宋体" w:eastAsia="宋体" w:cs="宋体"/>
+          <w:sz w:val="24"/>
+          <w:szCs w:val="24"/>
+        </w:rPr>
+        <w:t>https://time.geekbang.org/column/article/40153</w:t>
+      </w:r>
+      <w:r>
+        <w:rPr>
+          <w:rFonts w:ascii="宋体" w:hAnsi="宋体" w:eastAsia="宋体" w:cs="宋体"/>
+          <w:sz w:val="24"/>
+          <w:szCs w:val="24"/>
+        </w:rPr>
+        <w:fldChar w:fldCharType="end"/>
+      </w:r>
+    </w:p>
+    <w:p>
+      <w:pPr>
+        <w:widowControl w:val="0"/>
+        <w:numPr>
+          <w:ilvl w:val="0"/>
+          <w:numId w:val="0"/>
+        </w:numPr>
+        <w:jc w:val="both"/>
+        <w:rPr>
+          <w:rFonts w:ascii="宋体" w:hAnsi="宋体" w:eastAsia="宋体" w:cs="宋体"/>
+          <w:sz w:val="24"/>
+          <w:szCs w:val="24"/>
+        </w:rPr>
+      </w:pPr>
+      <w:r>
+        <w:rPr>
+          <w:rFonts w:ascii="宋体" w:hAnsi="宋体" w:eastAsia="宋体" w:cs="宋体"/>
+          <w:sz w:val="24"/>
+          <w:szCs w:val="24"/>
+        </w:rPr>
+        <w:fldChar w:fldCharType="begin"/>
+      </w:r>
+      <w:r>
+        <w:rPr>
+          <w:rFonts w:ascii="宋体" w:hAnsi="宋体" w:eastAsia="宋体" w:cs="宋体"/>
+          <w:sz w:val="24"/>
+          <w:szCs w:val="24"/>
+        </w:rPr>
+        <w:instrText xml:space="preserve"> HYPERLINK "https://github.com/daydreamdev/seconds-kill" </w:instrText>
+      </w:r>
+      <w:r>
+        <w:rPr>
+          <w:rFonts w:ascii="宋体" w:hAnsi="宋体" w:eastAsia="宋体" w:cs="宋体"/>
+          <w:sz w:val="24"/>
+          <w:szCs w:val="24"/>
+        </w:rPr>
+        <w:fldChar w:fldCharType="separate"/>
+      </w:r>
+      <w:r>
+        <w:rPr>
+          <w:rStyle w:val="13"/>
+          <w:rFonts w:ascii="宋体" w:hAnsi="宋体" w:eastAsia="宋体" w:cs="宋体"/>
+          <w:sz w:val="24"/>
+          <w:szCs w:val="24"/>
+        </w:rPr>
+        <w:t>https://github.com/daydreamdev/seconds-kill</w:t>
+      </w:r>
+      <w:r>
+        <w:rPr>
+          <w:rFonts w:ascii="宋体" w:hAnsi="宋体" w:eastAsia="宋体" w:cs="宋体"/>
+          <w:sz w:val="24"/>
+          <w:szCs w:val="24"/>
+        </w:rPr>
+        <w:fldChar w:fldCharType="end"/>
+      </w:r>
+    </w:p>
+    <w:p>
+      <w:pPr>
+        <w:widowControl w:val="0"/>
+        <w:numPr>
+          <w:ilvl w:val="0"/>
+          <w:numId w:val="0"/>
+        </w:numPr>
+        <w:jc w:val="both"/>
+        <w:rPr>
+          <w:rFonts w:ascii="宋体" w:hAnsi="宋体" w:eastAsia="宋体" w:cs="宋体"/>
+          <w:sz w:val="24"/>
+          <w:szCs w:val="24"/>
+        </w:rPr>
+      </w:pPr>
+    </w:p>
+    <w:p>
+      <w:pPr>
+        <w:widowControl w:val="0"/>
+        <w:numPr>
+          <w:ilvl w:val="0"/>
+          <w:numId w:val="0"/>
+        </w:numPr>
+        <w:jc w:val="both"/>
+        <w:rPr>
+          <w:rFonts w:hint="eastAsia" w:ascii="宋体" w:hAnsi="宋体" w:eastAsia="宋体" w:cs="宋体"/>
+          <w:sz w:val="24"/>
+          <w:szCs w:val="24"/>
+          <w:lang w:eastAsia="zh-CN"/>
+        </w:rPr>
+      </w:pPr>
+      <w:r>
+        <w:rPr>
+          <w:rFonts w:ascii="宋体" w:hAnsi="宋体" w:eastAsia="宋体" w:cs="宋体"/>
+          <w:sz w:val="24"/>
+          <w:szCs w:val="24"/>
+        </w:rPr>
+        <w:fldChar w:fldCharType="begin"/>
+      </w:r>
+      <w:r>
+        <w:rPr>
+          <w:rFonts w:ascii="宋体" w:hAnsi="宋体" w:eastAsia="宋体" w:cs="宋体"/>
+          <w:sz w:val="24"/>
+          <w:szCs w:val="24"/>
+        </w:rPr>
+        <w:instrText xml:space="preserve"> HYPERLINK "https://blog.csdn.net/libra_ts/article/details/85198469" </w:instrText>
+      </w:r>
+      <w:r>
+        <w:rPr>
+          <w:rFonts w:ascii="宋体" w:hAnsi="宋体" w:eastAsia="宋体" w:cs="宋体"/>
+          <w:sz w:val="24"/>
+          <w:szCs w:val="24"/>
+        </w:rPr>
+        <w:fldChar w:fldCharType="separate"/>
+      </w:r>
+      <w:r>
+        <w:rPr>
+          <w:rStyle w:val="13"/>
+          <w:rFonts w:ascii="宋体" w:hAnsi="宋体" w:eastAsia="宋体" w:cs="宋体"/>
+          <w:sz w:val="24"/>
+          <w:szCs w:val="24"/>
+        </w:rPr>
+        <w:t>https://blog.csdn.net/libra_ts/article/details/85198469</w:t>
+      </w:r>
+      <w:r>
+        <w:rPr>
+          <w:rFonts w:ascii="宋体" w:hAnsi="宋体" w:eastAsia="宋体" w:cs="宋体"/>
+          <w:sz w:val="24"/>
+          <w:szCs w:val="24"/>
+        </w:rPr>
+        <w:fldChar w:fldCharType="end"/>
+      </w:r>
+      <w:r>
+        <w:rPr>
+          <w:rFonts w:hint="eastAsia" w:ascii="宋体" w:hAnsi="宋体" w:eastAsia="宋体" w:cs="宋体"/>
+          <w:sz w:val="24"/>
+          <w:szCs w:val="24"/>
+          <w:lang w:eastAsia="zh-CN"/>
+        </w:rPr>
+        <w:t>【</w:t>
+      </w:r>
+      <w:r>
+        <w:rPr>
+          <w:rFonts w:hint="eastAsia" w:ascii="宋体" w:hAnsi="宋体" w:eastAsia="宋体" w:cs="宋体"/>
+          <w:sz w:val="24"/>
+          <w:szCs w:val="24"/>
+          <w:lang w:val="en-US" w:eastAsia="zh-CN"/>
+        </w:rPr>
+        <w:t>总结</w:t>
+      </w:r>
+      <w:bookmarkStart w:id="0" w:name="_GoBack"/>
+      <w:bookmarkEnd w:id="0"/>
+      <w:r>
+        <w:rPr>
+          <w:rFonts w:hint="eastAsia" w:ascii="宋体" w:hAnsi="宋体" w:eastAsia="宋体" w:cs="宋体"/>
+          <w:sz w:val="24"/>
+          <w:szCs w:val="24"/>
+          <w:lang w:eastAsia="zh-CN"/>
+        </w:rPr>
+        <w:t>】</w:t>
+      </w:r>
+    </w:p>
+    <w:p>
+      <w:pPr>
+        <w:widowControl w:val="0"/>
+        <w:numPr>
+          <w:ilvl w:val="0"/>
+          <w:numId w:val="0"/>
+        </w:numPr>
+        <w:jc w:val="both"/>
+        <w:rPr>
+          <w:rFonts w:ascii="宋体" w:hAnsi="宋体" w:eastAsia="宋体" w:cs="宋体"/>
+          <w:sz w:val="24"/>
+          <w:szCs w:val="24"/>
+        </w:rPr>
+      </w:pPr>
+    </w:p>
+    <w:p>
+      <w:pPr>
+        <w:widowControl w:val="0"/>
+        <w:numPr>
+          <w:ilvl w:val="0"/>
+          <w:numId w:val="0"/>
+        </w:numPr>
+        <w:jc w:val="both"/>
+        <w:rPr>
+          <w:rFonts w:hint="eastAsia" w:ascii="宋体" w:hAnsi="宋体" w:eastAsia="宋体" w:cs="宋体"/>
+          <w:sz w:val="24"/>
+          <w:szCs w:val="24"/>
+          <w:lang w:eastAsia="zh-CN"/>
+        </w:rPr>
+      </w:pPr>
+      <w:r>
+        <w:rPr>
+          <w:rFonts w:hint="eastAsia" w:ascii="宋体" w:hAnsi="宋体" w:eastAsia="宋体" w:cs="宋体"/>
+          <w:sz w:val="24"/>
+          <w:szCs w:val="24"/>
+        </w:rPr>
+        <w:t>Java秒杀系统方案优化 高性能高并发实战</w:t>
+      </w:r>
+      <w:r>
+        <w:rPr>
+          <w:rFonts w:hint="eastAsia" w:ascii="宋体" w:hAnsi="宋体" w:eastAsia="宋体" w:cs="宋体"/>
+          <w:sz w:val="24"/>
+          <w:szCs w:val="24"/>
+          <w:lang w:eastAsia="zh-CN"/>
+        </w:rPr>
+        <w:t>【</w:t>
+      </w:r>
+      <w:r>
+        <w:rPr>
+          <w:rFonts w:hint="eastAsia" w:ascii="宋体" w:hAnsi="宋体" w:eastAsia="宋体" w:cs="宋体"/>
+          <w:sz w:val="24"/>
+          <w:szCs w:val="24"/>
+          <w:lang w:val="en-US" w:eastAsia="zh-CN"/>
+        </w:rPr>
+        <w:t>若鱼1919</w:t>
+      </w:r>
+      <w:r>
+        <w:rPr>
+          <w:rFonts w:hint="eastAsia" w:ascii="宋体" w:hAnsi="宋体" w:eastAsia="宋体" w:cs="宋体"/>
+          <w:sz w:val="24"/>
+          <w:szCs w:val="24"/>
+          <w:lang w:eastAsia="zh-CN"/>
+        </w:rPr>
+        <w:t>】</w:t>
+      </w:r>
+    </w:p>
+    <w:p>
+      <w:pPr>
+        <w:widowControl w:val="0"/>
+        <w:numPr>
+          <w:ilvl w:val="0"/>
+          <w:numId w:val="0"/>
+        </w:numPr>
+        <w:jc w:val="both"/>
+        <w:rPr>
+          <w:rFonts w:hint="eastAsia" w:ascii="宋体" w:hAnsi="宋体" w:eastAsia="宋体" w:cs="宋体"/>
+          <w:sz w:val="24"/>
+          <w:szCs w:val="24"/>
+          <w:lang w:eastAsia="zh-CN"/>
+        </w:rPr>
+      </w:pPr>
+      <w:r>
+        <w:rPr>
+          <w:rFonts w:ascii="宋体" w:hAnsi="宋体" w:eastAsia="宋体" w:cs="宋体"/>
+          <w:sz w:val="24"/>
+          <w:szCs w:val="24"/>
+        </w:rPr>
+        <w:fldChar w:fldCharType="begin"/>
+      </w:r>
+      <w:r>
+        <w:rPr>
+          <w:rFonts w:ascii="宋体" w:hAnsi="宋体" w:eastAsia="宋体" w:cs="宋体"/>
+          <w:sz w:val="24"/>
+          <w:szCs w:val="24"/>
+        </w:rPr>
+        <w:instrText xml:space="preserve"> HYPERLINK "https://coding.imooc.com/class/168.html" </w:instrText>
+      </w:r>
+      <w:r>
+        <w:rPr>
+          <w:rFonts w:ascii="宋体" w:hAnsi="宋体" w:eastAsia="宋体" w:cs="宋体"/>
+          <w:sz w:val="24"/>
+          <w:szCs w:val="24"/>
+        </w:rPr>
+        <w:fldChar w:fldCharType="separate"/>
+      </w:r>
+      <w:r>
+        <w:rPr>
+          <w:rStyle w:val="13"/>
+          <w:rFonts w:ascii="宋体" w:hAnsi="宋体" w:eastAsia="宋体" w:cs="宋体"/>
+          <w:sz w:val="24"/>
+          <w:szCs w:val="24"/>
+        </w:rPr>
+        <w:t>https://coding.imooc.com/class/168.html</w:t>
+      </w:r>
+      <w:r>
+        <w:rPr>
+          <w:rFonts w:ascii="宋体" w:hAnsi="宋体" w:eastAsia="宋体" w:cs="宋体"/>
+          <w:sz w:val="24"/>
+          <w:szCs w:val="24"/>
+        </w:rPr>
+        <w:fldChar w:fldCharType="end"/>
+      </w:r>
+    </w:p>
+    <w:p>
+      <w:pPr>
+        <w:widowControl w:val="0"/>
+        <w:numPr>
+          <w:ilvl w:val="0"/>
+          <w:numId w:val="0"/>
+        </w:numPr>
+        <w:jc w:val="both"/>
+        <w:rPr>
+          <w:rFonts w:hint="default" w:ascii="宋体" w:hAnsi="宋体" w:eastAsia="宋体" w:cs="宋体"/>
+          <w:sz w:val="24"/>
+          <w:szCs w:val="24"/>
+          <w:lang w:val="en-US" w:eastAsia="zh-CN"/>
+        </w:rPr>
+      </w:pPr>
+      <w:r>
+        <w:rPr>
+          <w:rFonts w:hint="default" w:ascii="宋体" w:hAnsi="宋体" w:eastAsia="宋体" w:cs="宋体"/>
+          <w:sz w:val="24"/>
+          <w:szCs w:val="24"/>
+          <w:lang w:val="en-US" w:eastAsia="zh-CN"/>
+        </w:rPr>
+        <w:t>Java高并发秒杀API</w:t>
+      </w:r>
+    </w:p>
+    <w:p>
+      <w:pPr>
+        <w:widowControl w:val="0"/>
+        <w:numPr>
+          <w:ilvl w:val="0"/>
+          <w:numId w:val="0"/>
+        </w:numPr>
+        <w:jc w:val="both"/>
+        <w:rPr>
+          <w:rFonts w:hint="default" w:ascii="宋体" w:hAnsi="宋体" w:eastAsia="宋体" w:cs="宋体"/>
+          <w:sz w:val="24"/>
+          <w:szCs w:val="24"/>
+          <w:lang w:val="en-US" w:eastAsia="zh-CN"/>
+        </w:rPr>
+      </w:pPr>
+      <w:r>
+        <w:rPr>
+          <w:rFonts w:ascii="宋体" w:hAnsi="宋体" w:eastAsia="宋体" w:cs="宋体"/>
+          <w:sz w:val="24"/>
+          <w:szCs w:val="24"/>
+        </w:rPr>
+        <w:fldChar w:fldCharType="begin"/>
+      </w:r>
+      <w:r>
+        <w:rPr>
+          <w:rFonts w:ascii="宋体" w:hAnsi="宋体" w:eastAsia="宋体" w:cs="宋体"/>
+          <w:sz w:val="24"/>
+          <w:szCs w:val="24"/>
+        </w:rPr>
+        <w:instrText xml:space="preserve"> HYPERLINK "http://www.imooc.com/u/2145618/courses?sort=publish" </w:instrText>
+      </w:r>
+      <w:r>
+        <w:rPr>
+          <w:rFonts w:ascii="宋体" w:hAnsi="宋体" w:eastAsia="宋体" w:cs="宋体"/>
+          <w:sz w:val="24"/>
+          <w:szCs w:val="24"/>
+        </w:rPr>
+        <w:fldChar w:fldCharType="separate"/>
+      </w:r>
+      <w:r>
+        <w:rPr>
+          <w:rStyle w:val="13"/>
+          <w:rFonts w:ascii="宋体" w:hAnsi="宋体" w:eastAsia="宋体" w:cs="宋体"/>
+          <w:sz w:val="24"/>
+          <w:szCs w:val="24"/>
+        </w:rPr>
+        <w:t>http://www.imooc.com/u/2145618/courses?sort=publish</w:t>
+      </w:r>
+      <w:r>
+        <w:rPr>
+          <w:rFonts w:ascii="宋体" w:hAnsi="宋体" w:eastAsia="宋体" w:cs="宋体"/>
+          <w:sz w:val="24"/>
+          <w:szCs w:val="24"/>
+        </w:rPr>
+        <w:fldChar w:fldCharType="end"/>
+      </w:r>
     </w:p>
     <w:sectPr>
       <w:pgSz w:w="11906" w:h="16838"/>
@@ -7120,6 +10670,30 @@
     </w:lvl>
   </w:abstractNum>
   <w:abstractNum w:abstractNumId="4">
+    <w:nsid w:val="E8F263FE"/>
+    <w:multiLevelType w:val="singleLevel"/>
+    <w:tmpl w:val="E8F263FE"/>
+    <w:lvl w:ilvl="0" w:tentative="0">
+      <w:start w:val="2"/>
+      <w:numFmt w:val="decimal"/>
+      <w:suff w:val="nothing"/>
+      <w:lvlText w:val="（%1）"/>
+      <w:lvlJc w:val="left"/>
+    </w:lvl>
+  </w:abstractNum>
+  <w:abstractNum w:abstractNumId="5">
+    <w:nsid w:val="14C3FAF4"/>
+    <w:multiLevelType w:val="singleLevel"/>
+    <w:tmpl w:val="14C3FAF4"/>
+    <w:lvl w:ilvl="0" w:tentative="0">
+      <w:start w:val="1"/>
+      <w:numFmt w:val="decimal"/>
+      <w:suff w:val="nothing"/>
+      <w:lvlText w:val="%1、"/>
+      <w:lvlJc w:val="left"/>
+    </w:lvl>
+  </w:abstractNum>
+  <w:abstractNum w:abstractNumId="6">
     <w:nsid w:val="1D9D6D3E"/>
     <w:multiLevelType w:val="singleLevel"/>
     <w:tmpl w:val="1D9D6D3E"/>
@@ -7131,7 +10705,7 @@
       <w:lvlJc w:val="left"/>
     </w:lvl>
   </w:abstractNum>
-  <w:abstractNum w:abstractNumId="5">
+  <w:abstractNum w:abstractNumId="7">
     <w:nsid w:val="5AF03C95"/>
     <w:multiLevelType w:val="singleLevel"/>
     <w:tmpl w:val="5AF03C95"/>
@@ -7143,7 +10717,7 @@
       <w:lvlJc w:val="left"/>
     </w:lvl>
   </w:abstractNum>
-  <w:abstractNum w:abstractNumId="6">
+  <w:abstractNum w:abstractNumId="8">
     <w:nsid w:val="732253F4"/>
     <w:multiLevelType w:val="singleLevel"/>
     <w:tmpl w:val="732253F4"/>
@@ -7158,14 +10732,163 @@
       </w:rPr>
     </w:lvl>
   </w:abstractNum>
+  <w:abstractNum w:abstractNumId="9">
+    <w:nsid w:val="7C4C2BD6"/>
+    <w:multiLevelType w:val="multilevel"/>
+    <w:tmpl w:val="7C4C2BD6"/>
+    <w:lvl w:ilvl="0" w:tentative="0">
+      <w:start w:val="1"/>
+      <w:numFmt w:val="decimal"/>
+      <w:lvlText w:val="%1."/>
+      <w:lvlJc w:val="left"/>
+      <w:pPr>
+        <w:tabs>
+          <w:tab w:val="left" w:pos="720"/>
+        </w:tabs>
+        <w:ind w:left="720" w:hanging="360"/>
+      </w:pPr>
+      <w:rPr>
+        <w:sz w:val="24"/>
+        <w:szCs w:val="24"/>
+      </w:rPr>
+    </w:lvl>
+    <w:lvl w:ilvl="1" w:tentative="0">
+      <w:start w:val="1"/>
+      <w:numFmt w:val="decimal"/>
+      <w:lvlText w:val="%2."/>
+      <w:lvlJc w:val="left"/>
+      <w:pPr>
+        <w:tabs>
+          <w:tab w:val="left" w:pos="1440"/>
+        </w:tabs>
+        <w:ind w:left="1440" w:hanging="360"/>
+      </w:pPr>
+      <w:rPr>
+        <w:sz w:val="24"/>
+        <w:szCs w:val="24"/>
+      </w:rPr>
+    </w:lvl>
+    <w:lvl w:ilvl="2" w:tentative="0">
+      <w:start w:val="1"/>
+      <w:numFmt w:val="decimal"/>
+      <w:lvlText w:val="%3."/>
+      <w:lvlJc w:val="left"/>
+      <w:pPr>
+        <w:tabs>
+          <w:tab w:val="left" w:pos="2160"/>
+        </w:tabs>
+        <w:ind w:left="2160" w:hanging="360"/>
+      </w:pPr>
+      <w:rPr>
+        <w:sz w:val="24"/>
+        <w:szCs w:val="24"/>
+      </w:rPr>
+    </w:lvl>
+    <w:lvl w:ilvl="3" w:tentative="0">
+      <w:start w:val="1"/>
+      <w:numFmt w:val="decimal"/>
+      <w:lvlText w:val="%4."/>
+      <w:lvlJc w:val="left"/>
+      <w:pPr>
+        <w:tabs>
+          <w:tab w:val="left" w:pos="2517"/>
+        </w:tabs>
+        <w:ind w:left="2880" w:hanging="360"/>
+      </w:pPr>
+      <w:rPr>
+        <w:sz w:val="24"/>
+        <w:szCs w:val="24"/>
+      </w:rPr>
+    </w:lvl>
+    <w:lvl w:ilvl="4" w:tentative="0">
+      <w:start w:val="1"/>
+      <w:numFmt w:val="decimal"/>
+      <w:lvlText w:val="%5."/>
+      <w:lvlJc w:val="left"/>
+      <w:pPr>
+        <w:tabs>
+          <w:tab w:val="left" w:pos="3238"/>
+        </w:tabs>
+        <w:ind w:left="3600" w:hanging="360"/>
+      </w:pPr>
+      <w:rPr>
+        <w:sz w:val="24"/>
+        <w:szCs w:val="24"/>
+      </w:rPr>
+    </w:lvl>
+    <w:lvl w:ilvl="5" w:tentative="0">
+      <w:start w:val="1"/>
+      <w:numFmt w:val="decimal"/>
+      <w:lvlText w:val="%6."/>
+      <w:lvlJc w:val="left"/>
+      <w:pPr>
+        <w:tabs>
+          <w:tab w:val="left" w:pos="3958"/>
+        </w:tabs>
+        <w:ind w:left="4320" w:hanging="360"/>
+      </w:pPr>
+      <w:rPr>
+        <w:sz w:val="24"/>
+        <w:szCs w:val="24"/>
+      </w:rPr>
+    </w:lvl>
+    <w:lvl w:ilvl="6" w:tentative="0">
+      <w:start w:val="1"/>
+      <w:numFmt w:val="decimal"/>
+      <w:lvlText w:val="%7."/>
+      <w:lvlJc w:val="left"/>
+      <w:pPr>
+        <w:tabs>
+          <w:tab w:val="left" w:pos="4678"/>
+        </w:tabs>
+        <w:ind w:left="5040" w:hanging="360"/>
+      </w:pPr>
+      <w:rPr>
+        <w:sz w:val="24"/>
+        <w:szCs w:val="24"/>
+      </w:rPr>
+    </w:lvl>
+    <w:lvl w:ilvl="7" w:tentative="0">
+      <w:start w:val="1"/>
+      <w:numFmt w:val="decimal"/>
+      <w:lvlText w:val="%8."/>
+      <w:lvlJc w:val="left"/>
+      <w:pPr>
+        <w:tabs>
+          <w:tab w:val="left" w:pos="5398"/>
+        </w:tabs>
+        <w:ind w:left="5760" w:hanging="360"/>
+      </w:pPr>
+      <w:rPr>
+        <w:sz w:val="24"/>
+        <w:szCs w:val="24"/>
+      </w:rPr>
+    </w:lvl>
+    <w:lvl w:ilvl="8" w:tentative="0">
+      <w:start w:val="1"/>
+      <w:numFmt w:val="decimal"/>
+      <w:lvlText w:val="%9."/>
+      <w:lvlJc w:val="left"/>
+      <w:pPr>
+        <w:tabs>
+          <w:tab w:val="left" w:pos="6118"/>
+        </w:tabs>
+        <w:ind w:left="6480" w:hanging="360"/>
+      </w:pPr>
+      <w:rPr>
+        <w:sz w:val="24"/>
+        <w:szCs w:val="24"/>
+      </w:rPr>
+    </w:lvl>
+  </w:abstractNum>
   <w:num w:numId="1">
-    <w:abstractNumId w:val="6"/>
+    <w:abstractNumId w:val="8"/>
   </w:num>
   <w:num w:numId="2">
-    <w:abstractNumId w:val="5"/>
+    <w:abstractNumId w:val="7"/>
   </w:num>
   <w:num w:numId="3">
-    <w:abstractNumId w:val="4"/>
+    <w:abstractNumId w:val="6"/>
   </w:num>
   <w:num w:numId="4">
     <w:abstractNumId w:val="1"/>
@@ -7178,6 +10901,15 @@
   </w:num>
   <w:num w:numId="7">
     <w:abstractNumId w:val="3"/>
+  </w:num>
+  <w:num w:numId="8">
+    <w:abstractNumId w:val="5"/>
+  </w:num>
+  <w:num w:numId="9">
+    <w:abstractNumId w:val="9"/>
+  </w:num>
+  <w:num w:numId="10">
+    <w:abstractNumId w:val="4"/>
   </w:num>
 </w:numbering>
 </file>
@@ -7295,7 +11027,7 @@
     <w:lsdException w:unhideWhenUsed="0" w:uiPriority="0" w:semiHidden="0" w:name="HTML Sample"/>
     <w:lsdException w:unhideWhenUsed="0" w:uiPriority="0" w:semiHidden="0" w:name="HTML Typewriter"/>
     <w:lsdException w:unhideWhenUsed="0" w:uiPriority="0" w:semiHidden="0" w:name="HTML Variable"/>
-    <w:lsdException w:unhideWhenUsed="0" w:uiPriority="0" w:name="Normal Table"/>
+    <w:lsdException w:qFormat="1" w:unhideWhenUsed="0" w:uiPriority="0" w:name="Normal Table"/>
     <w:lsdException w:unhideWhenUsed="0" w:uiPriority="0" w:semiHidden="0" w:name="annotation subject"/>
     <w:lsdException w:unhideWhenUsed="0" w:uiPriority="0" w:semiHidden="0" w:name="Table Simple 1"/>
     <w:lsdException w:unhideWhenUsed="0" w:uiPriority="0" w:semiHidden="0" w:name="Table Simple 2"/>
@@ -7564,6 +11296,7 @@
   <w:style w:type="table" w:default="1" w:styleId="9">
     <w:name w:val="Normal Table"/>
     <w:semiHidden/>
+    <w:qFormat/>
     <w:uiPriority w:val="0"/>
     <w:tblPr>
       <w:tblLayout w:type="fixed"/>

</xml_diff>

<commit_message>
k8s ingress生产环境架构确定：slb/private lb + ingress service(multiple pods) + normal ms
</commit_message>
<xml_diff>
--- a/CloudAdvance.docx
+++ b/CloudAdvance.docx
@@ -1134,12 +1134,6 @@
             <w:insideV w:val="single" w:color="auto" w:sz="4" w:space="0"/>
           </w:tblBorders>
           <w:tblLayout w:type="fixed"/>
-          <w:tblCellMar>
-            <w:top w:w="0" w:type="dxa"/>
-            <w:left w:w="108" w:type="dxa"/>
-            <w:bottom w:w="0" w:type="dxa"/>
-            <w:right w:w="108" w:type="dxa"/>
-          </w:tblCellMar>
         </w:tblPrEx>
         <w:tc>
           <w:tcPr>
@@ -1874,6 +1868,7 @@
             <w:insideH w:val="none" w:color="auto" w:sz="0" w:space="0"/>
             <w:insideV w:val="none" w:color="auto" w:sz="0" w:space="0"/>
           </w:tblBorders>
+          <w:shd w:val="clear" w:color="auto" w:fill="FFFFFF"/>
           <w:tblLayout w:type="fixed"/>
           <w:tblCellMar>
             <w:top w:w="0" w:type="dxa"/>
@@ -2068,14 +2063,7 @@
             <w:insideH w:val="none" w:color="auto" w:sz="0" w:space="0"/>
             <w:insideV w:val="none" w:color="auto" w:sz="0" w:space="0"/>
           </w:tblBorders>
-          <w:shd w:val="clear" w:color="auto" w:fill="FFFFFF"/>
           <w:tblLayout w:type="fixed"/>
-          <w:tblCellMar>
-            <w:top w:w="0" w:type="dxa"/>
-            <w:left w:w="0" w:type="dxa"/>
-            <w:bottom w:w="0" w:type="dxa"/>
-            <w:right w:w="0" w:type="dxa"/>
-          </w:tblCellMar>
         </w:tblPrEx>
         <w:trPr>
           <w:trHeight w:val="440" w:hRule="atLeast"/>
@@ -2310,12 +2298,6 @@
           </w:tblBorders>
           <w:shd w:val="clear" w:color="auto" w:fill="FFFFFF"/>
           <w:tblLayout w:type="fixed"/>
-          <w:tblCellMar>
-            <w:top w:w="0" w:type="dxa"/>
-            <w:left w:w="0" w:type="dxa"/>
-            <w:bottom w:w="0" w:type="dxa"/>
-            <w:right w:w="0" w:type="dxa"/>
-          </w:tblCellMar>
         </w:tblPrEx>
         <w:trPr>
           <w:trHeight w:val="724" w:hRule="atLeast"/>
@@ -2534,12 +2516,6 @@
           </w:tblBorders>
           <w:shd w:val="clear" w:color="auto" w:fill="FFFFFF"/>
           <w:tblLayout w:type="fixed"/>
-          <w:tblCellMar>
-            <w:top w:w="0" w:type="dxa"/>
-            <w:left w:w="0" w:type="dxa"/>
-            <w:bottom w:w="0" w:type="dxa"/>
-            <w:right w:w="0" w:type="dxa"/>
-          </w:tblCellMar>
         </w:tblPrEx>
         <w:trPr>
           <w:trHeight w:val="449" w:hRule="atLeast"/>
@@ -4287,6 +4263,12 @@
             <w:insideV w:val="single" w:color="auto" w:sz="4" w:space="0"/>
           </w:tblBorders>
           <w:tblLayout w:type="fixed"/>
+          <w:tblCellMar>
+            <w:top w:w="0" w:type="dxa"/>
+            <w:left w:w="108" w:type="dxa"/>
+            <w:bottom w:w="0" w:type="dxa"/>
+            <w:right w:w="108" w:type="dxa"/>
+          </w:tblCellMar>
         </w:tblPrEx>
         <w:tc>
           <w:tcPr>
@@ -7860,12 +7842,6 @@
             <w:insideV w:val="single" w:color="auto" w:sz="4" w:space="0"/>
           </w:tblBorders>
           <w:tblLayout w:type="fixed"/>
-          <w:tblCellMar>
-            <w:top w:w="0" w:type="dxa"/>
-            <w:left w:w="108" w:type="dxa"/>
-            <w:bottom w:w="0" w:type="dxa"/>
-            <w:right w:w="108" w:type="dxa"/>
-          </w:tblCellMar>
         </w:tblPrEx>
         <w:tc>
           <w:tcPr>
@@ -14066,6 +14042,12 @@
             <w:insideV w:val="single" w:color="auto" w:sz="4" w:space="0"/>
           </w:tblBorders>
           <w:tblLayout w:type="fixed"/>
+          <w:tblCellMar>
+            <w:top w:w="0" w:type="dxa"/>
+            <w:left w:w="108" w:type="dxa"/>
+            <w:bottom w:w="0" w:type="dxa"/>
+            <w:right w:w="108" w:type="dxa"/>
+          </w:tblCellMar>
         </w:tblPrEx>
         <w:tc>
           <w:tcPr>
@@ -16991,12 +16973,6 @@
             <w:insideV w:val="single" w:color="auto" w:sz="4" w:space="0"/>
           </w:tblBorders>
           <w:tblLayout w:type="fixed"/>
-          <w:tblCellMar>
-            <w:top w:w="0" w:type="dxa"/>
-            <w:left w:w="108" w:type="dxa"/>
-            <w:bottom w:w="0" w:type="dxa"/>
-            <w:right w:w="108" w:type="dxa"/>
-          </w:tblCellMar>
         </w:tblPrEx>
         <w:tc>
           <w:tcPr>
@@ -17062,12 +17038,6 @@
             <w:insideV w:val="single" w:color="auto" w:sz="4" w:space="0"/>
           </w:tblBorders>
           <w:tblLayout w:type="fixed"/>
-          <w:tblCellMar>
-            <w:top w:w="0" w:type="dxa"/>
-            <w:left w:w="108" w:type="dxa"/>
-            <w:bottom w:w="0" w:type="dxa"/>
-            <w:right w:w="108" w:type="dxa"/>
-          </w:tblCellMar>
         </w:tblPrEx>
         <w:tc>
           <w:tcPr>
@@ -17141,12 +17111,6 @@
             <w:insideV w:val="single" w:color="auto" w:sz="4" w:space="0"/>
           </w:tblBorders>
           <w:tblLayout w:type="fixed"/>
-          <w:tblCellMar>
-            <w:top w:w="0" w:type="dxa"/>
-            <w:left w:w="108" w:type="dxa"/>
-            <w:bottom w:w="0" w:type="dxa"/>
-            <w:right w:w="108" w:type="dxa"/>
-          </w:tblCellMar>
         </w:tblPrEx>
         <w:tc>
           <w:tcPr>
@@ -22291,12 +22255,6 @@
             <w:insideV w:val="single" w:color="auto" w:sz="4" w:space="0"/>
           </w:tblBorders>
           <w:tblLayout w:type="fixed"/>
-          <w:tblCellMar>
-            <w:top w:w="0" w:type="dxa"/>
-            <w:left w:w="108" w:type="dxa"/>
-            <w:bottom w:w="0" w:type="dxa"/>
-            <w:right w:w="108" w:type="dxa"/>
-          </w:tblCellMar>
         </w:tblPrEx>
         <w:tc>
           <w:tcPr>
@@ -26167,6 +26125,12 @@
             <w:insideV w:val="single" w:color="auto" w:sz="4" w:space="0"/>
           </w:tblBorders>
           <w:tblLayout w:type="fixed"/>
+          <w:tblCellMar>
+            <w:top w:w="0" w:type="dxa"/>
+            <w:left w:w="108" w:type="dxa"/>
+            <w:bottom w:w="0" w:type="dxa"/>
+            <w:right w:w="108" w:type="dxa"/>
+          </w:tblCellMar>
         </w:tblPrEx>
         <w:tc>
           <w:tcPr>
@@ -26425,6 +26389,12 @@
             <w:insideV w:val="single" w:color="auto" w:sz="4" w:space="0"/>
           </w:tblBorders>
           <w:tblLayout w:type="fixed"/>
+          <w:tblCellMar>
+            <w:top w:w="0" w:type="dxa"/>
+            <w:left w:w="108" w:type="dxa"/>
+            <w:bottom w:w="0" w:type="dxa"/>
+            <w:right w:w="108" w:type="dxa"/>
+          </w:tblCellMar>
         </w:tblPrEx>
         <w:tc>
           <w:tcPr>
@@ -28661,24 +28631,14 @@
           <w:szCs w:val="24"/>
           <w:lang w:val="en-US" w:eastAsia="zh-CN"/>
         </w:rPr>
-        <w:t>ingress nginx装</w:t>
-      </w:r>
-      <w:bookmarkStart w:id="0" w:name="_GoBack"/>
-      <w:bookmarkEnd w:id="0"/>
-      <w:r>
-        <w:rPr>
-          <w:rFonts w:hint="eastAsia" w:ascii="宋体" w:hAnsi="宋体" w:eastAsia="宋体" w:cs="宋体"/>
-          <w:sz w:val="24"/>
-          <w:szCs w:val="24"/>
-          <w:lang w:val="en-US" w:eastAsia="zh-CN"/>
-        </w:rPr>
-        <w:t>好了，本质上就是装了1个nginx，以及出错后默认会走向的一个后端，如下图：</w:t>
+        <w:t>ingress nginx装好了，本质上就是装了1个nginx，以及出错后默认会走向的一个后端，如下图：</w:t>
       </w:r>
     </w:p>
     <w:p>
       <w:pPr>
         <w:widowControl w:val="0"/>
         <w:numPr>
+          <w:ilvl w:val="0"/>
           <w:numId w:val="0"/>
         </w:numPr>
         <w:bidi w:val="0"/>
@@ -28733,22 +28693,3266 @@
       <w:pPr>
         <w:widowControl w:val="0"/>
         <w:numPr>
+          <w:ilvl w:val="0"/>
           <w:numId w:val="0"/>
         </w:numPr>
         <w:bidi w:val="0"/>
         <w:ind w:leftChars="0"/>
         <w:jc w:val="left"/>
         <w:rPr>
-          <w:rFonts w:hint="default" w:eastAsiaTheme="minorEastAsia"/>
-          <w:lang w:val="en-US" w:eastAsia="zh-CN"/>
-        </w:rPr>
-      </w:pPr>
-      <w:r>
-        <w:rPr>
-          <w:rFonts w:hint="eastAsia"/>
-          <w:lang w:val="en-US" w:eastAsia="zh-CN"/>
-        </w:rPr>
-        <w:t>在nginx ingress装好后，就可以玩转各种类型的ingress</w:t>
+          <w:rFonts w:hint="eastAsia"/>
+          <w:lang w:val="en-US" w:eastAsia="zh-CN"/>
+        </w:rPr>
+      </w:pPr>
+      <w:r>
+        <w:rPr>
+          <w:rFonts w:hint="eastAsia"/>
+          <w:lang w:val="en-US" w:eastAsia="zh-CN"/>
+        </w:rPr>
+        <w:t>在nginx ingress装好后，就可以</w:t>
+      </w:r>
+      <w:r>
+        <w:rPr>
+          <w:rFonts w:hint="eastAsia"/>
+          <w:color w:val="FF0000"/>
+          <w:lang w:val="en-US" w:eastAsia="zh-CN"/>
+        </w:rPr>
+        <w:t>玩转各种类型的ingress（是路由规则，nginx-ingress-controller是使规则生效的控制器，基础是一个nginx镜像）</w:t>
+      </w:r>
+    </w:p>
+    <w:p>
+      <w:pPr>
+        <w:widowControl w:val="0"/>
+        <w:numPr>
+          <w:ilvl w:val="0"/>
+          <w:numId w:val="27"/>
+        </w:numPr>
+        <w:bidi w:val="0"/>
+        <w:ind w:left="0" w:leftChars="0" w:firstLine="0" w:firstLineChars="0"/>
+        <w:jc w:val="left"/>
+        <w:rPr>
+          <w:rFonts w:hint="eastAsia"/>
+          <w:lang w:val="en-US" w:eastAsia="zh-CN"/>
+        </w:rPr>
+      </w:pPr>
+      <w:r>
+        <w:rPr>
+          <w:rFonts w:hint="eastAsia"/>
+          <w:lang w:val="en-US" w:eastAsia="zh-CN"/>
+        </w:rPr>
+        <w:t>阿里容器服务kubernetes版理解</w:t>
+      </w:r>
+    </w:p>
+    <w:p>
+      <w:pPr>
+        <w:widowControl w:val="0"/>
+        <w:numPr>
+          <w:numId w:val="0"/>
+        </w:numPr>
+        <w:bidi w:val="0"/>
+        <w:ind w:leftChars="0"/>
+        <w:jc w:val="left"/>
+        <w:rPr>
+          <w:rFonts w:hint="eastAsia"/>
+          <w:lang w:val="en-US" w:eastAsia="zh-CN"/>
+        </w:rPr>
+      </w:pPr>
+      <w:r>
+        <w:rPr>
+          <w:rFonts w:hint="eastAsia"/>
+          <w:lang w:val="en-US" w:eastAsia="zh-CN"/>
+        </w:rPr>
+        <w:t>A：当您成功创建一个集群后，默认情况下，集群内部已经部署了一套拥有2个Pod副本的Nginx Ingress Controller服务，其前端挂载在一个公网SLB实例上。</w:t>
+      </w:r>
+    </w:p>
+    <w:p>
+      <w:pPr>
+        <w:widowControl w:val="0"/>
+        <w:numPr>
+          <w:numId w:val="0"/>
+        </w:numPr>
+        <w:bidi w:val="0"/>
+        <w:ind w:leftChars="0"/>
+        <w:jc w:val="left"/>
+        <w:rPr>
+          <w:rFonts w:hint="eastAsia"/>
+          <w:lang w:val="en-US" w:eastAsia="zh-CN"/>
+        </w:rPr>
+      </w:pPr>
+      <w:r>
+        <w:rPr>
+          <w:rFonts w:hint="eastAsia"/>
+          <w:lang w:val="en-US" w:eastAsia="zh-CN"/>
+        </w:rPr>
+        <w:t>B：在阿里的容器服务kubernetes版ACK中，ingress被翻译为路由，也就是网关最核心的功能：进行内网各服务的路由</w:t>
+      </w:r>
+    </w:p>
+    <w:p>
+      <w:pPr>
+        <w:widowControl w:val="0"/>
+        <w:numPr>
+          <w:numId w:val="0"/>
+        </w:numPr>
+        <w:bidi w:val="0"/>
+        <w:ind w:leftChars="0"/>
+        <w:jc w:val="left"/>
+        <w:rPr>
+          <w:rFonts w:hint="eastAsia"/>
+          <w:lang w:val="en-US" w:eastAsia="zh-CN"/>
+        </w:rPr>
+      </w:pPr>
+      <w:r>
+        <w:rPr>
+          <w:rFonts w:hint="eastAsia"/>
+          <w:lang w:val="en-US" w:eastAsia="zh-CN"/>
+        </w:rPr>
+        <w:t>C：通过负载均衡访问服务  SLB+normalService</w:t>
+      </w:r>
+    </w:p>
+    <w:p>
+      <w:pPr>
+        <w:widowControl w:val="0"/>
+        <w:numPr>
+          <w:numId w:val="0"/>
+        </w:numPr>
+        <w:bidi w:val="0"/>
+        <w:ind w:leftChars="0"/>
+        <w:jc w:val="left"/>
+        <w:rPr>
+          <w:rFonts w:hint="eastAsia"/>
+          <w:lang w:val="en-US" w:eastAsia="zh-CN"/>
+        </w:rPr>
+      </w:pPr>
+      <w:r>
+        <w:rPr>
+          <w:rFonts w:hint="eastAsia"/>
+          <w:lang w:val="en-US" w:eastAsia="zh-CN"/>
+        </w:rPr>
+        <w:t>查看Cloud-Controller-Manager版本，然后将Service的type设置为LoadBalance</w:t>
+      </w:r>
+    </w:p>
+    <w:p>
+      <w:pPr>
+        <w:widowControl w:val="0"/>
+        <w:numPr>
+          <w:numId w:val="0"/>
+        </w:numPr>
+        <w:bidi w:val="0"/>
+        <w:ind w:leftChars="0"/>
+        <w:jc w:val="left"/>
+        <w:rPr>
+          <w:rFonts w:hint="eastAsia"/>
+          <w:lang w:val="en-US" w:eastAsia="zh-CN"/>
+        </w:rPr>
+      </w:pPr>
+      <w:r>
+        <w:rPr>
+          <w:rFonts w:hint="eastAsia"/>
+          <w:lang w:val="en-US" w:eastAsia="zh-CN"/>
+        </w:rPr>
+        <w:t>通过负载均衡（Server Load Balancer）访问服务</w:t>
+      </w:r>
+    </w:p>
+    <w:p>
+      <w:pPr>
+        <w:widowControl w:val="0"/>
+        <w:numPr>
+          <w:numId w:val="0"/>
+        </w:numPr>
+        <w:bidi w:val="0"/>
+        <w:ind w:leftChars="0"/>
+        <w:jc w:val="left"/>
+        <w:rPr>
+          <w:rFonts w:ascii="宋体" w:hAnsi="宋体" w:eastAsia="宋体" w:cs="宋体"/>
+          <w:sz w:val="24"/>
+          <w:szCs w:val="24"/>
+        </w:rPr>
+      </w:pPr>
+      <w:r>
+        <w:rPr>
+          <w:rFonts w:ascii="宋体" w:hAnsi="宋体" w:eastAsia="宋体" w:cs="宋体"/>
+          <w:sz w:val="24"/>
+          <w:szCs w:val="24"/>
+        </w:rPr>
+        <w:fldChar w:fldCharType="begin"/>
+      </w:r>
+      <w:r>
+        <w:rPr>
+          <w:rFonts w:ascii="宋体" w:hAnsi="宋体" w:eastAsia="宋体" w:cs="宋体"/>
+          <w:sz w:val="24"/>
+          <w:szCs w:val="24"/>
+        </w:rPr>
+        <w:instrText xml:space="preserve"> HYPERLINK "https://help.aliyun.com/document_detail/86531.html?spm=a2c4g.11186623.2.20.4e7442f5CgVnum" \l "task-1425948" </w:instrText>
+      </w:r>
+      <w:r>
+        <w:rPr>
+          <w:rFonts w:ascii="宋体" w:hAnsi="宋体" w:eastAsia="宋体" w:cs="宋体"/>
+          <w:sz w:val="24"/>
+          <w:szCs w:val="24"/>
+        </w:rPr>
+        <w:fldChar w:fldCharType="separate"/>
+      </w:r>
+      <w:r>
+        <w:rPr>
+          <w:rStyle w:val="14"/>
+          <w:rFonts w:ascii="宋体" w:hAnsi="宋体" w:eastAsia="宋体" w:cs="宋体"/>
+          <w:sz w:val="24"/>
+          <w:szCs w:val="24"/>
+        </w:rPr>
+        <w:t>https://help.aliyun.com/document_detail/86531.html?spm=a2c4g.11186623.2.20.4e7442f5CgVnum#task-1425948</w:t>
+      </w:r>
+      <w:r>
+        <w:rPr>
+          <w:rFonts w:ascii="宋体" w:hAnsi="宋体" w:eastAsia="宋体" w:cs="宋体"/>
+          <w:sz w:val="24"/>
+          <w:szCs w:val="24"/>
+        </w:rPr>
+        <w:fldChar w:fldCharType="end"/>
+      </w:r>
+    </w:p>
+    <w:p>
+      <w:pPr>
+        <w:widowControl w:val="0"/>
+        <w:numPr>
+          <w:numId w:val="0"/>
+        </w:numPr>
+        <w:bidi w:val="0"/>
+        <w:ind w:leftChars="0"/>
+        <w:jc w:val="left"/>
+      </w:pPr>
+      <w:r>
+        <w:drawing>
+          <wp:inline distT="0" distB="0" distL="114300" distR="114300">
+            <wp:extent cx="5187950" cy="3702050"/>
+            <wp:effectExtent l="0" t="0" r="6350" b="6350"/>
+            <wp:docPr id="42" name="图片 4"/>
+            <wp:cNvGraphicFramePr>
+              <a:graphicFrameLocks xmlns:a="http://schemas.openxmlformats.org/drawingml/2006/main" noChangeAspect="1"/>
+            </wp:cNvGraphicFramePr>
+            <a:graphic xmlns:a="http://schemas.openxmlformats.org/drawingml/2006/main">
+              <a:graphicData uri="http://schemas.openxmlformats.org/drawingml/2006/picture">
+                <pic:pic xmlns:pic="http://schemas.openxmlformats.org/drawingml/2006/picture">
+                  <pic:nvPicPr>
+                    <pic:cNvPr id="42" name="图片 4"/>
+                    <pic:cNvPicPr>
+                      <a:picLocks noChangeAspect="1"/>
+                    </pic:cNvPicPr>
+                  </pic:nvPicPr>
+                  <pic:blipFill>
+                    <a:blip r:embed="rId39"/>
+                    <a:stretch>
+                      <a:fillRect/>
+                    </a:stretch>
+                  </pic:blipFill>
+                  <pic:spPr>
+                    <a:xfrm>
+                      <a:off x="0" y="0"/>
+                      <a:ext cx="5187950" cy="3702050"/>
+                    </a:xfrm>
+                    <a:prstGeom prst="rect">
+                      <a:avLst/>
+                    </a:prstGeom>
+                    <a:noFill/>
+                    <a:ln>
+                      <a:noFill/>
+                    </a:ln>
+                  </pic:spPr>
+                </pic:pic>
+              </a:graphicData>
+            </a:graphic>
+          </wp:inline>
+        </w:drawing>
+      </w:r>
+    </w:p>
+    <w:p>
+      <w:pPr>
+        <w:widowControl w:val="0"/>
+        <w:numPr>
+          <w:numId w:val="0"/>
+        </w:numPr>
+        <w:bidi w:val="0"/>
+        <w:ind w:leftChars="0"/>
+        <w:jc w:val="left"/>
+        <w:rPr>
+          <w:rFonts w:hint="default"/>
+          <w:lang w:val="en-US" w:eastAsia="zh-CN"/>
+        </w:rPr>
+      </w:pPr>
+      <w:r>
+        <w:rPr>
+          <w:rFonts w:hint="eastAsia"/>
+          <w:lang w:val="en-US" w:eastAsia="zh-CN"/>
+        </w:rPr>
+        <w:t>采用默认的SLB，也可以指定SLB</w:t>
+      </w:r>
+    </w:p>
+    <w:p>
+      <w:pPr>
+        <w:widowControl w:val="0"/>
+        <w:numPr>
+          <w:numId w:val="0"/>
+        </w:numPr>
+        <w:bidi w:val="0"/>
+        <w:ind w:leftChars="0"/>
+        <w:jc w:val="left"/>
+        <w:rPr>
+          <w:rFonts w:hint="default"/>
+          <w:lang w:val="en-US" w:eastAsia="zh-CN"/>
+        </w:rPr>
+      </w:pPr>
+    </w:p>
+    <w:p>
+      <w:pPr>
+        <w:widowControl w:val="0"/>
+        <w:numPr>
+          <w:numId w:val="0"/>
+        </w:numPr>
+        <w:bidi w:val="0"/>
+        <w:ind w:leftChars="0"/>
+        <w:jc w:val="left"/>
+        <w:rPr>
+          <w:rFonts w:hint="eastAsia" w:ascii="宋体" w:hAnsi="宋体" w:eastAsia="宋体" w:cs="宋体"/>
+          <w:sz w:val="24"/>
+          <w:szCs w:val="24"/>
+          <w:lang w:val="en-US" w:eastAsia="zh-CN"/>
+        </w:rPr>
+      </w:pPr>
+      <w:r>
+        <w:rPr>
+          <w:rFonts w:hint="eastAsia" w:ascii="宋体" w:hAnsi="宋体" w:eastAsia="宋体" w:cs="宋体"/>
+          <w:sz w:val="24"/>
+          <w:szCs w:val="24"/>
+          <w:lang w:val="en-US" w:eastAsia="zh-CN"/>
+        </w:rPr>
+        <w:t>D：Serverless是说没有ECS的概念，只有容器的概念</w:t>
+      </w:r>
+    </w:p>
+    <w:p>
+      <w:pPr>
+        <w:widowControl w:val="0"/>
+        <w:numPr>
+          <w:numId w:val="0"/>
+        </w:numPr>
+        <w:bidi w:val="0"/>
+        <w:ind w:leftChars="0"/>
+        <w:jc w:val="left"/>
+        <w:rPr>
+          <w:rFonts w:hint="eastAsia" w:ascii="宋体" w:hAnsi="宋体" w:eastAsia="宋体" w:cs="宋体"/>
+          <w:sz w:val="24"/>
+          <w:szCs w:val="24"/>
+          <w:lang w:val="en-US" w:eastAsia="zh-CN"/>
+        </w:rPr>
+      </w:pPr>
+      <w:r>
+        <w:rPr>
+          <w:rFonts w:hint="eastAsia" w:ascii="宋体" w:hAnsi="宋体" w:eastAsia="宋体" w:cs="宋体"/>
+          <w:sz w:val="24"/>
+          <w:szCs w:val="24"/>
+          <w:lang w:val="en-US" w:eastAsia="zh-CN"/>
+        </w:rPr>
+        <w:t>E：关于ingress全部在指南和最佳实践中的“网络管理”</w:t>
+      </w:r>
+    </w:p>
+    <w:tbl>
+      <w:tblPr>
+        <w:tblStyle w:val="11"/>
+        <w:tblW w:w="8522" w:type="dxa"/>
+        <w:tblInd w:w="0" w:type="dxa"/>
+        <w:tblBorders>
+          <w:top w:val="single" w:color="auto" w:sz="4" w:space="0"/>
+          <w:left w:val="single" w:color="auto" w:sz="4" w:space="0"/>
+          <w:bottom w:val="single" w:color="auto" w:sz="4" w:space="0"/>
+          <w:right w:val="single" w:color="auto" w:sz="4" w:space="0"/>
+          <w:insideH w:val="single" w:color="auto" w:sz="4" w:space="0"/>
+          <w:insideV w:val="single" w:color="auto" w:sz="4" w:space="0"/>
+        </w:tblBorders>
+        <w:tblLayout w:type="fixed"/>
+        <w:tblCellMar>
+          <w:left w:w="108" w:type="dxa"/>
+          <w:right w:w="108" w:type="dxa"/>
+        </w:tblCellMar>
+      </w:tblPr>
+      <w:tblGrid>
+        <w:gridCol w:w="8522"/>
+      </w:tblGrid>
+      <w:tr>
+        <w:tblPrEx>
+          <w:tblBorders>
+            <w:top w:val="single" w:color="auto" w:sz="4" w:space="0"/>
+            <w:left w:val="single" w:color="auto" w:sz="4" w:space="0"/>
+            <w:bottom w:val="single" w:color="auto" w:sz="4" w:space="0"/>
+            <w:right w:val="single" w:color="auto" w:sz="4" w:space="0"/>
+            <w:insideH w:val="single" w:color="auto" w:sz="4" w:space="0"/>
+            <w:insideV w:val="single" w:color="auto" w:sz="4" w:space="0"/>
+          </w:tblBorders>
+          <w:tblLayout w:type="fixed"/>
+        </w:tblPrEx>
+        <w:tc>
+          <w:tcPr>
+            <w:tcW w:w="8522" w:type="dxa"/>
+          </w:tcPr>
+          <w:p>
+            <w:pPr>
+              <w:pStyle w:val="3"/>
+              <w:keepNext w:val="0"/>
+              <w:keepLines w:val="0"/>
+              <w:widowControl/>
+              <w:suppressLineNumbers w:val="0"/>
+              <w:pBdr>
+                <w:top w:val="none" w:color="auto" w:sz="0" w:space="0"/>
+                <w:left w:val="none" w:color="auto" w:sz="0" w:space="0"/>
+                <w:bottom w:val="none" w:color="auto" w:sz="0" w:space="0"/>
+                <w:right w:val="none" w:color="auto" w:sz="0" w:space="0"/>
+              </w:pBdr>
+              <w:shd w:val="clear" w:fill="FFFFFF"/>
+              <w:spacing w:before="360" w:beforeAutospacing="0" w:after="160" w:afterAutospacing="0" w:line="200" w:lineRule="atLeast"/>
+              <w:ind w:left="0" w:right="0" w:firstLine="0"/>
+              <w:rPr>
+                <w:rFonts w:ascii="Arial" w:hAnsi="Arial" w:eastAsia="Arial" w:cs="Arial"/>
+                <w:b/>
+                <w:i w:val="0"/>
+                <w:caps w:val="0"/>
+                <w:color w:val="373D41"/>
+                <w:spacing w:val="0"/>
+                <w:sz w:val="20"/>
+                <w:szCs w:val="20"/>
+              </w:rPr>
+            </w:pPr>
+            <w:r>
+              <w:rPr>
+                <w:rFonts w:hint="default" w:ascii="Arial" w:hAnsi="Arial" w:eastAsia="Arial" w:cs="Arial"/>
+                <w:b/>
+                <w:i w:val="0"/>
+                <w:caps w:val="0"/>
+                <w:color w:val="373D41"/>
+                <w:spacing w:val="0"/>
+                <w:sz w:val="20"/>
+                <w:szCs w:val="20"/>
+                <w:bdr w:val="none" w:color="auto" w:sz="0" w:space="0"/>
+                <w:shd w:val="clear" w:fill="FFFFFF"/>
+              </w:rPr>
+              <w:t>网络能力</w:t>
+            </w:r>
+          </w:p>
+          <w:p>
+            <w:pPr>
+              <w:pStyle w:val="9"/>
+              <w:keepNext w:val="0"/>
+              <w:keepLines w:val="0"/>
+              <w:widowControl/>
+              <w:suppressLineNumbers w:val="0"/>
+              <w:pBdr>
+                <w:top w:val="none" w:color="auto" w:sz="0" w:space="0"/>
+                <w:left w:val="none" w:color="auto" w:sz="0" w:space="0"/>
+                <w:bottom w:val="none" w:color="auto" w:sz="0" w:space="0"/>
+                <w:right w:val="none" w:color="auto" w:sz="0" w:space="0"/>
+              </w:pBdr>
+              <w:shd w:val="clear" w:fill="FFFFFF"/>
+              <w:spacing w:before="0" w:beforeAutospacing="0" w:after="100" w:afterAutospacing="0" w:line="240" w:lineRule="atLeast"/>
+              <w:ind w:left="0" w:right="0" w:firstLine="0"/>
+              <w:jc w:val="left"/>
+              <w:rPr>
+                <w:rFonts w:hint="default" w:ascii="Arial" w:hAnsi="Arial" w:eastAsia="Arial" w:cs="Arial"/>
+                <w:i w:val="0"/>
+                <w:caps w:val="0"/>
+                <w:color w:val="FF0000"/>
+                <w:spacing w:val="0"/>
+                <w:sz w:val="14"/>
+                <w:szCs w:val="14"/>
+              </w:rPr>
+            </w:pPr>
+            <w:r>
+              <w:rPr>
+                <w:rFonts w:hint="default" w:ascii="Arial" w:hAnsi="Arial" w:eastAsia="Arial" w:cs="Arial"/>
+                <w:i w:val="0"/>
+                <w:caps w:val="0"/>
+                <w:color w:val="FF0000"/>
+                <w:spacing w:val="0"/>
+                <w:kern w:val="0"/>
+                <w:sz w:val="14"/>
+                <w:szCs w:val="14"/>
+                <w:bdr w:val="none" w:color="auto" w:sz="0" w:space="0"/>
+                <w:shd w:val="clear" w:fill="FFFFFF"/>
+                <w:lang w:val="en-US" w:eastAsia="zh-CN" w:bidi="ar"/>
+              </w:rPr>
+              <w:t>Service</w:t>
+            </w:r>
+          </w:p>
+          <w:p>
+            <w:pPr>
+              <w:keepNext w:val="0"/>
+              <w:keepLines w:val="0"/>
+              <w:widowControl/>
+              <w:suppressLineNumbers w:val="0"/>
+              <w:pBdr>
+                <w:top w:val="none" w:color="auto" w:sz="0" w:space="0"/>
+                <w:left w:val="none" w:color="auto" w:sz="0" w:space="0"/>
+                <w:bottom w:val="none" w:color="auto" w:sz="0" w:space="0"/>
+                <w:right w:val="none" w:color="auto" w:sz="0" w:space="0"/>
+              </w:pBdr>
+              <w:shd w:val="clear" w:fill="FFFFFF"/>
+              <w:spacing w:before="0" w:beforeAutospacing="0" w:after="0" w:afterAutospacing="0"/>
+              <w:ind w:left="0" w:right="0" w:firstLine="0"/>
+              <w:jc w:val="left"/>
+              <w:rPr>
+                <w:rFonts w:hint="default" w:ascii="Arial" w:hAnsi="Arial" w:eastAsia="Arial" w:cs="Arial"/>
+                <w:i w:val="0"/>
+                <w:caps w:val="0"/>
+                <w:color w:val="333333"/>
+                <w:spacing w:val="0"/>
+                <w:sz w:val="14"/>
+                <w:szCs w:val="14"/>
+              </w:rPr>
+            </w:pPr>
+            <w:r>
+              <w:rPr>
+                <w:rFonts w:hint="default" w:ascii="Arial" w:hAnsi="Arial" w:eastAsia="Arial" w:cs="Arial"/>
+                <w:i w:val="0"/>
+                <w:caps w:val="0"/>
+                <w:color w:val="333333"/>
+                <w:spacing w:val="0"/>
+                <w:kern w:val="0"/>
+                <w:sz w:val="14"/>
+                <w:szCs w:val="14"/>
+                <w:bdr w:val="none" w:color="auto" w:sz="0" w:space="0"/>
+                <w:shd w:val="clear" w:fill="FFFFFF"/>
+                <w:lang w:val="en-US" w:eastAsia="zh-CN" w:bidi="ar"/>
+              </w:rPr>
+              <w:t>通常情况下，直接访问Pod会有如下几个问题：</w:t>
+            </w:r>
+          </w:p>
+          <w:p>
+            <w:pPr>
+              <w:keepNext w:val="0"/>
+              <w:keepLines w:val="0"/>
+              <w:widowControl/>
+              <w:numPr>
+                <w:ilvl w:val="0"/>
+                <w:numId w:val="28"/>
+              </w:numPr>
+              <w:suppressLineNumbers w:val="0"/>
+              <w:pBdr>
+                <w:top w:val="none" w:color="auto" w:sz="0" w:space="0"/>
+                <w:left w:val="none" w:color="auto" w:sz="0" w:space="0"/>
+                <w:bottom w:val="none" w:color="auto" w:sz="0" w:space="0"/>
+                <w:right w:val="none" w:color="auto" w:sz="0" w:space="0"/>
+              </w:pBdr>
+              <w:spacing w:before="60" w:beforeAutospacing="0" w:after="60" w:afterAutospacing="0"/>
+              <w:ind w:left="0" w:right="0" w:hanging="360"/>
+            </w:pPr>
+            <w:r>
+              <w:rPr>
+                <w:rFonts w:hint="default" w:ascii="Arial" w:hAnsi="Arial" w:eastAsia="Arial" w:cs="Arial"/>
+                <w:i w:val="0"/>
+                <w:caps w:val="0"/>
+                <w:color w:val="333333"/>
+                <w:spacing w:val="0"/>
+                <w:sz w:val="14"/>
+                <w:szCs w:val="14"/>
+                <w:bdr w:val="none" w:color="auto" w:sz="0" w:space="0"/>
+                <w:shd w:val="clear" w:fill="FFFFFF"/>
+              </w:rPr>
+              <w:t>Pod会随时被Deployment这样的控制器删除重建，那访问Pod的结果就会变得不可预知。</w:t>
+            </w:r>
+          </w:p>
+          <w:p>
+            <w:pPr>
+              <w:keepNext w:val="0"/>
+              <w:keepLines w:val="0"/>
+              <w:widowControl/>
+              <w:numPr>
+                <w:ilvl w:val="0"/>
+                <w:numId w:val="28"/>
+              </w:numPr>
+              <w:suppressLineNumbers w:val="0"/>
+              <w:pBdr>
+                <w:top w:val="none" w:color="auto" w:sz="0" w:space="0"/>
+                <w:left w:val="none" w:color="auto" w:sz="0" w:space="0"/>
+                <w:bottom w:val="none" w:color="auto" w:sz="0" w:space="0"/>
+                <w:right w:val="none" w:color="auto" w:sz="0" w:space="0"/>
+              </w:pBdr>
+              <w:spacing w:before="60" w:beforeAutospacing="0" w:after="60" w:afterAutospacing="0"/>
+              <w:ind w:left="0" w:right="0" w:hanging="360"/>
+            </w:pPr>
+            <w:r>
+              <w:rPr>
+                <w:rFonts w:hint="default" w:ascii="Arial" w:hAnsi="Arial" w:eastAsia="Arial" w:cs="Arial"/>
+                <w:i w:val="0"/>
+                <w:caps w:val="0"/>
+                <w:color w:val="333333"/>
+                <w:spacing w:val="0"/>
+                <w:sz w:val="14"/>
+                <w:szCs w:val="14"/>
+                <w:bdr w:val="none" w:color="auto" w:sz="0" w:space="0"/>
+                <w:shd w:val="clear" w:fill="FFFFFF"/>
+              </w:rPr>
+              <w:t>Pod的IP地址是在Pod启动后才被分配，在启动前并不知道Pod的IP地址。</w:t>
+            </w:r>
+          </w:p>
+          <w:p>
+            <w:pPr>
+              <w:keepNext w:val="0"/>
+              <w:keepLines w:val="0"/>
+              <w:widowControl/>
+              <w:numPr>
+                <w:ilvl w:val="0"/>
+                <w:numId w:val="28"/>
+              </w:numPr>
+              <w:suppressLineNumbers w:val="0"/>
+              <w:pBdr>
+                <w:top w:val="none" w:color="auto" w:sz="0" w:space="0"/>
+                <w:left w:val="none" w:color="auto" w:sz="0" w:space="0"/>
+                <w:bottom w:val="none" w:color="auto" w:sz="0" w:space="0"/>
+                <w:right w:val="none" w:color="auto" w:sz="0" w:space="0"/>
+              </w:pBdr>
+              <w:spacing w:before="60" w:beforeAutospacing="0" w:after="60" w:afterAutospacing="0"/>
+              <w:ind w:left="0" w:right="0" w:hanging="360"/>
+            </w:pPr>
+            <w:r>
+              <w:rPr>
+                <w:rFonts w:hint="default" w:ascii="Arial" w:hAnsi="Arial" w:eastAsia="Arial" w:cs="Arial"/>
+                <w:i w:val="0"/>
+                <w:caps w:val="0"/>
+                <w:color w:val="333333"/>
+                <w:spacing w:val="0"/>
+                <w:sz w:val="14"/>
+                <w:szCs w:val="14"/>
+                <w:bdr w:val="none" w:color="auto" w:sz="0" w:space="0"/>
+                <w:shd w:val="clear" w:fill="FFFFFF"/>
+              </w:rPr>
+              <w:t>应用往往都是由多个运行相同镜像的一组Pod组成，一个个Pod的访问也变得不现实。</w:t>
+            </w:r>
+          </w:p>
+          <w:p>
+            <w:pPr>
+              <w:pStyle w:val="9"/>
+              <w:keepNext w:val="0"/>
+              <w:keepLines w:val="0"/>
+              <w:widowControl/>
+              <w:suppressLineNumbers w:val="0"/>
+              <w:pBdr>
+                <w:top w:val="none" w:color="auto" w:sz="0" w:space="0"/>
+                <w:left w:val="none" w:color="auto" w:sz="0" w:space="0"/>
+                <w:bottom w:val="none" w:color="auto" w:sz="0" w:space="0"/>
+                <w:right w:val="none" w:color="auto" w:sz="0" w:space="0"/>
+              </w:pBdr>
+              <w:shd w:val="clear" w:fill="FFFFFF"/>
+              <w:spacing w:before="0" w:beforeAutospacing="0" w:after="100" w:afterAutospacing="0" w:line="240" w:lineRule="atLeast"/>
+              <w:ind w:left="0" w:right="0" w:firstLine="0"/>
+              <w:jc w:val="left"/>
+              <w:rPr>
+                <w:rFonts w:hint="default" w:ascii="Arial" w:hAnsi="Arial" w:eastAsia="Arial" w:cs="Arial"/>
+                <w:i w:val="0"/>
+                <w:caps w:val="0"/>
+                <w:color w:val="333333"/>
+                <w:spacing w:val="0"/>
+                <w:sz w:val="14"/>
+                <w:szCs w:val="14"/>
+              </w:rPr>
+            </w:pPr>
+            <w:r>
+              <w:rPr>
+                <w:rFonts w:hint="default" w:ascii="Arial" w:hAnsi="Arial" w:eastAsia="Arial" w:cs="Arial"/>
+                <w:i w:val="0"/>
+                <w:caps w:val="0"/>
+                <w:color w:val="333333"/>
+                <w:spacing w:val="0"/>
+                <w:kern w:val="0"/>
+                <w:sz w:val="14"/>
+                <w:szCs w:val="14"/>
+                <w:bdr w:val="none" w:color="auto" w:sz="0" w:space="0"/>
+                <w:shd w:val="clear" w:fill="FFFFFF"/>
+                <w:lang w:val="en-US" w:eastAsia="zh-CN" w:bidi="ar"/>
+              </w:rPr>
+              <w:t>Kubernetes中的Service对象就是用来解决上述Pod访问问题的。Service有一个固定IP地址，Service将访问该地址的流量转发给Pod，具体转发给哪些Pod通过Label来选择，而且Service可以给这些Pod做负载均衡。详细请参见</w:t>
+            </w:r>
+            <w:r>
+              <w:rPr>
+                <w:rFonts w:hint="default" w:ascii="Arial" w:hAnsi="Arial" w:eastAsia="Arial" w:cs="Arial"/>
+                <w:i w:val="0"/>
+                <w:caps w:val="0"/>
+                <w:color w:val="FF6A00"/>
+                <w:spacing w:val="0"/>
+                <w:kern w:val="0"/>
+                <w:sz w:val="14"/>
+                <w:szCs w:val="14"/>
+                <w:u w:val="none"/>
+                <w:bdr w:val="none" w:color="auto" w:sz="0" w:space="0"/>
+                <w:shd w:val="clear" w:fill="FFFFFF"/>
+                <w:lang w:val="en-US" w:eastAsia="zh-CN" w:bidi="ar"/>
+              </w:rPr>
+              <w:fldChar w:fldCharType="begin"/>
+            </w:r>
+            <w:r>
+              <w:rPr>
+                <w:rFonts w:hint="default" w:ascii="Arial" w:hAnsi="Arial" w:eastAsia="Arial" w:cs="Arial"/>
+                <w:i w:val="0"/>
+                <w:caps w:val="0"/>
+                <w:color w:val="FF6A00"/>
+                <w:spacing w:val="0"/>
+                <w:kern w:val="0"/>
+                <w:sz w:val="14"/>
+                <w:szCs w:val="14"/>
+                <w:u w:val="none"/>
+                <w:bdr w:val="none" w:color="auto" w:sz="0" w:space="0"/>
+                <w:shd w:val="clear" w:fill="FFFFFF"/>
+                <w:lang w:val="en-US" w:eastAsia="zh-CN" w:bidi="ar"/>
+              </w:rPr>
+              <w:instrText xml:space="preserve"> HYPERLINK "https://help.aliyun.com/document_detail/86512.html" \l "concept-vgg-n1n-vdb" \o "" </w:instrText>
+            </w:r>
+            <w:r>
+              <w:rPr>
+                <w:rFonts w:hint="default" w:ascii="Arial" w:hAnsi="Arial" w:eastAsia="Arial" w:cs="Arial"/>
+                <w:i w:val="0"/>
+                <w:caps w:val="0"/>
+                <w:color w:val="FF6A00"/>
+                <w:spacing w:val="0"/>
+                <w:kern w:val="0"/>
+                <w:sz w:val="14"/>
+                <w:szCs w:val="14"/>
+                <w:u w:val="none"/>
+                <w:bdr w:val="none" w:color="auto" w:sz="0" w:space="0"/>
+                <w:shd w:val="clear" w:fill="FFFFFF"/>
+                <w:lang w:val="en-US" w:eastAsia="zh-CN" w:bidi="ar"/>
+              </w:rPr>
+              <w:fldChar w:fldCharType="separate"/>
+            </w:r>
+            <w:r>
+              <w:rPr>
+                <w:rStyle w:val="14"/>
+                <w:rFonts w:hint="default" w:ascii="Arial" w:hAnsi="Arial" w:eastAsia="Arial" w:cs="Arial"/>
+                <w:i w:val="0"/>
+                <w:caps w:val="0"/>
+                <w:color w:val="FF6A00"/>
+                <w:spacing w:val="0"/>
+                <w:sz w:val="14"/>
+                <w:szCs w:val="14"/>
+                <w:u w:val="none"/>
+                <w:bdr w:val="none" w:color="auto" w:sz="0" w:space="0"/>
+                <w:shd w:val="clear" w:fill="FFFFFF"/>
+              </w:rPr>
+              <w:t>创建服务</w:t>
+            </w:r>
+            <w:r>
+              <w:rPr>
+                <w:rFonts w:hint="default" w:ascii="Arial" w:hAnsi="Arial" w:eastAsia="Arial" w:cs="Arial"/>
+                <w:i w:val="0"/>
+                <w:caps w:val="0"/>
+                <w:color w:val="FF6A00"/>
+                <w:spacing w:val="0"/>
+                <w:kern w:val="0"/>
+                <w:sz w:val="14"/>
+                <w:szCs w:val="14"/>
+                <w:u w:val="none"/>
+                <w:bdr w:val="none" w:color="auto" w:sz="0" w:space="0"/>
+                <w:shd w:val="clear" w:fill="FFFFFF"/>
+                <w:lang w:val="en-US" w:eastAsia="zh-CN" w:bidi="ar"/>
+              </w:rPr>
+              <w:fldChar w:fldCharType="end"/>
+            </w:r>
+            <w:r>
+              <w:rPr>
+                <w:rFonts w:hint="default" w:ascii="Arial" w:hAnsi="Arial" w:eastAsia="Arial" w:cs="Arial"/>
+                <w:i w:val="0"/>
+                <w:caps w:val="0"/>
+                <w:color w:val="333333"/>
+                <w:spacing w:val="0"/>
+                <w:kern w:val="0"/>
+                <w:sz w:val="14"/>
+                <w:szCs w:val="14"/>
+                <w:bdr w:val="none" w:color="auto" w:sz="0" w:space="0"/>
+                <w:shd w:val="clear" w:fill="FFFFFF"/>
+                <w:lang w:val="en-US" w:eastAsia="zh-CN" w:bidi="ar"/>
+              </w:rPr>
+              <w:t>。</w:t>
+            </w:r>
+          </w:p>
+          <w:p>
+            <w:pPr>
+              <w:pStyle w:val="9"/>
+              <w:keepNext w:val="0"/>
+              <w:keepLines w:val="0"/>
+              <w:widowControl/>
+              <w:suppressLineNumbers w:val="0"/>
+              <w:pBdr>
+                <w:top w:val="none" w:color="auto" w:sz="0" w:space="0"/>
+                <w:left w:val="none" w:color="auto" w:sz="0" w:space="0"/>
+                <w:bottom w:val="none" w:color="auto" w:sz="0" w:space="0"/>
+                <w:right w:val="none" w:color="auto" w:sz="0" w:space="0"/>
+              </w:pBdr>
+              <w:shd w:val="clear" w:fill="FFFFFF"/>
+              <w:spacing w:before="0" w:beforeAutospacing="0" w:after="100" w:afterAutospacing="0" w:line="240" w:lineRule="atLeast"/>
+              <w:ind w:left="0" w:right="0" w:firstLine="0"/>
+              <w:jc w:val="left"/>
+              <w:rPr>
+                <w:rFonts w:hint="default" w:ascii="Arial" w:hAnsi="Arial" w:eastAsia="Arial" w:cs="Arial"/>
+                <w:i w:val="0"/>
+                <w:caps w:val="0"/>
+                <w:color w:val="FF0000"/>
+                <w:spacing w:val="0"/>
+                <w:sz w:val="14"/>
+                <w:szCs w:val="14"/>
+              </w:rPr>
+            </w:pPr>
+            <w:r>
+              <w:rPr>
+                <w:rFonts w:hint="default" w:ascii="Arial" w:hAnsi="Arial" w:eastAsia="Arial" w:cs="Arial"/>
+                <w:i w:val="0"/>
+                <w:caps w:val="0"/>
+                <w:color w:val="FF0000"/>
+                <w:spacing w:val="0"/>
+                <w:kern w:val="0"/>
+                <w:sz w:val="14"/>
+                <w:szCs w:val="14"/>
+                <w:bdr w:val="none" w:color="auto" w:sz="0" w:space="0"/>
+                <w:shd w:val="clear" w:fill="FFFFFF"/>
+                <w:lang w:val="en-US" w:eastAsia="zh-CN" w:bidi="ar"/>
+              </w:rPr>
+              <w:t>Ingress</w:t>
+            </w:r>
+          </w:p>
+          <w:p>
+            <w:pPr>
+              <w:pStyle w:val="9"/>
+              <w:keepNext w:val="0"/>
+              <w:keepLines w:val="0"/>
+              <w:widowControl/>
+              <w:suppressLineNumbers w:val="0"/>
+              <w:pBdr>
+                <w:top w:val="none" w:color="auto" w:sz="0" w:space="0"/>
+                <w:left w:val="none" w:color="auto" w:sz="0" w:space="0"/>
+                <w:bottom w:val="none" w:color="auto" w:sz="0" w:space="0"/>
+                <w:right w:val="none" w:color="auto" w:sz="0" w:space="0"/>
+              </w:pBdr>
+              <w:shd w:val="clear" w:fill="FFFFFF"/>
+              <w:spacing w:before="0" w:beforeAutospacing="0" w:after="100" w:afterAutospacing="0" w:line="240" w:lineRule="atLeast"/>
+              <w:ind w:left="0" w:right="0" w:firstLine="0"/>
+              <w:jc w:val="left"/>
+              <w:rPr>
+                <w:rFonts w:hint="default" w:ascii="Arial" w:hAnsi="Arial" w:eastAsia="Arial" w:cs="Arial"/>
+                <w:i w:val="0"/>
+                <w:caps w:val="0"/>
+                <w:color w:val="333333"/>
+                <w:spacing w:val="0"/>
+                <w:sz w:val="14"/>
+                <w:szCs w:val="14"/>
+              </w:rPr>
+            </w:pPr>
+            <w:r>
+              <w:rPr>
+                <w:rFonts w:hint="default" w:ascii="Arial" w:hAnsi="Arial" w:eastAsia="Arial" w:cs="Arial"/>
+                <w:i w:val="0"/>
+                <w:caps w:val="0"/>
+                <w:color w:val="333333"/>
+                <w:spacing w:val="0"/>
+                <w:kern w:val="0"/>
+                <w:sz w:val="14"/>
+                <w:szCs w:val="14"/>
+                <w:bdr w:val="none" w:color="auto" w:sz="0" w:space="0"/>
+                <w:shd w:val="clear" w:fill="FFFFFF"/>
+                <w:lang w:val="en-US" w:eastAsia="zh-CN" w:bidi="ar"/>
+              </w:rPr>
+              <w:t>通常情况下，service 和 pod 的 IP 仅可在集群内部访问。集群外部的请求需要通过负载均衡转发到 service 在 Node 上暴露的 NodePort 上，然后再由 kube-proxy 通过边缘路由器（edge router）将其转发给相关的 Pod 或者丢弃，而 Ingress 就是为进入集群的请求提供路由规则的集合。</w:t>
+            </w:r>
+          </w:p>
+          <w:p>
+            <w:pPr>
+              <w:pStyle w:val="9"/>
+              <w:keepNext w:val="0"/>
+              <w:keepLines w:val="0"/>
+              <w:widowControl/>
+              <w:suppressLineNumbers w:val="0"/>
+              <w:pBdr>
+                <w:top w:val="none" w:color="auto" w:sz="0" w:space="0"/>
+                <w:left w:val="none" w:color="auto" w:sz="0" w:space="0"/>
+                <w:bottom w:val="none" w:color="auto" w:sz="0" w:space="0"/>
+                <w:right w:val="none" w:color="auto" w:sz="0" w:space="0"/>
+              </w:pBdr>
+              <w:shd w:val="clear" w:fill="FFFFFF"/>
+              <w:spacing w:before="0" w:beforeAutospacing="0" w:after="100" w:afterAutospacing="0" w:line="240" w:lineRule="atLeast"/>
+              <w:ind w:left="0" w:right="0" w:firstLine="0"/>
+              <w:jc w:val="left"/>
+              <w:rPr>
+                <w:rFonts w:hint="default" w:ascii="Arial" w:hAnsi="Arial" w:eastAsia="Arial" w:cs="Arial"/>
+                <w:i w:val="0"/>
+                <w:caps w:val="0"/>
+                <w:color w:val="333333"/>
+                <w:spacing w:val="0"/>
+                <w:sz w:val="14"/>
+                <w:szCs w:val="14"/>
+              </w:rPr>
+            </w:pPr>
+            <w:r>
+              <w:rPr>
+                <w:rFonts w:hint="default" w:ascii="Arial" w:hAnsi="Arial" w:eastAsia="Arial" w:cs="Arial"/>
+                <w:i w:val="0"/>
+                <w:caps w:val="0"/>
+                <w:color w:val="333333"/>
+                <w:spacing w:val="0"/>
+                <w:kern w:val="0"/>
+                <w:sz w:val="14"/>
+                <w:szCs w:val="14"/>
+                <w:bdr w:val="none" w:color="auto" w:sz="0" w:space="0"/>
+                <w:shd w:val="clear" w:fill="FFFFFF"/>
+                <w:lang w:val="en-US" w:eastAsia="zh-CN" w:bidi="ar"/>
+              </w:rPr>
+              <w:t>Ingress 可以给 service 提供集群外部访问的 URL、负载均衡、SSL 终止、HTTP 路由等。为了配置这些 Ingress 规则，集群管理员需要部署一个 Ingress controller，它监听 Ingress 和 service 的变化，根据规则配置负载均衡并提供访问入口。</w:t>
+            </w:r>
+          </w:p>
+          <w:p>
+            <w:pPr>
+              <w:keepNext w:val="0"/>
+              <w:keepLines w:val="0"/>
+              <w:widowControl/>
+              <w:suppressLineNumbers w:val="0"/>
+              <w:pBdr>
+                <w:top w:val="none" w:color="auto" w:sz="0" w:space="0"/>
+                <w:left w:val="none" w:color="auto" w:sz="0" w:space="0"/>
+                <w:bottom w:val="none" w:color="auto" w:sz="0" w:space="0"/>
+                <w:right w:val="none" w:color="auto" w:sz="0" w:space="0"/>
+              </w:pBdr>
+              <w:shd w:val="clear" w:fill="FFFFFF"/>
+              <w:spacing w:before="0" w:beforeAutospacing="0" w:after="0" w:afterAutospacing="0"/>
+              <w:ind w:left="0" w:right="0" w:firstLine="0"/>
+              <w:jc w:val="left"/>
+              <w:rPr>
+                <w:rFonts w:hint="default" w:ascii="Arial" w:hAnsi="Arial" w:eastAsia="Arial" w:cs="Arial"/>
+                <w:i w:val="0"/>
+                <w:caps w:val="0"/>
+                <w:color w:val="333333"/>
+                <w:spacing w:val="0"/>
+                <w:sz w:val="14"/>
+                <w:szCs w:val="14"/>
+              </w:rPr>
+            </w:pPr>
+            <w:r>
+              <w:rPr>
+                <w:rFonts w:hint="default" w:ascii="Arial" w:hAnsi="Arial" w:eastAsia="Arial" w:cs="Arial"/>
+                <w:i w:val="0"/>
+                <w:caps w:val="0"/>
+                <w:color w:val="333333"/>
+                <w:spacing w:val="0"/>
+                <w:kern w:val="0"/>
+                <w:sz w:val="14"/>
+                <w:szCs w:val="14"/>
+                <w:bdr w:val="none" w:color="auto" w:sz="0" w:space="0"/>
+                <w:shd w:val="clear" w:fill="FFFFFF"/>
+                <w:lang w:val="en-US" w:eastAsia="zh-CN" w:bidi="ar"/>
+              </w:rPr>
+              <w:t>Ingress 的组成部分</w:t>
+            </w:r>
+          </w:p>
+          <w:p>
+            <w:pPr>
+              <w:keepNext w:val="0"/>
+              <w:keepLines w:val="0"/>
+              <w:widowControl/>
+              <w:numPr>
+                <w:ilvl w:val="0"/>
+                <w:numId w:val="29"/>
+              </w:numPr>
+              <w:suppressLineNumbers w:val="0"/>
+              <w:pBdr>
+                <w:top w:val="none" w:color="auto" w:sz="0" w:space="0"/>
+                <w:left w:val="none" w:color="auto" w:sz="0" w:space="0"/>
+                <w:bottom w:val="none" w:color="auto" w:sz="0" w:space="0"/>
+                <w:right w:val="none" w:color="auto" w:sz="0" w:space="0"/>
+              </w:pBdr>
+              <w:spacing w:before="60" w:beforeAutospacing="0" w:after="60" w:afterAutospacing="0"/>
+              <w:ind w:left="0" w:right="0" w:hanging="360"/>
+            </w:pPr>
+            <w:r>
+              <w:rPr>
+                <w:rFonts w:hint="default" w:ascii="Arial" w:hAnsi="Arial" w:eastAsia="Arial" w:cs="Arial"/>
+                <w:i w:val="0"/>
+                <w:caps w:val="0"/>
+                <w:color w:val="333333"/>
+                <w:spacing w:val="0"/>
+                <w:sz w:val="14"/>
+                <w:szCs w:val="14"/>
+                <w:bdr w:val="none" w:color="auto" w:sz="0" w:space="0"/>
+                <w:shd w:val="clear" w:fill="FFFFFF"/>
+              </w:rPr>
+              <w:t>Nginx：实现负载均衡到pod的集合。</w:t>
+            </w:r>
+          </w:p>
+          <w:p>
+            <w:pPr>
+              <w:keepNext w:val="0"/>
+              <w:keepLines w:val="0"/>
+              <w:widowControl/>
+              <w:numPr>
+                <w:ilvl w:val="0"/>
+                <w:numId w:val="29"/>
+              </w:numPr>
+              <w:suppressLineNumbers w:val="0"/>
+              <w:pBdr>
+                <w:top w:val="none" w:color="auto" w:sz="0" w:space="0"/>
+                <w:left w:val="none" w:color="auto" w:sz="0" w:space="0"/>
+                <w:bottom w:val="none" w:color="auto" w:sz="0" w:space="0"/>
+                <w:right w:val="none" w:color="auto" w:sz="0" w:space="0"/>
+              </w:pBdr>
+              <w:spacing w:before="60" w:beforeAutospacing="0" w:after="60" w:afterAutospacing="0"/>
+              <w:ind w:left="0" w:right="0" w:hanging="360"/>
+            </w:pPr>
+            <w:r>
+              <w:rPr>
+                <w:rFonts w:hint="default" w:ascii="Arial" w:hAnsi="Arial" w:eastAsia="Arial" w:cs="Arial"/>
+                <w:i w:val="0"/>
+                <w:caps w:val="0"/>
+                <w:color w:val="333333"/>
+                <w:spacing w:val="0"/>
+                <w:sz w:val="14"/>
+                <w:szCs w:val="14"/>
+                <w:bdr w:val="none" w:color="auto" w:sz="0" w:space="0"/>
+                <w:shd w:val="clear" w:fill="FFFFFF"/>
+              </w:rPr>
+              <w:t>Ingress Controller：从集群api获取services对应pod的ip到nginx配置文件中。</w:t>
+            </w:r>
+          </w:p>
+          <w:p>
+            <w:pPr>
+              <w:keepNext w:val="0"/>
+              <w:keepLines w:val="0"/>
+              <w:widowControl/>
+              <w:numPr>
+                <w:ilvl w:val="0"/>
+                <w:numId w:val="29"/>
+              </w:numPr>
+              <w:suppressLineNumbers w:val="0"/>
+              <w:pBdr>
+                <w:top w:val="none" w:color="auto" w:sz="0" w:space="0"/>
+                <w:left w:val="none" w:color="auto" w:sz="0" w:space="0"/>
+                <w:bottom w:val="none" w:color="auto" w:sz="0" w:space="0"/>
+                <w:right w:val="none" w:color="auto" w:sz="0" w:space="0"/>
+              </w:pBdr>
+              <w:spacing w:before="60" w:beforeAutospacing="0" w:after="60" w:afterAutospacing="0"/>
+              <w:ind w:left="0" w:right="0" w:hanging="360"/>
+              <w:rPr>
+                <w:rFonts w:hint="eastAsia" w:ascii="宋体" w:hAnsi="宋体" w:eastAsia="宋体" w:cs="宋体"/>
+                <w:sz w:val="24"/>
+                <w:szCs w:val="24"/>
+                <w:vertAlign w:val="baseline"/>
+                <w:lang w:val="en-US" w:eastAsia="zh-CN"/>
+              </w:rPr>
+            </w:pPr>
+            <w:r>
+              <w:rPr>
+                <w:rFonts w:hint="default" w:ascii="Arial" w:hAnsi="Arial" w:eastAsia="Arial" w:cs="Arial"/>
+                <w:i w:val="0"/>
+                <w:caps w:val="0"/>
+                <w:color w:val="333333"/>
+                <w:spacing w:val="0"/>
+                <w:sz w:val="14"/>
+                <w:szCs w:val="14"/>
+                <w:bdr w:val="none" w:color="auto" w:sz="0" w:space="0"/>
+                <w:shd w:val="clear" w:fill="FFFFFF"/>
+              </w:rPr>
+              <w:t>Ingress：为nginx创建虚拟主机。</w:t>
+            </w:r>
+          </w:p>
+        </w:tc>
+      </w:tr>
+    </w:tbl>
+    <w:p>
+      <w:pPr>
+        <w:widowControl w:val="0"/>
+        <w:numPr>
+          <w:numId w:val="0"/>
+        </w:numPr>
+        <w:bidi w:val="0"/>
+        <w:ind w:leftChars="0"/>
+        <w:jc w:val="left"/>
+        <w:rPr>
+          <w:rFonts w:hint="eastAsia" w:ascii="宋体" w:hAnsi="宋体" w:eastAsia="宋体" w:cs="宋体"/>
+          <w:sz w:val="24"/>
+          <w:szCs w:val="24"/>
+          <w:lang w:val="en-US" w:eastAsia="zh-CN"/>
+        </w:rPr>
+      </w:pPr>
+    </w:p>
+    <w:tbl>
+      <w:tblPr>
+        <w:tblStyle w:val="11"/>
+        <w:tblW w:w="8522" w:type="dxa"/>
+        <w:tblInd w:w="0" w:type="dxa"/>
+        <w:tblBorders>
+          <w:top w:val="single" w:color="auto" w:sz="4" w:space="0"/>
+          <w:left w:val="single" w:color="auto" w:sz="4" w:space="0"/>
+          <w:bottom w:val="single" w:color="auto" w:sz="4" w:space="0"/>
+          <w:right w:val="single" w:color="auto" w:sz="4" w:space="0"/>
+          <w:insideH w:val="single" w:color="auto" w:sz="4" w:space="0"/>
+          <w:insideV w:val="single" w:color="auto" w:sz="4" w:space="0"/>
+        </w:tblBorders>
+        <w:tblLayout w:type="fixed"/>
+        <w:tblCellMar>
+          <w:left w:w="108" w:type="dxa"/>
+          <w:right w:w="108" w:type="dxa"/>
+        </w:tblCellMar>
+      </w:tblPr>
+      <w:tblGrid>
+        <w:gridCol w:w="8522"/>
+      </w:tblGrid>
+      <w:tr>
+        <w:tblPrEx>
+          <w:tblBorders>
+            <w:top w:val="single" w:color="auto" w:sz="4" w:space="0"/>
+            <w:left w:val="single" w:color="auto" w:sz="4" w:space="0"/>
+            <w:bottom w:val="single" w:color="auto" w:sz="4" w:space="0"/>
+            <w:right w:val="single" w:color="auto" w:sz="4" w:space="0"/>
+            <w:insideH w:val="single" w:color="auto" w:sz="4" w:space="0"/>
+            <w:insideV w:val="single" w:color="auto" w:sz="4" w:space="0"/>
+          </w:tblBorders>
+          <w:tblLayout w:type="fixed"/>
+          <w:tblCellMar>
+            <w:left w:w="108" w:type="dxa"/>
+            <w:right w:w="108" w:type="dxa"/>
+          </w:tblCellMar>
+        </w:tblPrEx>
+        <w:tc>
+          <w:tcPr>
+            <w:tcW w:w="8522" w:type="dxa"/>
+          </w:tcPr>
+          <w:p>
+            <w:pPr>
+              <w:widowControl w:val="0"/>
+              <w:numPr>
+                <w:numId w:val="0"/>
+              </w:numPr>
+              <w:bidi w:val="0"/>
+              <w:jc w:val="left"/>
+              <w:rPr>
+                <w:rFonts w:hint="eastAsia" w:ascii="宋体" w:hAnsi="宋体" w:eastAsia="宋体" w:cs="宋体"/>
+                <w:sz w:val="24"/>
+                <w:szCs w:val="24"/>
+                <w:vertAlign w:val="baseline"/>
+                <w:lang w:val="en-US" w:eastAsia="zh-CN"/>
+              </w:rPr>
+            </w:pPr>
+            <w:r>
+              <w:rPr>
+                <w:rFonts w:ascii="微软雅黑" w:hAnsi="微软雅黑" w:eastAsia="微软雅黑" w:cs="微软雅黑"/>
+                <w:i w:val="0"/>
+                <w:caps w:val="0"/>
+                <w:color w:val="4D4D4D"/>
+                <w:spacing w:val="0"/>
+                <w:sz w:val="18"/>
+                <w:szCs w:val="18"/>
+                <w:shd w:val="clear" w:fill="FFFFFF"/>
+              </w:rPr>
+              <w:t>service默认只支持4层负载均衡能力，没有7层功能。（可以通过Ingress实现）</w:t>
+            </w:r>
+            <w:r>
+              <w:rPr>
+                <w:rFonts w:hint="eastAsia" w:ascii="微软雅黑" w:hAnsi="微软雅黑" w:eastAsia="微软雅黑" w:cs="微软雅黑"/>
+                <w:i w:val="0"/>
+                <w:caps w:val="0"/>
+                <w:color w:val="4D4D4D"/>
+                <w:spacing w:val="0"/>
+                <w:sz w:val="18"/>
+                <w:szCs w:val="18"/>
+                <w:bdr w:val="none" w:color="auto" w:sz="0" w:space="0"/>
+                <w:shd w:val="clear" w:fill="FFFFFF"/>
+              </w:rPr>
+              <w:br w:type="textWrapping"/>
+            </w:r>
+            <w:r>
+              <w:rPr>
+                <w:rFonts w:ascii="宋体" w:hAnsi="宋体" w:eastAsia="宋体" w:cs="宋体"/>
+                <w:sz w:val="24"/>
+                <w:szCs w:val="24"/>
+              </w:rPr>
+              <w:t>service的类型：</w:t>
+            </w:r>
+            <w:r>
+              <w:rPr>
+                <w:rFonts w:hint="eastAsia" w:ascii="微软雅黑" w:hAnsi="微软雅黑" w:eastAsia="微软雅黑" w:cs="微软雅黑"/>
+                <w:i w:val="0"/>
+                <w:caps w:val="0"/>
+                <w:color w:val="4D4D4D"/>
+                <w:spacing w:val="0"/>
+                <w:sz w:val="18"/>
+                <w:szCs w:val="18"/>
+                <w:bdr w:val="none" w:color="auto" w:sz="0" w:space="0"/>
+                <w:shd w:val="clear" w:fill="FFFFFF"/>
+              </w:rPr>
+              <w:br w:type="textWrapping"/>
+            </w:r>
+            <w:r>
+              <w:rPr>
+                <w:rFonts w:hint="eastAsia" w:ascii="微软雅黑" w:hAnsi="微软雅黑" w:eastAsia="微软雅黑" w:cs="微软雅黑"/>
+                <w:i w:val="0"/>
+                <w:caps w:val="0"/>
+                <w:color w:val="4D4D4D"/>
+                <w:spacing w:val="0"/>
+                <w:sz w:val="18"/>
+                <w:szCs w:val="18"/>
+                <w:shd w:val="clear" w:fill="FFFFFF"/>
+              </w:rPr>
+              <w:t>• ClusterIP：默认值，k8s系统给service自动分配的虚拟IP，只能在集群内部访问。</w:t>
+            </w:r>
+            <w:r>
+              <w:rPr>
+                <w:rFonts w:hint="eastAsia" w:ascii="微软雅黑" w:hAnsi="微软雅黑" w:eastAsia="微软雅黑" w:cs="微软雅黑"/>
+                <w:i w:val="0"/>
+                <w:caps w:val="0"/>
+                <w:color w:val="4D4D4D"/>
+                <w:spacing w:val="0"/>
+                <w:sz w:val="18"/>
+                <w:szCs w:val="18"/>
+                <w:bdr w:val="none" w:color="auto" w:sz="0" w:space="0"/>
+                <w:shd w:val="clear" w:fill="FFFFFF"/>
+              </w:rPr>
+              <w:br w:type="textWrapping"/>
+            </w:r>
+            <w:r>
+              <w:rPr>
+                <w:rFonts w:hint="eastAsia" w:ascii="微软雅黑" w:hAnsi="微软雅黑" w:eastAsia="微软雅黑" w:cs="微软雅黑"/>
+                <w:i w:val="0"/>
+                <w:caps w:val="0"/>
+                <w:color w:val="4D4D4D"/>
+                <w:spacing w:val="0"/>
+                <w:sz w:val="18"/>
+                <w:szCs w:val="18"/>
+                <w:shd w:val="clear" w:fill="FFFFFF"/>
+              </w:rPr>
+              <w:t>• NodePort：将Service通过指定的Node上的端口暴露给外部，访问任意一个 NodeIP:nodePort都将路由到ClusterIP。</w:t>
+            </w:r>
+            <w:r>
+              <w:rPr>
+                <w:rFonts w:hint="eastAsia" w:ascii="微软雅黑" w:hAnsi="微软雅黑" w:eastAsia="微软雅黑" w:cs="微软雅黑"/>
+                <w:i w:val="0"/>
+                <w:caps w:val="0"/>
+                <w:color w:val="4D4D4D"/>
+                <w:spacing w:val="0"/>
+                <w:sz w:val="18"/>
+                <w:szCs w:val="18"/>
+                <w:bdr w:val="none" w:color="auto" w:sz="0" w:space="0"/>
+                <w:shd w:val="clear" w:fill="FFFFFF"/>
+              </w:rPr>
+              <w:br w:type="textWrapping"/>
+            </w:r>
+            <w:r>
+              <w:rPr>
+                <w:rFonts w:hint="eastAsia" w:ascii="微软雅黑" w:hAnsi="微软雅黑" w:eastAsia="微软雅黑" w:cs="微软雅黑"/>
+                <w:i w:val="0"/>
+                <w:caps w:val="0"/>
+                <w:color w:val="4D4D4D"/>
+                <w:spacing w:val="0"/>
+                <w:sz w:val="18"/>
+                <w:szCs w:val="18"/>
+                <w:shd w:val="clear" w:fill="FFFFFF"/>
+              </w:rPr>
+              <w:t>• LoadBalancer：在 NodePort 的基础上，借助 cloud provider 创建一个外部的负载均 衡器，并将请求转发到 :NodePort，此模式只能在云服务器上使用。</w:t>
+            </w:r>
+            <w:r>
+              <w:rPr>
+                <w:rFonts w:hint="eastAsia" w:ascii="微软雅黑" w:hAnsi="微软雅黑" w:eastAsia="微软雅黑" w:cs="微软雅黑"/>
+                <w:i w:val="0"/>
+                <w:caps w:val="0"/>
+                <w:color w:val="4D4D4D"/>
+                <w:spacing w:val="0"/>
+                <w:sz w:val="18"/>
+                <w:szCs w:val="18"/>
+                <w:bdr w:val="none" w:color="auto" w:sz="0" w:space="0"/>
+                <w:shd w:val="clear" w:fill="FFFFFF"/>
+              </w:rPr>
+              <w:br w:type="textWrapping"/>
+            </w:r>
+            <w:r>
+              <w:rPr>
+                <w:rFonts w:hint="eastAsia" w:ascii="微软雅黑" w:hAnsi="微软雅黑" w:eastAsia="微软雅黑" w:cs="微软雅黑"/>
+                <w:i w:val="0"/>
+                <w:caps w:val="0"/>
+                <w:color w:val="4D4D4D"/>
+                <w:spacing w:val="0"/>
+                <w:sz w:val="18"/>
+                <w:szCs w:val="18"/>
+                <w:shd w:val="clear" w:fill="FFFFFF"/>
+              </w:rPr>
+              <w:t>• ExternalName：将服务通过 DNS CNAME 记录方式转发到指定的域名（通过 spec.externlName 设定）。</w:t>
+            </w:r>
+          </w:p>
+        </w:tc>
+      </w:tr>
+    </w:tbl>
+    <w:p>
+      <w:pPr>
+        <w:widowControl w:val="0"/>
+        <w:numPr>
+          <w:numId w:val="0"/>
+        </w:numPr>
+        <w:bidi w:val="0"/>
+        <w:ind w:leftChars="0"/>
+        <w:jc w:val="left"/>
+        <w:rPr>
+          <w:rFonts w:hint="eastAsia" w:ascii="宋体" w:hAnsi="宋体" w:eastAsia="宋体" w:cs="宋体"/>
+          <w:sz w:val="24"/>
+          <w:szCs w:val="24"/>
+          <w:lang w:val="en-US" w:eastAsia="zh-CN"/>
+        </w:rPr>
+      </w:pPr>
+    </w:p>
+    <w:p>
+      <w:pPr>
+        <w:widowControl w:val="0"/>
+        <w:numPr>
+          <w:numId w:val="0"/>
+        </w:numPr>
+        <w:bidi w:val="0"/>
+        <w:ind w:leftChars="0"/>
+        <w:jc w:val="left"/>
+        <w:rPr>
+          <w:rFonts w:hint="eastAsia" w:ascii="宋体" w:hAnsi="宋体" w:eastAsia="宋体" w:cs="宋体"/>
+          <w:sz w:val="24"/>
+          <w:szCs w:val="24"/>
+          <w:lang w:val="en-US" w:eastAsia="zh-CN"/>
+        </w:rPr>
+      </w:pPr>
+      <w:r>
+        <w:rPr>
+          <w:rFonts w:hint="eastAsia" w:ascii="宋体" w:hAnsi="宋体" w:eastAsia="宋体" w:cs="宋体"/>
+          <w:sz w:val="24"/>
+          <w:szCs w:val="24"/>
+          <w:lang w:val="en-US" w:eastAsia="zh-CN"/>
+        </w:rPr>
+        <w:t>F：最佳实践中有一节是专门关于istio的，有一个ingress gateway</w:t>
+      </w:r>
+    </w:p>
+    <w:p>
+      <w:pPr>
+        <w:widowControl w:val="0"/>
+        <w:numPr>
+          <w:numId w:val="0"/>
+        </w:numPr>
+        <w:bidi w:val="0"/>
+        <w:ind w:leftChars="0"/>
+        <w:jc w:val="left"/>
+        <w:rPr>
+          <w:rFonts w:hint="eastAsia" w:ascii="宋体" w:hAnsi="宋体" w:eastAsia="宋体" w:cs="宋体"/>
+          <w:sz w:val="24"/>
+          <w:szCs w:val="24"/>
+          <w:lang w:val="en-US" w:eastAsia="zh-CN"/>
+        </w:rPr>
+      </w:pPr>
+      <w:r>
+        <w:rPr>
+          <w:rFonts w:hint="eastAsia" w:ascii="宋体" w:hAnsi="宋体" w:eastAsia="宋体" w:cs="宋体"/>
+          <w:sz w:val="24"/>
+          <w:szCs w:val="24"/>
+          <w:lang w:val="en-US" w:eastAsia="zh-CN"/>
+        </w:rPr>
+        <w:t>G：生产架构   SLB + ingress-nginx集群（也就是路由和网关） + APP-Service</w:t>
+      </w:r>
+    </w:p>
+    <w:p>
+      <w:pPr>
+        <w:widowControl w:val="0"/>
+        <w:numPr>
+          <w:numId w:val="0"/>
+        </w:numPr>
+        <w:bidi w:val="0"/>
+        <w:ind w:leftChars="0"/>
+        <w:jc w:val="left"/>
+        <w:rPr>
+          <w:rFonts w:hint="eastAsia" w:ascii="宋体" w:hAnsi="宋体" w:eastAsia="宋体" w:cs="宋体"/>
+          <w:sz w:val="24"/>
+          <w:szCs w:val="24"/>
+          <w:lang w:val="en-US" w:eastAsia="zh-CN"/>
+        </w:rPr>
+      </w:pPr>
+      <w:r>
+        <w:rPr>
+          <w:rFonts w:hint="eastAsia" w:ascii="宋体" w:hAnsi="宋体" w:eastAsia="宋体" w:cs="宋体"/>
+          <w:sz w:val="24"/>
+          <w:szCs w:val="24"/>
+          <w:lang w:val="en-US" w:eastAsia="zh-CN"/>
+        </w:rPr>
+        <w:t>注意依赖：</w:t>
+      </w:r>
+      <w:r>
+        <w:rPr>
+          <w:rFonts w:hint="eastAsia"/>
+          <w:lang w:val="en-US" w:eastAsia="zh-CN"/>
+        </w:rPr>
+        <w:t>Cloud-Controller-Manager</w:t>
+      </w:r>
+    </w:p>
+    <w:p>
+      <w:pPr>
+        <w:widowControl w:val="0"/>
+        <w:numPr>
+          <w:numId w:val="0"/>
+        </w:numPr>
+        <w:bidi w:val="0"/>
+        <w:ind w:leftChars="0"/>
+        <w:jc w:val="left"/>
+        <w:rPr>
+          <w:rFonts w:hint="default" w:ascii="宋体" w:hAnsi="宋体" w:eastAsia="宋体" w:cs="宋体"/>
+          <w:sz w:val="24"/>
+          <w:szCs w:val="24"/>
+          <w:lang w:val="en-US" w:eastAsia="zh-CN"/>
+        </w:rPr>
+      </w:pPr>
+      <w:r>
+        <w:rPr>
+          <w:rFonts w:hint="eastAsia" w:ascii="宋体" w:hAnsi="宋体" w:eastAsia="宋体" w:cs="宋体"/>
+          <w:sz w:val="24"/>
+          <w:szCs w:val="24"/>
+          <w:lang w:val="en-US" w:eastAsia="zh-CN"/>
+        </w:rPr>
+        <w:t xml:space="preserve"> </w:t>
+      </w:r>
+    </w:p>
+    <w:p>
+      <w:pPr>
+        <w:widowControl w:val="0"/>
+        <w:numPr>
+          <w:numId w:val="0"/>
+        </w:numPr>
+        <w:bidi w:val="0"/>
+        <w:ind w:leftChars="0"/>
+        <w:jc w:val="left"/>
+        <w:rPr>
+          <w:rFonts w:ascii="宋体" w:hAnsi="宋体" w:eastAsia="宋体" w:cs="宋体"/>
+          <w:sz w:val="24"/>
+          <w:szCs w:val="24"/>
+        </w:rPr>
+      </w:pPr>
+      <w:r>
+        <w:rPr>
+          <w:rFonts w:ascii="宋体" w:hAnsi="宋体" w:eastAsia="宋体" w:cs="宋体"/>
+          <w:sz w:val="24"/>
+          <w:szCs w:val="24"/>
+        </w:rPr>
+        <w:drawing>
+          <wp:inline distT="0" distB="0" distL="114300" distR="114300">
+            <wp:extent cx="2305050" cy="2397760"/>
+            <wp:effectExtent l="0" t="0" r="6350" b="2540"/>
+            <wp:docPr id="39" name="图片 1" descr="IMG_256"/>
+            <wp:cNvGraphicFramePr>
+              <a:graphicFrameLocks xmlns:a="http://schemas.openxmlformats.org/drawingml/2006/main" noChangeAspect="1"/>
+            </wp:cNvGraphicFramePr>
+            <a:graphic xmlns:a="http://schemas.openxmlformats.org/drawingml/2006/main">
+              <a:graphicData uri="http://schemas.openxmlformats.org/drawingml/2006/picture">
+                <pic:pic xmlns:pic="http://schemas.openxmlformats.org/drawingml/2006/picture">
+                  <pic:nvPicPr>
+                    <pic:cNvPr id="39" name="图片 1" descr="IMG_256"/>
+                    <pic:cNvPicPr>
+                      <a:picLocks noChangeAspect="1"/>
+                    </pic:cNvPicPr>
+                  </pic:nvPicPr>
+                  <pic:blipFill>
+                    <a:blip r:embed="rId40"/>
+                    <a:stretch>
+                      <a:fillRect/>
+                    </a:stretch>
+                  </pic:blipFill>
+                  <pic:spPr>
+                    <a:xfrm>
+                      <a:off x="0" y="0"/>
+                      <a:ext cx="2305050" cy="2397760"/>
+                    </a:xfrm>
+                    <a:prstGeom prst="rect">
+                      <a:avLst/>
+                    </a:prstGeom>
+                    <a:noFill/>
+                    <a:ln w="9525">
+                      <a:noFill/>
+                    </a:ln>
+                  </pic:spPr>
+                </pic:pic>
+              </a:graphicData>
+            </a:graphic>
+          </wp:inline>
+        </w:drawing>
+      </w:r>
+    </w:p>
+    <w:p>
+      <w:pPr>
+        <w:widowControl w:val="0"/>
+        <w:numPr>
+          <w:numId w:val="0"/>
+        </w:numPr>
+        <w:bidi w:val="0"/>
+        <w:ind w:leftChars="0"/>
+        <w:jc w:val="left"/>
+        <w:rPr>
+          <w:rFonts w:hint="default" w:ascii="宋体" w:hAnsi="宋体" w:eastAsia="宋体" w:cs="宋体"/>
+          <w:sz w:val="24"/>
+          <w:szCs w:val="24"/>
+          <w:lang w:val="en-US" w:eastAsia="zh-CN"/>
+        </w:rPr>
+      </w:pPr>
+      <w:r>
+        <w:rPr>
+          <w:rFonts w:hint="eastAsia" w:ascii="宋体" w:hAnsi="宋体" w:eastAsia="宋体" w:cs="宋体"/>
+          <w:sz w:val="24"/>
+          <w:szCs w:val="24"/>
+          <w:lang w:val="en-US" w:eastAsia="zh-CN"/>
+        </w:rPr>
+        <w:t>上图架构中，实际上就是有三个nginx-ingress-controller的pod（独占node）、1个nginx-ingress的nodePort的service（通过nodeIP和暴露的统一的端口号可以访问到不同的pod），SLB中配置node1:30080、node2:30080、node3:30080即可</w:t>
+      </w:r>
+    </w:p>
+    <w:p>
+      <w:pPr>
+        <w:widowControl w:val="0"/>
+        <w:numPr>
+          <w:numId w:val="0"/>
+        </w:numPr>
+        <w:bidi w:val="0"/>
+        <w:ind w:leftChars="0"/>
+        <w:jc w:val="left"/>
+        <w:rPr>
+          <w:rFonts w:hint="default" w:ascii="宋体" w:hAnsi="宋体" w:eastAsia="宋体" w:cs="宋体"/>
+          <w:sz w:val="24"/>
+          <w:szCs w:val="24"/>
+          <w:lang w:val="en-US" w:eastAsia="zh-CN"/>
+        </w:rPr>
+      </w:pPr>
+    </w:p>
+    <w:p>
+      <w:pPr>
+        <w:widowControl w:val="0"/>
+        <w:numPr>
+          <w:numId w:val="0"/>
+        </w:numPr>
+        <w:bidi w:val="0"/>
+        <w:ind w:leftChars="0"/>
+        <w:jc w:val="left"/>
+        <w:rPr>
+          <w:rFonts w:hint="eastAsia" w:ascii="宋体" w:hAnsi="宋体" w:eastAsia="宋体" w:cs="宋体"/>
+          <w:sz w:val="24"/>
+          <w:szCs w:val="24"/>
+          <w:lang w:val="en-US" w:eastAsia="zh-CN"/>
+        </w:rPr>
+      </w:pPr>
+      <w:r>
+        <w:rPr>
+          <w:rFonts w:hint="eastAsia" w:ascii="宋体" w:hAnsi="宋体" w:eastAsia="宋体" w:cs="宋体"/>
+          <w:sz w:val="24"/>
+          <w:szCs w:val="24"/>
+          <w:lang w:val="en-US" w:eastAsia="zh-CN"/>
+        </w:rPr>
+        <w:t>LFC架构：SLB + NGINX + APIGATEWAY + SERVICE</w:t>
+      </w:r>
+    </w:p>
+    <w:p>
+      <w:pPr>
+        <w:widowControl w:val="0"/>
+        <w:numPr>
+          <w:numId w:val="0"/>
+        </w:numPr>
+        <w:bidi w:val="0"/>
+        <w:ind w:leftChars="0"/>
+        <w:jc w:val="left"/>
+        <w:rPr>
+          <w:rFonts w:hint="eastAsia" w:ascii="宋体" w:hAnsi="宋体" w:eastAsia="宋体" w:cs="宋体"/>
+          <w:sz w:val="24"/>
+          <w:szCs w:val="24"/>
+          <w:lang w:val="en-US" w:eastAsia="zh-CN"/>
+        </w:rPr>
+      </w:pPr>
+      <w:r>
+        <w:rPr>
+          <w:rFonts w:hint="eastAsia" w:ascii="宋体" w:hAnsi="宋体" w:eastAsia="宋体" w:cs="宋体"/>
+          <w:sz w:val="24"/>
+          <w:szCs w:val="24"/>
+          <w:lang w:val="en-US" w:eastAsia="zh-CN"/>
+        </w:rPr>
+        <w:t>那么这里的nginx ingress就是充当了APIGATEWAY的路由作用，那么还能充当nginx的http server的作用吗</w:t>
+      </w:r>
+    </w:p>
+    <w:p>
+      <w:pPr>
+        <w:widowControl w:val="0"/>
+        <w:numPr>
+          <w:ilvl w:val="0"/>
+          <w:numId w:val="0"/>
+        </w:numPr>
+        <w:bidi w:val="0"/>
+        <w:ind w:leftChars="0"/>
+        <w:jc w:val="left"/>
+        <w:rPr>
+          <w:rFonts w:hint="default"/>
+          <w:lang w:val="en-US" w:eastAsia="zh-CN"/>
+        </w:rPr>
+      </w:pPr>
+      <w:r>
+        <w:rPr>
+          <w:rFonts w:hint="default"/>
+          <w:lang w:val="en-US" w:eastAsia="zh-CN"/>
+        </w:rPr>
+        <w:t>部署高可靠Ingress Controller</w:t>
+      </w:r>
+    </w:p>
+    <w:p>
+      <w:pPr>
+        <w:widowControl w:val="0"/>
+        <w:numPr>
+          <w:ilvl w:val="0"/>
+          <w:numId w:val="0"/>
+        </w:numPr>
+        <w:bidi w:val="0"/>
+        <w:ind w:leftChars="0"/>
+        <w:jc w:val="left"/>
+        <w:rPr>
+          <w:rFonts w:hint="default"/>
+          <w:lang w:val="en-US" w:eastAsia="zh-CN"/>
+        </w:rPr>
+      </w:pPr>
+      <w:r>
+        <w:rPr>
+          <w:rFonts w:ascii="宋体" w:hAnsi="宋体" w:eastAsia="宋体" w:cs="宋体"/>
+          <w:sz w:val="24"/>
+          <w:szCs w:val="24"/>
+        </w:rPr>
+        <w:fldChar w:fldCharType="begin"/>
+      </w:r>
+      <w:r>
+        <w:rPr>
+          <w:rFonts w:ascii="宋体" w:hAnsi="宋体" w:eastAsia="宋体" w:cs="宋体"/>
+          <w:sz w:val="24"/>
+          <w:szCs w:val="24"/>
+        </w:rPr>
+        <w:instrText xml:space="preserve"> HYPERLINK "https://help.aliyun.com/document_detail/86750.html?spm=a2c4g.11186623.2.23.6b96417cPmFHl0" \l "task-1339886" </w:instrText>
+      </w:r>
+      <w:r>
+        <w:rPr>
+          <w:rFonts w:ascii="宋体" w:hAnsi="宋体" w:eastAsia="宋体" w:cs="宋体"/>
+          <w:sz w:val="24"/>
+          <w:szCs w:val="24"/>
+        </w:rPr>
+        <w:fldChar w:fldCharType="separate"/>
+      </w:r>
+      <w:r>
+        <w:rPr>
+          <w:rStyle w:val="14"/>
+          <w:rFonts w:ascii="宋体" w:hAnsi="宋体" w:eastAsia="宋体" w:cs="宋体"/>
+          <w:sz w:val="24"/>
+          <w:szCs w:val="24"/>
+        </w:rPr>
+        <w:t>https://help.aliyun.com/document_detail/86750.html?spm=a2c4g.11186623.2.23.6b96417cPmFHl0#task-1339886</w:t>
+      </w:r>
+      <w:r>
+        <w:rPr>
+          <w:rFonts w:ascii="宋体" w:hAnsi="宋体" w:eastAsia="宋体" w:cs="宋体"/>
+          <w:sz w:val="24"/>
+          <w:szCs w:val="24"/>
+        </w:rPr>
+        <w:fldChar w:fldCharType="end"/>
+      </w:r>
+    </w:p>
+    <w:p>
+      <w:pPr>
+        <w:widowControl w:val="0"/>
+        <w:numPr>
+          <w:numId w:val="0"/>
+        </w:numPr>
+        <w:bidi w:val="0"/>
+        <w:ind w:leftChars="0"/>
+        <w:jc w:val="left"/>
+        <w:rPr>
+          <w:rFonts w:hint="eastAsia" w:ascii="宋体" w:hAnsi="宋体" w:eastAsia="宋体" w:cs="宋体"/>
+          <w:sz w:val="24"/>
+          <w:szCs w:val="24"/>
+          <w:lang w:val="en-US" w:eastAsia="zh-CN"/>
+        </w:rPr>
+      </w:pPr>
+    </w:p>
+    <w:p>
+      <w:pPr>
+        <w:widowControl w:val="0"/>
+        <w:numPr>
+          <w:numId w:val="0"/>
+        </w:numPr>
+        <w:bidi w:val="0"/>
+        <w:ind w:leftChars="0"/>
+        <w:jc w:val="left"/>
+        <w:rPr>
+          <w:rFonts w:hint="eastAsia" w:ascii="宋体" w:hAnsi="宋体" w:eastAsia="宋体" w:cs="宋体"/>
+          <w:sz w:val="24"/>
+          <w:szCs w:val="24"/>
+          <w:lang w:val="en-US" w:eastAsia="zh-CN"/>
+        </w:rPr>
+      </w:pPr>
+      <w:r>
+        <w:rPr>
+          <w:rFonts w:hint="eastAsia" w:ascii="宋体" w:hAnsi="宋体" w:eastAsia="宋体" w:cs="宋体"/>
+          <w:sz w:val="24"/>
+          <w:szCs w:val="24"/>
+          <w:lang w:val="en-US" w:eastAsia="zh-CN"/>
+        </w:rPr>
+        <w:t>如何配置阿里云容器服务Kubernetes Ingress Controller使用私网SLB</w:t>
+      </w:r>
+    </w:p>
+    <w:p>
+      <w:pPr>
+        <w:widowControl w:val="0"/>
+        <w:numPr>
+          <w:numId w:val="0"/>
+        </w:numPr>
+        <w:bidi w:val="0"/>
+        <w:ind w:leftChars="0"/>
+        <w:jc w:val="left"/>
+        <w:rPr>
+          <w:rFonts w:ascii="宋体" w:hAnsi="宋体" w:eastAsia="宋体" w:cs="宋体"/>
+          <w:sz w:val="24"/>
+          <w:szCs w:val="24"/>
+        </w:rPr>
+      </w:pPr>
+      <w:r>
+        <w:rPr>
+          <w:rFonts w:ascii="宋体" w:hAnsi="宋体" w:eastAsia="宋体" w:cs="宋体"/>
+          <w:sz w:val="24"/>
+          <w:szCs w:val="24"/>
+        </w:rPr>
+        <w:fldChar w:fldCharType="begin"/>
+      </w:r>
+      <w:r>
+        <w:rPr>
+          <w:rFonts w:ascii="宋体" w:hAnsi="宋体" w:eastAsia="宋体" w:cs="宋体"/>
+          <w:sz w:val="24"/>
+          <w:szCs w:val="24"/>
+        </w:rPr>
+        <w:instrText xml:space="preserve"> HYPERLINK "https://help.aliyun.com/document_detail/151506.html?spm=a2c4g.11186623.2.15.391046e3Me7nd6" </w:instrText>
+      </w:r>
+      <w:r>
+        <w:rPr>
+          <w:rFonts w:ascii="宋体" w:hAnsi="宋体" w:eastAsia="宋体" w:cs="宋体"/>
+          <w:sz w:val="24"/>
+          <w:szCs w:val="24"/>
+        </w:rPr>
+        <w:fldChar w:fldCharType="separate"/>
+      </w:r>
+      <w:r>
+        <w:rPr>
+          <w:rStyle w:val="14"/>
+          <w:rFonts w:ascii="宋体" w:hAnsi="宋体" w:eastAsia="宋体" w:cs="宋体"/>
+          <w:sz w:val="24"/>
+          <w:szCs w:val="24"/>
+        </w:rPr>
+        <w:t>https://help.aliyun.com/document_detail/151506.html?spm=a2c4g.11186623.2.15.391046e3Me7nd6</w:t>
+      </w:r>
+      <w:r>
+        <w:rPr>
+          <w:rFonts w:ascii="宋体" w:hAnsi="宋体" w:eastAsia="宋体" w:cs="宋体"/>
+          <w:sz w:val="24"/>
+          <w:szCs w:val="24"/>
+        </w:rPr>
+        <w:fldChar w:fldCharType="end"/>
+      </w:r>
+    </w:p>
+    <w:p>
+      <w:pPr>
+        <w:widowControl w:val="0"/>
+        <w:numPr>
+          <w:numId w:val="0"/>
+        </w:numPr>
+        <w:bidi w:val="0"/>
+        <w:ind w:leftChars="0"/>
+        <w:jc w:val="left"/>
+      </w:pPr>
+      <w:r>
+        <w:drawing>
+          <wp:inline distT="0" distB="0" distL="114300" distR="114300">
+            <wp:extent cx="5273040" cy="2891155"/>
+            <wp:effectExtent l="0" t="0" r="10160" b="4445"/>
+            <wp:docPr id="41" name="图片 3"/>
+            <wp:cNvGraphicFramePr>
+              <a:graphicFrameLocks xmlns:a="http://schemas.openxmlformats.org/drawingml/2006/main" noChangeAspect="1"/>
+            </wp:cNvGraphicFramePr>
+            <a:graphic xmlns:a="http://schemas.openxmlformats.org/drawingml/2006/main">
+              <a:graphicData uri="http://schemas.openxmlformats.org/drawingml/2006/picture">
+                <pic:pic xmlns:pic="http://schemas.openxmlformats.org/drawingml/2006/picture">
+                  <pic:nvPicPr>
+                    <pic:cNvPr id="41" name="图片 3"/>
+                    <pic:cNvPicPr>
+                      <a:picLocks noChangeAspect="1"/>
+                    </pic:cNvPicPr>
+                  </pic:nvPicPr>
+                  <pic:blipFill>
+                    <a:blip r:embed="rId41"/>
+                    <a:stretch>
+                      <a:fillRect/>
+                    </a:stretch>
+                  </pic:blipFill>
+                  <pic:spPr>
+                    <a:xfrm>
+                      <a:off x="0" y="0"/>
+                      <a:ext cx="5273040" cy="2891155"/>
+                    </a:xfrm>
+                    <a:prstGeom prst="rect">
+                      <a:avLst/>
+                    </a:prstGeom>
+                    <a:noFill/>
+                    <a:ln>
+                      <a:noFill/>
+                    </a:ln>
+                  </pic:spPr>
+                </pic:pic>
+              </a:graphicData>
+            </a:graphic>
+          </wp:inline>
+        </w:drawing>
+      </w:r>
+    </w:p>
+    <w:p>
+      <w:pPr>
+        <w:widowControl w:val="0"/>
+        <w:numPr>
+          <w:numId w:val="0"/>
+        </w:numPr>
+        <w:bidi w:val="0"/>
+        <w:ind w:leftChars="0"/>
+        <w:jc w:val="left"/>
+      </w:pPr>
+      <w:r>
+        <w:rPr>
+          <w:rFonts w:ascii="宋体" w:hAnsi="宋体" w:eastAsia="宋体" w:cs="宋体"/>
+          <w:sz w:val="24"/>
+          <w:szCs w:val="24"/>
+        </w:rPr>
+        <w:drawing>
+          <wp:inline distT="0" distB="0" distL="114300" distR="114300">
+            <wp:extent cx="4813300" cy="2185670"/>
+            <wp:effectExtent l="0" t="0" r="0" b="11430"/>
+            <wp:docPr id="43" name="图片 5" descr="IMG_256"/>
+            <wp:cNvGraphicFramePr>
+              <a:graphicFrameLocks xmlns:a="http://schemas.openxmlformats.org/drawingml/2006/main" noChangeAspect="1"/>
+            </wp:cNvGraphicFramePr>
+            <a:graphic xmlns:a="http://schemas.openxmlformats.org/drawingml/2006/main">
+              <a:graphicData uri="http://schemas.openxmlformats.org/drawingml/2006/picture">
+                <pic:pic xmlns:pic="http://schemas.openxmlformats.org/drawingml/2006/picture">
+                  <pic:nvPicPr>
+                    <pic:cNvPr id="43" name="图片 5" descr="IMG_256"/>
+                    <pic:cNvPicPr>
+                      <a:picLocks noChangeAspect="1"/>
+                    </pic:cNvPicPr>
+                  </pic:nvPicPr>
+                  <pic:blipFill>
+                    <a:blip r:embed="rId42"/>
+                    <a:stretch>
+                      <a:fillRect/>
+                    </a:stretch>
+                  </pic:blipFill>
+                  <pic:spPr>
+                    <a:xfrm>
+                      <a:off x="0" y="0"/>
+                      <a:ext cx="4813300" cy="2185670"/>
+                    </a:xfrm>
+                    <a:prstGeom prst="rect">
+                      <a:avLst/>
+                    </a:prstGeom>
+                    <a:noFill/>
+                    <a:ln w="9525">
+                      <a:noFill/>
+                    </a:ln>
+                  </pic:spPr>
+                </pic:pic>
+              </a:graphicData>
+            </a:graphic>
+          </wp:inline>
+        </w:drawing>
+      </w:r>
+    </w:p>
+    <w:p>
+      <w:pPr>
+        <w:widowControl w:val="0"/>
+        <w:numPr>
+          <w:numId w:val="0"/>
+        </w:numPr>
+        <w:bidi w:val="0"/>
+        <w:ind w:leftChars="0"/>
+        <w:jc w:val="left"/>
+        <w:rPr>
+          <w:rFonts w:hint="eastAsia"/>
+          <w:lang w:val="en-US" w:eastAsia="zh-CN"/>
+        </w:rPr>
+      </w:pPr>
+    </w:p>
+    <w:p>
+      <w:pPr>
+        <w:widowControl w:val="0"/>
+        <w:numPr>
+          <w:numId w:val="0"/>
+        </w:numPr>
+        <w:bidi w:val="0"/>
+        <w:ind w:leftChars="0"/>
+        <w:jc w:val="left"/>
+        <w:rPr>
+          <w:rFonts w:hint="eastAsia" w:ascii="宋体" w:hAnsi="宋体" w:eastAsia="宋体" w:cs="宋体"/>
+          <w:sz w:val="24"/>
+          <w:szCs w:val="24"/>
+          <w:lang w:val="en-US" w:eastAsia="zh-CN"/>
+        </w:rPr>
+      </w:pPr>
+      <w:r>
+        <w:rPr>
+          <w:rFonts w:hint="eastAsia" w:ascii="宋体" w:hAnsi="宋体" w:eastAsia="宋体" w:cs="宋体"/>
+          <w:sz w:val="24"/>
+          <w:szCs w:val="24"/>
+          <w:lang w:val="en-US" w:eastAsia="zh-CN"/>
+        </w:rPr>
+        <w:t>H：接着G的问题，本质问题是如何做动静分离，简单点说：将静态资源通过nginx pod来封装为service，由ingress实现url路由实现动静分离</w:t>
+      </w:r>
+    </w:p>
+    <w:p>
+      <w:pPr>
+        <w:widowControl w:val="0"/>
+        <w:numPr>
+          <w:numId w:val="0"/>
+        </w:numPr>
+        <w:bidi w:val="0"/>
+        <w:ind w:leftChars="0"/>
+        <w:jc w:val="left"/>
+        <w:rPr>
+          <w:rFonts w:hint="eastAsia" w:ascii="宋体" w:hAnsi="宋体" w:eastAsia="宋体" w:cs="宋体"/>
+          <w:sz w:val="24"/>
+          <w:szCs w:val="24"/>
+          <w:lang w:val="en-US" w:eastAsia="zh-CN"/>
+        </w:rPr>
+      </w:pPr>
+      <w:r>
+        <w:rPr>
+          <w:rFonts w:hint="eastAsia" w:ascii="宋体" w:hAnsi="宋体" w:eastAsia="宋体" w:cs="宋体"/>
+          <w:sz w:val="24"/>
+          <w:szCs w:val="24"/>
+          <w:lang w:val="en-US" w:eastAsia="zh-CN"/>
+        </w:rPr>
+        <w:t>ingress重定向实现动静分离</w:t>
+      </w:r>
+    </w:p>
+    <w:p>
+      <w:pPr>
+        <w:widowControl w:val="0"/>
+        <w:numPr>
+          <w:numId w:val="0"/>
+        </w:numPr>
+        <w:bidi w:val="0"/>
+        <w:ind w:leftChars="0"/>
+        <w:jc w:val="left"/>
+        <w:rPr>
+          <w:rFonts w:ascii="宋体" w:hAnsi="宋体" w:eastAsia="宋体" w:cs="宋体"/>
+          <w:sz w:val="24"/>
+          <w:szCs w:val="24"/>
+        </w:rPr>
+      </w:pPr>
+      <w:r>
+        <w:rPr>
+          <w:rFonts w:ascii="宋体" w:hAnsi="宋体" w:eastAsia="宋体" w:cs="宋体"/>
+          <w:sz w:val="24"/>
+          <w:szCs w:val="24"/>
+        </w:rPr>
+        <w:fldChar w:fldCharType="begin"/>
+      </w:r>
+      <w:r>
+        <w:rPr>
+          <w:rFonts w:ascii="宋体" w:hAnsi="宋体" w:eastAsia="宋体" w:cs="宋体"/>
+          <w:sz w:val="24"/>
+          <w:szCs w:val="24"/>
+        </w:rPr>
+        <w:instrText xml:space="preserve"> HYPERLINK "https://sre.ink/ingress-kubernetes-rewrite/" </w:instrText>
+      </w:r>
+      <w:r>
+        <w:rPr>
+          <w:rFonts w:ascii="宋体" w:hAnsi="宋体" w:eastAsia="宋体" w:cs="宋体"/>
+          <w:sz w:val="24"/>
+          <w:szCs w:val="24"/>
+        </w:rPr>
+        <w:fldChar w:fldCharType="separate"/>
+      </w:r>
+      <w:r>
+        <w:rPr>
+          <w:rStyle w:val="14"/>
+          <w:rFonts w:ascii="宋体" w:hAnsi="宋体" w:eastAsia="宋体" w:cs="宋体"/>
+          <w:sz w:val="24"/>
+          <w:szCs w:val="24"/>
+        </w:rPr>
+        <w:t>https://sre.ink/ingress-kubernetes-rewrite/</w:t>
+      </w:r>
+      <w:r>
+        <w:rPr>
+          <w:rFonts w:ascii="宋体" w:hAnsi="宋体" w:eastAsia="宋体" w:cs="宋体"/>
+          <w:sz w:val="24"/>
+          <w:szCs w:val="24"/>
+        </w:rPr>
+        <w:fldChar w:fldCharType="end"/>
+      </w:r>
+    </w:p>
+    <w:p>
+      <w:pPr>
+        <w:widowControl w:val="0"/>
+        <w:numPr>
+          <w:numId w:val="0"/>
+        </w:numPr>
+        <w:bidi w:val="0"/>
+        <w:ind w:leftChars="0"/>
+        <w:jc w:val="left"/>
+        <w:rPr>
+          <w:rFonts w:ascii="宋体" w:hAnsi="宋体" w:eastAsia="宋体" w:cs="宋体"/>
+          <w:sz w:val="24"/>
+          <w:szCs w:val="24"/>
+        </w:rPr>
+      </w:pPr>
+      <w:r>
+        <w:rPr>
+          <w:rFonts w:hint="eastAsia" w:ascii="宋体" w:hAnsi="宋体" w:eastAsia="宋体" w:cs="宋体"/>
+          <w:sz w:val="24"/>
+          <w:szCs w:val="24"/>
+        </w:rPr>
+        <w:t>如何使用 Ingress-nginx 进行前后端分离？</w:t>
+      </w:r>
+    </w:p>
+    <w:p>
+      <w:pPr>
+        <w:widowControl w:val="0"/>
+        <w:numPr>
+          <w:numId w:val="0"/>
+        </w:numPr>
+        <w:bidi w:val="0"/>
+        <w:ind w:leftChars="0"/>
+        <w:jc w:val="left"/>
+        <w:rPr>
+          <w:rFonts w:ascii="宋体" w:hAnsi="宋体" w:eastAsia="宋体" w:cs="宋体"/>
+          <w:sz w:val="24"/>
+          <w:szCs w:val="24"/>
+        </w:rPr>
+      </w:pPr>
+      <w:r>
+        <w:rPr>
+          <w:rFonts w:ascii="宋体" w:hAnsi="宋体" w:eastAsia="宋体" w:cs="宋体"/>
+          <w:sz w:val="24"/>
+          <w:szCs w:val="24"/>
+        </w:rPr>
+        <w:fldChar w:fldCharType="begin"/>
+      </w:r>
+      <w:r>
+        <w:rPr>
+          <w:rFonts w:ascii="宋体" w:hAnsi="宋体" w:eastAsia="宋体" w:cs="宋体"/>
+          <w:sz w:val="24"/>
+          <w:szCs w:val="24"/>
+        </w:rPr>
+        <w:instrText xml:space="preserve"> HYPERLINK "https://blog.csdn.net/u012516914/article/details/105963777/" </w:instrText>
+      </w:r>
+      <w:r>
+        <w:rPr>
+          <w:rFonts w:ascii="宋体" w:hAnsi="宋体" w:eastAsia="宋体" w:cs="宋体"/>
+          <w:sz w:val="24"/>
+          <w:szCs w:val="24"/>
+        </w:rPr>
+        <w:fldChar w:fldCharType="separate"/>
+      </w:r>
+      <w:r>
+        <w:rPr>
+          <w:rStyle w:val="14"/>
+          <w:rFonts w:ascii="宋体" w:hAnsi="宋体" w:eastAsia="宋体" w:cs="宋体"/>
+          <w:sz w:val="24"/>
+          <w:szCs w:val="24"/>
+        </w:rPr>
+        <w:t>https://blog.csdn.net/u012516914/article/details/105963777/</w:t>
+      </w:r>
+      <w:r>
+        <w:rPr>
+          <w:rFonts w:ascii="宋体" w:hAnsi="宋体" w:eastAsia="宋体" w:cs="宋体"/>
+          <w:sz w:val="24"/>
+          <w:szCs w:val="24"/>
+        </w:rPr>
+        <w:fldChar w:fldCharType="end"/>
+      </w:r>
+    </w:p>
+    <w:p>
+      <w:pPr>
+        <w:widowControl w:val="0"/>
+        <w:numPr>
+          <w:numId w:val="0"/>
+        </w:numPr>
+        <w:bidi w:val="0"/>
+        <w:ind w:leftChars="0"/>
+        <w:jc w:val="left"/>
+        <w:rPr>
+          <w:rFonts w:ascii="宋体" w:hAnsi="宋体" w:eastAsia="宋体" w:cs="宋体"/>
+          <w:sz w:val="24"/>
+          <w:szCs w:val="24"/>
+        </w:rPr>
+      </w:pPr>
+    </w:p>
+    <w:p>
+      <w:pPr>
+        <w:widowControl w:val="0"/>
+        <w:numPr>
+          <w:numId w:val="0"/>
+        </w:numPr>
+        <w:bidi w:val="0"/>
+        <w:ind w:leftChars="0"/>
+        <w:jc w:val="left"/>
+        <w:rPr>
+          <w:rFonts w:hint="eastAsia"/>
+          <w:lang w:val="en-US" w:eastAsia="zh-CN"/>
+        </w:rPr>
+      </w:pPr>
+      <w:r>
+        <w:rPr>
+          <w:rFonts w:hint="eastAsia" w:ascii="宋体" w:hAnsi="宋体" w:eastAsia="宋体" w:cs="宋体"/>
+          <w:sz w:val="24"/>
+          <w:szCs w:val="24"/>
+          <w:lang w:val="en-US" w:eastAsia="zh-CN"/>
+        </w:rPr>
+        <w:t>I：</w:t>
+      </w:r>
+      <w:r>
+        <w:rPr>
+          <w:rFonts w:hint="eastAsia"/>
+          <w:lang w:val="en-US" w:eastAsia="zh-CN"/>
+        </w:rPr>
+        <w:t>Cloud-Controller-Manager</w:t>
+      </w:r>
+    </w:p>
+    <w:p>
+      <w:pPr>
+        <w:widowControl w:val="0"/>
+        <w:numPr>
+          <w:numId w:val="0"/>
+        </w:numPr>
+        <w:bidi w:val="0"/>
+        <w:ind w:leftChars="0"/>
+        <w:jc w:val="left"/>
+        <w:rPr>
+          <w:rFonts w:hint="eastAsia"/>
+          <w:lang w:val="en-US" w:eastAsia="zh-CN"/>
+        </w:rPr>
+      </w:pPr>
+      <w:r>
+        <w:rPr>
+          <w:rFonts w:hint="eastAsia"/>
+          <w:lang w:val="en-US" w:eastAsia="zh-CN"/>
+        </w:rPr>
+        <w:t>开发云管理控制器（Cloud Controller Manager）</w:t>
+      </w:r>
+    </w:p>
+    <w:p>
+      <w:pPr>
+        <w:widowControl w:val="0"/>
+        <w:numPr>
+          <w:numId w:val="0"/>
+        </w:numPr>
+        <w:bidi w:val="0"/>
+        <w:ind w:leftChars="0"/>
+        <w:jc w:val="left"/>
+        <w:rPr>
+          <w:rFonts w:hint="eastAsia"/>
+          <w:lang w:val="en-US" w:eastAsia="zh-CN"/>
+        </w:rPr>
+      </w:pPr>
+      <w:r>
+        <w:rPr>
+          <w:rFonts w:hint="eastAsia"/>
+          <w:lang w:val="en-US" w:eastAsia="zh-CN"/>
+        </w:rPr>
+        <w:t>云管理控制器（Cloud Controller Manager）是 1.8 版本中的一个 alpha 特性。在以后的版本中，它将成为 Kubernetes 与任何云服务进行集成的首选方式。这将保证云服务提供商（cloud provider）能够在 Kubernetes 核心发布周期外独立开发他们的特性</w:t>
+      </w:r>
+    </w:p>
+    <w:p>
+      <w:pPr>
+        <w:widowControl w:val="0"/>
+        <w:numPr>
+          <w:numId w:val="0"/>
+        </w:numPr>
+        <w:bidi w:val="0"/>
+        <w:ind w:leftChars="0"/>
+        <w:jc w:val="left"/>
+        <w:rPr>
+          <w:rFonts w:hint="eastAsia"/>
+          <w:lang w:val="en-US" w:eastAsia="zh-CN"/>
+        </w:rPr>
+      </w:pPr>
+    </w:p>
+    <w:p>
+      <w:pPr>
+        <w:widowControl w:val="0"/>
+        <w:numPr>
+          <w:ilvl w:val="0"/>
+          <w:numId w:val="27"/>
+        </w:numPr>
+        <w:bidi w:val="0"/>
+        <w:ind w:left="0" w:leftChars="0" w:firstLine="0" w:firstLineChars="0"/>
+        <w:jc w:val="left"/>
+        <w:rPr>
+          <w:rFonts w:hint="eastAsia" w:ascii="宋体" w:hAnsi="宋体" w:eastAsia="宋体" w:cs="宋体"/>
+          <w:sz w:val="24"/>
+          <w:szCs w:val="24"/>
+          <w:lang w:val="en-US" w:eastAsia="zh-CN"/>
+        </w:rPr>
+      </w:pPr>
+      <w:r>
+        <w:rPr>
+          <w:rFonts w:hint="eastAsia" w:ascii="宋体" w:hAnsi="宋体" w:eastAsia="宋体" w:cs="宋体"/>
+          <w:sz w:val="24"/>
+          <w:szCs w:val="24"/>
+          <w:lang w:val="en-US" w:eastAsia="zh-CN"/>
+        </w:rPr>
+        <w:t>对于私有云部署，没有SLB，则需要自己部署SLB</w:t>
+      </w:r>
+    </w:p>
+    <w:p>
+      <w:pPr>
+        <w:widowControl w:val="0"/>
+        <w:numPr>
+          <w:ilvl w:val="0"/>
+          <w:numId w:val="30"/>
+        </w:numPr>
+        <w:bidi w:val="0"/>
+        <w:ind w:leftChars="0"/>
+        <w:jc w:val="left"/>
+        <w:rPr>
+          <w:rFonts w:hint="eastAsia" w:ascii="宋体" w:hAnsi="宋体" w:eastAsia="宋体" w:cs="宋体"/>
+          <w:sz w:val="24"/>
+          <w:szCs w:val="24"/>
+          <w:lang w:val="en-US" w:eastAsia="zh-CN"/>
+        </w:rPr>
+      </w:pPr>
+      <w:r>
+        <w:rPr>
+          <w:rFonts w:hint="eastAsia" w:ascii="宋体" w:hAnsi="宋体" w:eastAsia="宋体" w:cs="宋体"/>
+          <w:color w:val="FF0000"/>
+          <w:sz w:val="24"/>
+          <w:szCs w:val="24"/>
+          <w:lang w:val="en-US" w:eastAsia="zh-CN"/>
+        </w:rPr>
+        <w:t>CH和6-G用到的都是基于CCM的公有云的SLB</w:t>
+      </w:r>
+      <w:r>
+        <w:rPr>
+          <w:rFonts w:hint="eastAsia" w:ascii="宋体" w:hAnsi="宋体" w:eastAsia="宋体" w:cs="宋体"/>
+          <w:sz w:val="24"/>
+          <w:szCs w:val="24"/>
+          <w:lang w:val="en-US" w:eastAsia="zh-CN"/>
+        </w:rPr>
+        <w:t>，而私有SLB如下，原理差不多，会监听k8s集群里的l</w:t>
+      </w:r>
+      <w:bookmarkStart w:id="0" w:name="_GoBack"/>
+      <w:bookmarkEnd w:id="0"/>
+      <w:r>
+        <w:rPr>
+          <w:rFonts w:hint="eastAsia" w:ascii="宋体" w:hAnsi="宋体" w:eastAsia="宋体" w:cs="宋体"/>
+          <w:sz w:val="24"/>
+          <w:szCs w:val="24"/>
+          <w:lang w:val="en-US" w:eastAsia="zh-CN"/>
+        </w:rPr>
+        <w:t>oadbalance服务，有则分配IP，负载过去</w:t>
+      </w:r>
+    </w:p>
+    <w:p>
+      <w:pPr>
+        <w:widowControl w:val="0"/>
+        <w:numPr>
+          <w:numId w:val="0"/>
+        </w:numPr>
+        <w:bidi w:val="0"/>
+        <w:jc w:val="left"/>
+        <w:rPr>
+          <w:rFonts w:hint="default" w:ascii="宋体" w:hAnsi="宋体" w:eastAsia="宋体" w:cs="宋体"/>
+          <w:sz w:val="24"/>
+          <w:szCs w:val="24"/>
+          <w:lang w:val="en-US" w:eastAsia="zh-CN"/>
+        </w:rPr>
+      </w:pPr>
+    </w:p>
+    <w:p>
+      <w:pPr>
+        <w:widowControl w:val="0"/>
+        <w:numPr>
+          <w:numId w:val="0"/>
+        </w:numPr>
+        <w:bidi w:val="0"/>
+        <w:ind w:leftChars="0"/>
+        <w:jc w:val="left"/>
+        <w:rPr>
+          <w:rFonts w:hint="default" w:ascii="宋体" w:hAnsi="宋体" w:eastAsia="宋体" w:cs="宋体"/>
+          <w:sz w:val="24"/>
+          <w:szCs w:val="24"/>
+          <w:lang w:val="en-US" w:eastAsia="zh-CN"/>
+        </w:rPr>
+      </w:pPr>
+      <w:r>
+        <w:rPr>
+          <w:rFonts w:hint="default" w:ascii="宋体" w:hAnsi="宋体" w:eastAsia="宋体" w:cs="宋体"/>
+          <w:sz w:val="24"/>
+          <w:szCs w:val="24"/>
+          <w:lang w:val="en-US" w:eastAsia="zh-CN"/>
+        </w:rPr>
+        <w:t>Kubernetes 之 MetalLB 与 Nginx Controller</w:t>
+      </w:r>
+    </w:p>
+    <w:p>
+      <w:pPr>
+        <w:widowControl w:val="0"/>
+        <w:numPr>
+          <w:numId w:val="0"/>
+        </w:numPr>
+        <w:bidi w:val="0"/>
+        <w:ind w:leftChars="0"/>
+        <w:jc w:val="left"/>
+        <w:rPr>
+          <w:rFonts w:hint="default" w:ascii="宋体" w:hAnsi="宋体" w:eastAsia="宋体" w:cs="宋体"/>
+          <w:sz w:val="24"/>
+          <w:szCs w:val="24"/>
+          <w:lang w:val="en-US" w:eastAsia="zh-CN"/>
+        </w:rPr>
+      </w:pPr>
+      <w:r>
+        <w:rPr>
+          <w:rFonts w:ascii="宋体" w:hAnsi="宋体" w:eastAsia="宋体" w:cs="宋体"/>
+          <w:sz w:val="24"/>
+          <w:szCs w:val="24"/>
+        </w:rPr>
+        <w:fldChar w:fldCharType="begin"/>
+      </w:r>
+      <w:r>
+        <w:rPr>
+          <w:rFonts w:ascii="宋体" w:hAnsi="宋体" w:eastAsia="宋体" w:cs="宋体"/>
+          <w:sz w:val="24"/>
+          <w:szCs w:val="24"/>
+        </w:rPr>
+        <w:instrText xml:space="preserve"> HYPERLINK "https://study.163.com/course/introduction/1209740888.htm" </w:instrText>
+      </w:r>
+      <w:r>
+        <w:rPr>
+          <w:rFonts w:ascii="宋体" w:hAnsi="宋体" w:eastAsia="宋体" w:cs="宋体"/>
+          <w:sz w:val="24"/>
+          <w:szCs w:val="24"/>
+        </w:rPr>
+        <w:fldChar w:fldCharType="separate"/>
+      </w:r>
+      <w:r>
+        <w:rPr>
+          <w:rStyle w:val="14"/>
+          <w:rFonts w:ascii="宋体" w:hAnsi="宋体" w:eastAsia="宋体" w:cs="宋体"/>
+          <w:sz w:val="24"/>
+          <w:szCs w:val="24"/>
+        </w:rPr>
+        <w:t>https://study.163.com/course/introduction/1209740888.htm</w:t>
+      </w:r>
+      <w:r>
+        <w:rPr>
+          <w:rFonts w:ascii="宋体" w:hAnsi="宋体" w:eastAsia="宋体" w:cs="宋体"/>
+          <w:sz w:val="24"/>
+          <w:szCs w:val="24"/>
+        </w:rPr>
+        <w:fldChar w:fldCharType="end"/>
+      </w:r>
+    </w:p>
+    <w:p>
+      <w:pPr>
+        <w:widowControl w:val="0"/>
+        <w:numPr>
+          <w:numId w:val="0"/>
+        </w:numPr>
+        <w:bidi w:val="0"/>
+        <w:ind w:leftChars="0"/>
+        <w:jc w:val="left"/>
+        <w:rPr>
+          <w:rFonts w:hint="default" w:ascii="宋体" w:hAnsi="宋体" w:eastAsia="宋体" w:cs="宋体"/>
+          <w:sz w:val="24"/>
+          <w:szCs w:val="24"/>
+          <w:lang w:val="en-US" w:eastAsia="zh-CN"/>
+        </w:rPr>
+      </w:pPr>
+      <w:r>
+        <w:rPr>
+          <w:rFonts w:hint="default" w:ascii="宋体" w:hAnsi="宋体" w:eastAsia="宋体" w:cs="宋体"/>
+          <w:sz w:val="24"/>
+          <w:szCs w:val="24"/>
+          <w:lang w:val="en-US" w:eastAsia="zh-CN"/>
+        </w:rPr>
+        <w:t>Kubernetes 私有集群 LoadBalancer 解决方案</w:t>
+      </w:r>
+    </w:p>
+    <w:p>
+      <w:pPr>
+        <w:widowControl w:val="0"/>
+        <w:numPr>
+          <w:numId w:val="0"/>
+        </w:numPr>
+        <w:bidi w:val="0"/>
+        <w:ind w:leftChars="0"/>
+        <w:jc w:val="left"/>
+        <w:rPr>
+          <w:rFonts w:hint="default" w:ascii="宋体" w:hAnsi="宋体" w:eastAsia="宋体" w:cs="宋体"/>
+          <w:sz w:val="24"/>
+          <w:szCs w:val="24"/>
+          <w:lang w:val="en-US" w:eastAsia="zh-CN"/>
+        </w:rPr>
+      </w:pPr>
+      <w:r>
+        <w:rPr>
+          <w:rFonts w:ascii="宋体" w:hAnsi="宋体" w:eastAsia="宋体" w:cs="宋体"/>
+          <w:sz w:val="24"/>
+          <w:szCs w:val="24"/>
+        </w:rPr>
+        <w:fldChar w:fldCharType="begin"/>
+      </w:r>
+      <w:r>
+        <w:rPr>
+          <w:rFonts w:ascii="宋体" w:hAnsi="宋体" w:eastAsia="宋体" w:cs="宋体"/>
+          <w:sz w:val="24"/>
+          <w:szCs w:val="24"/>
+        </w:rPr>
+        <w:instrText xml:space="preserve"> HYPERLINK "https://zhuanlan.zhihu.com/p/146085109" </w:instrText>
+      </w:r>
+      <w:r>
+        <w:rPr>
+          <w:rFonts w:ascii="宋体" w:hAnsi="宋体" w:eastAsia="宋体" w:cs="宋体"/>
+          <w:sz w:val="24"/>
+          <w:szCs w:val="24"/>
+        </w:rPr>
+        <w:fldChar w:fldCharType="separate"/>
+      </w:r>
+      <w:r>
+        <w:rPr>
+          <w:rStyle w:val="14"/>
+          <w:rFonts w:ascii="宋体" w:hAnsi="宋体" w:eastAsia="宋体" w:cs="宋体"/>
+          <w:sz w:val="24"/>
+          <w:szCs w:val="24"/>
+        </w:rPr>
+        <w:t>https://zhuanlan.zhihu.com/p/146085109</w:t>
+      </w:r>
+      <w:r>
+        <w:rPr>
+          <w:rFonts w:ascii="宋体" w:hAnsi="宋体" w:eastAsia="宋体" w:cs="宋体"/>
+          <w:sz w:val="24"/>
+          <w:szCs w:val="24"/>
+        </w:rPr>
+        <w:fldChar w:fldCharType="end"/>
+      </w:r>
+    </w:p>
+    <w:p>
+      <w:pPr>
+        <w:widowControl w:val="0"/>
+        <w:numPr>
+          <w:ilvl w:val="0"/>
+          <w:numId w:val="27"/>
+        </w:numPr>
+        <w:bidi w:val="0"/>
+        <w:ind w:left="0" w:leftChars="0" w:firstLine="0" w:firstLineChars="0"/>
+        <w:jc w:val="left"/>
+        <w:rPr>
+          <w:rFonts w:hint="eastAsia" w:ascii="宋体" w:hAnsi="宋体" w:eastAsia="宋体" w:cs="宋体"/>
+          <w:sz w:val="24"/>
+          <w:szCs w:val="24"/>
+          <w:lang w:val="en-US" w:eastAsia="zh-CN"/>
+        </w:rPr>
+      </w:pPr>
+      <w:r>
+        <w:rPr>
+          <w:rFonts w:hint="eastAsia" w:ascii="宋体" w:hAnsi="宋体" w:eastAsia="宋体" w:cs="宋体"/>
+          <w:sz w:val="24"/>
+          <w:szCs w:val="24"/>
+          <w:lang w:val="en-US" w:eastAsia="zh-CN"/>
+        </w:rPr>
+        <w:t>除了（6）-G中定义的生产架构，还有如下架构：</w:t>
+      </w:r>
+    </w:p>
+    <w:p>
+      <w:pPr>
+        <w:widowControl w:val="0"/>
+        <w:numPr>
+          <w:numId w:val="0"/>
+        </w:numPr>
+        <w:bidi w:val="0"/>
+        <w:ind w:leftChars="0"/>
+        <w:jc w:val="left"/>
+        <w:rPr>
+          <w:rFonts w:ascii="宋体" w:hAnsi="宋体" w:eastAsia="宋体" w:cs="宋体"/>
+          <w:sz w:val="24"/>
+          <w:szCs w:val="24"/>
+        </w:rPr>
+      </w:pPr>
+      <w:r>
+        <w:rPr>
+          <w:rFonts w:ascii="宋体" w:hAnsi="宋体" w:eastAsia="宋体" w:cs="宋体"/>
+          <w:sz w:val="24"/>
+          <w:szCs w:val="24"/>
+        </w:rPr>
+        <w:drawing>
+          <wp:inline distT="0" distB="0" distL="114300" distR="114300">
+            <wp:extent cx="4064000" cy="3744595"/>
+            <wp:effectExtent l="0" t="0" r="0" b="1905"/>
+            <wp:docPr id="40" name="图片 2" descr="IMG_256"/>
+            <wp:cNvGraphicFramePr>
+              <a:graphicFrameLocks xmlns:a="http://schemas.openxmlformats.org/drawingml/2006/main" noChangeAspect="1"/>
+            </wp:cNvGraphicFramePr>
+            <a:graphic xmlns:a="http://schemas.openxmlformats.org/drawingml/2006/main">
+              <a:graphicData uri="http://schemas.openxmlformats.org/drawingml/2006/picture">
+                <pic:pic xmlns:pic="http://schemas.openxmlformats.org/drawingml/2006/picture">
+                  <pic:nvPicPr>
+                    <pic:cNvPr id="40" name="图片 2" descr="IMG_256"/>
+                    <pic:cNvPicPr>
+                      <a:picLocks noChangeAspect="1"/>
+                    </pic:cNvPicPr>
+                  </pic:nvPicPr>
+                  <pic:blipFill>
+                    <a:blip r:embed="rId43"/>
+                    <a:stretch>
+                      <a:fillRect/>
+                    </a:stretch>
+                  </pic:blipFill>
+                  <pic:spPr>
+                    <a:xfrm>
+                      <a:off x="0" y="0"/>
+                      <a:ext cx="4064000" cy="3744595"/>
+                    </a:xfrm>
+                    <a:prstGeom prst="rect">
+                      <a:avLst/>
+                    </a:prstGeom>
+                    <a:noFill/>
+                    <a:ln w="9525">
+                      <a:noFill/>
+                    </a:ln>
+                  </pic:spPr>
+                </pic:pic>
+              </a:graphicData>
+            </a:graphic>
+          </wp:inline>
+        </w:drawing>
+      </w:r>
+    </w:p>
+    <w:p>
+      <w:pPr>
+        <w:widowControl w:val="0"/>
+        <w:numPr>
+          <w:numId w:val="0"/>
+        </w:numPr>
+        <w:bidi w:val="0"/>
+        <w:ind w:leftChars="0"/>
+        <w:jc w:val="left"/>
+        <w:rPr>
+          <w:rFonts w:hint="eastAsia" w:ascii="宋体" w:hAnsi="宋体" w:eastAsia="宋体" w:cs="宋体"/>
+          <w:sz w:val="24"/>
+          <w:szCs w:val="24"/>
+          <w:lang w:val="en-US" w:eastAsia="zh-CN"/>
+        </w:rPr>
+      </w:pPr>
+      <w:r>
+        <w:rPr>
+          <w:rFonts w:hint="eastAsia" w:ascii="宋体" w:hAnsi="宋体" w:eastAsia="宋体" w:cs="宋体"/>
+          <w:sz w:val="24"/>
+          <w:szCs w:val="24"/>
+          <w:lang w:val="en-US" w:eastAsia="zh-CN"/>
+        </w:rPr>
+        <w:t>感觉怪怪的，第二个负载均衡感觉没必要，ingress的双机热备VIP也是感觉没必要</w:t>
+      </w:r>
+    </w:p>
+    <w:p>
+      <w:pPr>
+        <w:widowControl w:val="0"/>
+        <w:numPr>
+          <w:numId w:val="0"/>
+        </w:numPr>
+        <w:bidi w:val="0"/>
+        <w:ind w:leftChars="0"/>
+        <w:jc w:val="left"/>
+        <w:rPr>
+          <w:rFonts w:hint="eastAsia" w:ascii="宋体" w:hAnsi="宋体" w:eastAsia="宋体" w:cs="宋体"/>
+          <w:sz w:val="24"/>
+          <w:szCs w:val="24"/>
+          <w:lang w:val="en-US" w:eastAsia="zh-CN"/>
+        </w:rPr>
+      </w:pPr>
+    </w:p>
+    <w:p>
+      <w:pPr>
+        <w:widowControl w:val="0"/>
+        <w:numPr>
+          <w:numId w:val="0"/>
+        </w:numPr>
+        <w:bidi w:val="0"/>
+        <w:ind w:leftChars="0"/>
+        <w:jc w:val="left"/>
+        <w:rPr>
+          <w:rFonts w:hint="eastAsia" w:ascii="宋体" w:hAnsi="宋体" w:eastAsia="宋体" w:cs="宋体"/>
+          <w:sz w:val="24"/>
+          <w:szCs w:val="24"/>
+          <w:lang w:val="en-US" w:eastAsia="zh-CN"/>
+        </w:rPr>
+      </w:pPr>
+      <w:r>
+        <w:rPr>
+          <w:rFonts w:hint="eastAsia" w:ascii="宋体" w:hAnsi="宋体" w:eastAsia="宋体" w:cs="宋体"/>
+          <w:sz w:val="24"/>
+          <w:szCs w:val="24"/>
+          <w:lang w:val="en-US" w:eastAsia="zh-CN"/>
+        </w:rPr>
+        <w:t>浅谈Kubernetes生产架构</w:t>
+      </w:r>
+    </w:p>
+    <w:p>
+      <w:pPr>
+        <w:widowControl w:val="0"/>
+        <w:numPr>
+          <w:numId w:val="0"/>
+        </w:numPr>
+        <w:bidi w:val="0"/>
+        <w:ind w:leftChars="0"/>
+        <w:jc w:val="left"/>
+        <w:rPr>
+          <w:rFonts w:ascii="宋体" w:hAnsi="宋体" w:eastAsia="宋体" w:cs="宋体"/>
+          <w:sz w:val="24"/>
+          <w:szCs w:val="24"/>
+        </w:rPr>
+      </w:pPr>
+      <w:r>
+        <w:rPr>
+          <w:rFonts w:ascii="宋体" w:hAnsi="宋体" w:eastAsia="宋体" w:cs="宋体"/>
+          <w:sz w:val="24"/>
+          <w:szCs w:val="24"/>
+        </w:rPr>
+        <w:fldChar w:fldCharType="begin"/>
+      </w:r>
+      <w:r>
+        <w:rPr>
+          <w:rFonts w:ascii="宋体" w:hAnsi="宋体" w:eastAsia="宋体" w:cs="宋体"/>
+          <w:sz w:val="24"/>
+          <w:szCs w:val="24"/>
+        </w:rPr>
+        <w:instrText xml:space="preserve"> HYPERLINK "https://xuchao918.github.io/2019/03/02/%E6%B5%85%E8%B0%88Kubernetes%E7%94%9F%E4%BA%A7%E6%9E%B6%E6%9E%84/" </w:instrText>
+      </w:r>
+      <w:r>
+        <w:rPr>
+          <w:rFonts w:ascii="宋体" w:hAnsi="宋体" w:eastAsia="宋体" w:cs="宋体"/>
+          <w:sz w:val="24"/>
+          <w:szCs w:val="24"/>
+        </w:rPr>
+        <w:fldChar w:fldCharType="separate"/>
+      </w:r>
+      <w:r>
+        <w:rPr>
+          <w:rStyle w:val="14"/>
+          <w:rFonts w:ascii="宋体" w:hAnsi="宋体" w:eastAsia="宋体" w:cs="宋体"/>
+          <w:sz w:val="24"/>
+          <w:szCs w:val="24"/>
+        </w:rPr>
+        <w:t>https://xuchao918.github.io/2019/03/02/%E6%B5%85%E8%B0%88Kubernetes%E7%94%9F%E4%BA%A7%E6%9E%B6%E6%9E%84/</w:t>
+      </w:r>
+      <w:r>
+        <w:rPr>
+          <w:rFonts w:ascii="宋体" w:hAnsi="宋体" w:eastAsia="宋体" w:cs="宋体"/>
+          <w:sz w:val="24"/>
+          <w:szCs w:val="24"/>
+        </w:rPr>
+        <w:fldChar w:fldCharType="end"/>
+      </w:r>
+    </w:p>
+    <w:p>
+      <w:pPr>
+        <w:widowControl w:val="0"/>
+        <w:numPr>
+          <w:ilvl w:val="0"/>
+          <w:numId w:val="27"/>
+        </w:numPr>
+        <w:bidi w:val="0"/>
+        <w:ind w:left="0" w:leftChars="0" w:firstLine="0" w:firstLineChars="0"/>
+        <w:jc w:val="left"/>
+        <w:rPr>
+          <w:rFonts w:hint="eastAsia" w:ascii="宋体" w:hAnsi="宋体" w:eastAsia="宋体" w:cs="宋体"/>
+          <w:sz w:val="24"/>
+          <w:szCs w:val="24"/>
+          <w:lang w:val="en-US" w:eastAsia="zh-CN"/>
+        </w:rPr>
+      </w:pPr>
+      <w:r>
+        <w:rPr>
+          <w:rFonts w:hint="eastAsia" w:ascii="宋体" w:hAnsi="宋体" w:eastAsia="宋体" w:cs="宋体"/>
+          <w:sz w:val="24"/>
+          <w:szCs w:val="24"/>
+          <w:lang w:val="en-US" w:eastAsia="zh-CN"/>
+        </w:rPr>
+        <w:t>架构总结</w:t>
+      </w:r>
+    </w:p>
+    <w:p>
+      <w:pPr>
+        <w:widowControl w:val="0"/>
+        <w:numPr>
+          <w:numId w:val="0"/>
+        </w:numPr>
+        <w:bidi w:val="0"/>
+        <w:ind w:leftChars="0"/>
+        <w:jc w:val="left"/>
+        <w:rPr>
+          <w:rFonts w:hint="eastAsia" w:ascii="宋体" w:hAnsi="宋体" w:eastAsia="宋体" w:cs="宋体"/>
+          <w:sz w:val="24"/>
+          <w:szCs w:val="24"/>
+          <w:lang w:val="en-US" w:eastAsia="zh-CN"/>
+        </w:rPr>
+      </w:pPr>
+      <w:r>
+        <w:rPr>
+          <w:rFonts w:hint="eastAsia" w:ascii="宋体" w:hAnsi="宋体" w:eastAsia="宋体" w:cs="宋体"/>
+          <w:sz w:val="24"/>
+          <w:szCs w:val="24"/>
+          <w:lang w:val="en-US" w:eastAsia="zh-CN"/>
+        </w:rPr>
+        <w:t>A：DNS域名解析为SLB IP地址</w:t>
+      </w:r>
+    </w:p>
+    <w:p>
+      <w:pPr>
+        <w:widowControl w:val="0"/>
+        <w:numPr>
+          <w:numId w:val="0"/>
+        </w:numPr>
+        <w:bidi w:val="0"/>
+        <w:ind w:leftChars="0"/>
+        <w:jc w:val="left"/>
+        <w:rPr>
+          <w:rFonts w:hint="eastAsia" w:ascii="宋体" w:hAnsi="宋体" w:eastAsia="宋体" w:cs="宋体"/>
+          <w:sz w:val="24"/>
+          <w:szCs w:val="24"/>
+          <w:lang w:val="en-US" w:eastAsia="zh-CN"/>
+        </w:rPr>
+      </w:pPr>
+      <w:r>
+        <w:rPr>
+          <w:rFonts w:hint="eastAsia" w:ascii="宋体" w:hAnsi="宋体" w:eastAsia="宋体" w:cs="宋体"/>
+          <w:sz w:val="24"/>
+          <w:szCs w:val="24"/>
+          <w:lang w:val="en-US" w:eastAsia="zh-CN"/>
+        </w:rPr>
+        <w:t>B：SLB负载均衡到node1:30080、node2:30080、node3::30080</w:t>
+      </w:r>
+    </w:p>
+    <w:p>
+      <w:pPr>
+        <w:widowControl w:val="0"/>
+        <w:numPr>
+          <w:numId w:val="0"/>
+        </w:numPr>
+        <w:bidi w:val="0"/>
+        <w:ind w:leftChars="0"/>
+        <w:jc w:val="left"/>
+        <w:rPr>
+          <w:rFonts w:hint="eastAsia" w:ascii="宋体" w:hAnsi="宋体" w:eastAsia="宋体" w:cs="宋体"/>
+          <w:sz w:val="24"/>
+          <w:szCs w:val="24"/>
+          <w:lang w:val="en-US" w:eastAsia="zh-CN"/>
+        </w:rPr>
+      </w:pPr>
+      <w:r>
+        <w:rPr>
+          <w:rFonts w:hint="eastAsia" w:ascii="宋体" w:hAnsi="宋体" w:eastAsia="宋体" w:cs="宋体"/>
+          <w:sz w:val="24"/>
+          <w:szCs w:val="24"/>
+          <w:lang w:val="en-US" w:eastAsia="zh-CN"/>
+        </w:rPr>
+        <w:t>其中nginx-ingress服务有三个pod副本，分别在node1、node2和node3上，</w:t>
+      </w:r>
+    </w:p>
+    <w:p>
+      <w:pPr>
+        <w:widowControl w:val="0"/>
+        <w:numPr>
+          <w:numId w:val="0"/>
+        </w:numPr>
+        <w:bidi w:val="0"/>
+        <w:ind w:leftChars="0"/>
+        <w:jc w:val="left"/>
+        <w:rPr>
+          <w:rFonts w:hint="eastAsia" w:ascii="宋体" w:hAnsi="宋体" w:eastAsia="宋体" w:cs="宋体"/>
+          <w:sz w:val="24"/>
+          <w:szCs w:val="24"/>
+          <w:lang w:val="en-US" w:eastAsia="zh-CN"/>
+        </w:rPr>
+      </w:pPr>
+      <w:r>
+        <w:rPr>
+          <w:rFonts w:hint="eastAsia" w:ascii="宋体" w:hAnsi="宋体" w:eastAsia="宋体" w:cs="宋体"/>
+          <w:sz w:val="24"/>
+          <w:szCs w:val="24"/>
+          <w:lang w:val="en-US" w:eastAsia="zh-CN"/>
+        </w:rPr>
+        <w:t>并且nginx-ingress服务本身等价于是网关服务，三个pod等价于是三个网关实例（IP不同，端口是一样的）</w:t>
+      </w:r>
+    </w:p>
+    <w:p>
+      <w:pPr>
+        <w:widowControl w:val="0"/>
+        <w:numPr>
+          <w:numId w:val="0"/>
+        </w:numPr>
+        <w:bidi w:val="0"/>
+        <w:ind w:leftChars="0"/>
+        <w:jc w:val="left"/>
+        <w:rPr>
+          <w:rFonts w:hint="eastAsia" w:ascii="宋体" w:hAnsi="宋体" w:eastAsia="宋体" w:cs="宋体"/>
+          <w:sz w:val="24"/>
+          <w:szCs w:val="24"/>
+          <w:lang w:val="en-US" w:eastAsia="zh-CN"/>
+        </w:rPr>
+      </w:pPr>
+      <w:r>
+        <w:rPr>
+          <w:rFonts w:hint="eastAsia" w:ascii="宋体" w:hAnsi="宋体" w:eastAsia="宋体" w:cs="宋体"/>
+          <w:sz w:val="24"/>
+          <w:szCs w:val="24"/>
+          <w:lang w:val="en-US" w:eastAsia="zh-CN"/>
+        </w:rPr>
+        <w:t>C：创建路由规则ingress对象，host可以为空，表示不过滤任何域名，然后根据url路由到后面的不同的微服务ms-user、ms-order中</w:t>
+      </w:r>
+    </w:p>
+    <w:p>
+      <w:pPr>
+        <w:widowControl w:val="0"/>
+        <w:numPr>
+          <w:numId w:val="0"/>
+        </w:numPr>
+        <w:bidi w:val="0"/>
+        <w:ind w:leftChars="0"/>
+        <w:jc w:val="left"/>
+        <w:rPr>
+          <w:rFonts w:hint="eastAsia" w:ascii="宋体" w:hAnsi="宋体" w:eastAsia="宋体" w:cs="宋体"/>
+          <w:color w:val="FF0000"/>
+          <w:sz w:val="24"/>
+          <w:szCs w:val="24"/>
+          <w:lang w:val="en-US" w:eastAsia="zh-CN"/>
+        </w:rPr>
+      </w:pPr>
+      <w:r>
+        <w:rPr>
+          <w:rFonts w:hint="eastAsia" w:ascii="宋体" w:hAnsi="宋体" w:eastAsia="宋体" w:cs="宋体"/>
+          <w:sz w:val="24"/>
+          <w:szCs w:val="24"/>
+          <w:lang w:val="en-US" w:eastAsia="zh-CN"/>
+        </w:rPr>
+        <w:t>等价于springcloud中apigateway的路由配置</w:t>
+      </w:r>
+      <w:r>
+        <w:rPr>
+          <w:rFonts w:hint="eastAsia" w:ascii="宋体" w:hAnsi="宋体" w:eastAsia="宋体" w:cs="宋体"/>
+          <w:color w:val="FF0000"/>
+          <w:sz w:val="24"/>
+          <w:szCs w:val="24"/>
+          <w:lang w:val="en-US" w:eastAsia="zh-CN"/>
+        </w:rPr>
+        <w:t>（nginx反向代理和网关路由功能由啥区别？Slb+nginx【负载均衡网关+反向代理网关】+apigateway【路由】+ms中，nginx作为反向代理以及7层负载均衡）</w:t>
+      </w:r>
+    </w:p>
+    <w:p>
+      <w:pPr>
+        <w:widowControl w:val="0"/>
+        <w:numPr>
+          <w:numId w:val="0"/>
+        </w:numPr>
+        <w:bidi w:val="0"/>
+        <w:ind w:leftChars="0"/>
+        <w:jc w:val="left"/>
+      </w:pPr>
+      <w:r>
+        <w:drawing>
+          <wp:inline distT="0" distB="0" distL="114300" distR="114300">
+            <wp:extent cx="4311650" cy="2292350"/>
+            <wp:effectExtent l="0" t="0" r="6350" b="6350"/>
+            <wp:docPr id="44" name="图片 6"/>
+            <wp:cNvGraphicFramePr>
+              <a:graphicFrameLocks xmlns:a="http://schemas.openxmlformats.org/drawingml/2006/main" noChangeAspect="1"/>
+            </wp:cNvGraphicFramePr>
+            <a:graphic xmlns:a="http://schemas.openxmlformats.org/drawingml/2006/main">
+              <a:graphicData uri="http://schemas.openxmlformats.org/drawingml/2006/picture">
+                <pic:pic xmlns:pic="http://schemas.openxmlformats.org/drawingml/2006/picture">
+                  <pic:nvPicPr>
+                    <pic:cNvPr id="44" name="图片 6"/>
+                    <pic:cNvPicPr>
+                      <a:picLocks noChangeAspect="1"/>
+                    </pic:cNvPicPr>
+                  </pic:nvPicPr>
+                  <pic:blipFill>
+                    <a:blip r:embed="rId44"/>
+                    <a:stretch>
+                      <a:fillRect/>
+                    </a:stretch>
+                  </pic:blipFill>
+                  <pic:spPr>
+                    <a:xfrm>
+                      <a:off x="0" y="0"/>
+                      <a:ext cx="4311650" cy="2292350"/>
+                    </a:xfrm>
+                    <a:prstGeom prst="rect">
+                      <a:avLst/>
+                    </a:prstGeom>
+                    <a:noFill/>
+                    <a:ln>
+                      <a:noFill/>
+                    </a:ln>
+                  </pic:spPr>
+                </pic:pic>
+              </a:graphicData>
+            </a:graphic>
+          </wp:inline>
+        </w:drawing>
+      </w:r>
+    </w:p>
+    <w:p>
+      <w:pPr>
+        <w:widowControl w:val="0"/>
+        <w:numPr>
+          <w:numId w:val="0"/>
+        </w:numPr>
+        <w:bidi w:val="0"/>
+        <w:ind w:leftChars="0"/>
+        <w:jc w:val="left"/>
+        <w:rPr>
+          <w:rFonts w:hint="eastAsia"/>
+          <w:lang w:val="en-US" w:eastAsia="zh-CN"/>
+        </w:rPr>
+      </w:pPr>
+      <w:r>
+        <w:rPr>
+          <w:rFonts w:hint="eastAsia"/>
+          <w:lang w:val="en-US" w:eastAsia="zh-CN"/>
+        </w:rPr>
+        <w:t>Upstream是负载均衡，加上weight是加权负载均衡</w:t>
+      </w:r>
+    </w:p>
+    <w:p>
+      <w:pPr>
+        <w:widowControl w:val="0"/>
+        <w:numPr>
+          <w:numId w:val="0"/>
+        </w:numPr>
+        <w:bidi w:val="0"/>
+        <w:ind w:leftChars="0"/>
+        <w:jc w:val="left"/>
+        <w:rPr>
+          <w:rFonts w:hint="eastAsia"/>
+          <w:lang w:val="en-US" w:eastAsia="zh-CN"/>
+        </w:rPr>
+      </w:pPr>
+      <w:r>
+        <w:rPr>
+          <w:rFonts w:hint="eastAsia"/>
+          <w:lang w:val="en-US" w:eastAsia="zh-CN"/>
+        </w:rPr>
+        <w:t>Proxy_pass是反向代理，代理服务器（1个或一组，对外提供代理服务器nginx统一的IP和端口号）；而正向代理是代理客户端，服务端拿不到客户端真实IP，只能拿到正向代理服务器的IP</w:t>
+      </w:r>
+    </w:p>
+    <w:p>
+      <w:pPr>
+        <w:widowControl w:val="0"/>
+        <w:numPr>
+          <w:numId w:val="0"/>
+        </w:numPr>
+        <w:bidi w:val="0"/>
+        <w:ind w:leftChars="0"/>
+        <w:jc w:val="left"/>
+        <w:rPr>
+          <w:rFonts w:hint="eastAsia"/>
+          <w:lang w:val="en-US" w:eastAsia="zh-CN"/>
+        </w:rPr>
+      </w:pPr>
+    </w:p>
+    <w:p>
+      <w:pPr>
+        <w:widowControl w:val="0"/>
+        <w:numPr>
+          <w:numId w:val="0"/>
+        </w:numPr>
+        <w:bidi w:val="0"/>
+        <w:ind w:leftChars="0"/>
+        <w:jc w:val="left"/>
+        <w:rPr>
+          <w:rFonts w:hint="eastAsia" w:ascii="宋体" w:hAnsi="宋体" w:eastAsia="宋体" w:cs="宋体"/>
+          <w:color w:val="auto"/>
+          <w:sz w:val="24"/>
+          <w:szCs w:val="24"/>
+          <w:lang w:val="en-US" w:eastAsia="zh-CN"/>
+        </w:rPr>
+      </w:pPr>
+      <w:r>
+        <w:rPr>
+          <w:rFonts w:hint="eastAsia"/>
+          <w:lang w:val="en-US" w:eastAsia="zh-CN"/>
+        </w:rPr>
+        <w:t>在</w:t>
+      </w:r>
+      <w:r>
+        <w:rPr>
+          <w:rFonts w:hint="eastAsia" w:ascii="宋体" w:hAnsi="宋体" w:eastAsia="宋体" w:cs="宋体"/>
+          <w:color w:val="FF0000"/>
+          <w:sz w:val="24"/>
+          <w:szCs w:val="24"/>
+          <w:lang w:val="en-US" w:eastAsia="zh-CN"/>
+        </w:rPr>
+        <w:t>Slb+nginx【负载均衡网关+反向代理网关】+apigateway【路由】+ms</w:t>
+      </w:r>
+      <w:r>
+        <w:rPr>
+          <w:rFonts w:hint="eastAsia" w:ascii="宋体" w:hAnsi="宋体" w:eastAsia="宋体" w:cs="宋体"/>
+          <w:color w:val="auto"/>
+          <w:sz w:val="24"/>
+          <w:szCs w:val="24"/>
+          <w:lang w:val="en-US" w:eastAsia="zh-CN"/>
+        </w:rPr>
+        <w:t>架构中，由于apigateway是功能ms（路由、鉴权、白名单），可能存在死掉风险，死掉后需要修改SLB配置，不适合挂在SLB后面，通过多实例nginx或者多实例高可用nginx（keepalived，只有1个VIP），保证SLB配置固定的高可用的nginx信息即可，同时nginx还是比较好的7层负载均衡，而SLB本质上是4层负载均衡。</w:t>
+      </w:r>
+    </w:p>
+    <w:p>
+      <w:pPr>
+        <w:widowControl w:val="0"/>
+        <w:numPr>
+          <w:numId w:val="0"/>
+        </w:numPr>
+        <w:bidi w:val="0"/>
+        <w:ind w:leftChars="0"/>
+        <w:jc w:val="left"/>
+        <w:rPr>
+          <w:rFonts w:hint="default" w:ascii="宋体" w:hAnsi="宋体" w:eastAsia="宋体" w:cs="宋体"/>
+          <w:color w:val="auto"/>
+          <w:sz w:val="24"/>
+          <w:szCs w:val="24"/>
+          <w:lang w:val="en-US" w:eastAsia="zh-CN"/>
+        </w:rPr>
+      </w:pPr>
+      <w:r>
+        <w:rPr>
+          <w:rFonts w:hint="eastAsia" w:ascii="宋体" w:hAnsi="宋体" w:eastAsia="宋体" w:cs="宋体"/>
+          <w:color w:val="auto"/>
+          <w:sz w:val="24"/>
+          <w:szCs w:val="24"/>
+          <w:lang w:val="en-US" w:eastAsia="zh-CN"/>
+        </w:rPr>
+        <w:t>对比SLB+网关架构，如果就一种网关，那么可以，但是入口一样，都通过这个SLB IP进来，但是区分APP网关和WEB网关，这时候SLB就无能为力了，因为SLB是四层的，区分不了这些请求，而nginx作为反向代理，</w:t>
+      </w:r>
+      <w:r>
+        <w:rPr>
+          <w:rFonts w:hint="eastAsia" w:ascii="宋体" w:hAnsi="宋体" w:eastAsia="宋体" w:cs="宋体"/>
+          <w:b/>
+          <w:bCs/>
+          <w:color w:val="FF0000"/>
+          <w:sz w:val="24"/>
+          <w:szCs w:val="24"/>
+          <w:lang w:val="en-US" w:eastAsia="zh-CN"/>
+        </w:rPr>
+        <w:t>则可以轻松按照url来反向代理到不同的网关，这就是反向代理的价值</w:t>
+      </w:r>
+      <w:r>
+        <w:rPr>
+          <w:rFonts w:hint="eastAsia" w:ascii="宋体" w:hAnsi="宋体" w:eastAsia="宋体" w:cs="宋体"/>
+          <w:color w:val="auto"/>
+          <w:sz w:val="24"/>
+          <w:szCs w:val="24"/>
+          <w:lang w:val="en-US" w:eastAsia="zh-CN"/>
+        </w:rPr>
+        <w:t>，可以代理到1个网关实例，也可以代理到多个网关实例，此时就是upstream，也就是负载均衡</w:t>
+      </w:r>
+    </w:p>
+    <w:p>
+      <w:pPr>
+        <w:widowControl w:val="0"/>
+        <w:numPr>
+          <w:numId w:val="0"/>
+        </w:numPr>
+        <w:bidi w:val="0"/>
+        <w:ind w:leftChars="0"/>
+        <w:jc w:val="left"/>
+        <w:rPr>
+          <w:rFonts w:hint="eastAsia" w:ascii="宋体" w:hAnsi="宋体" w:eastAsia="宋体" w:cs="宋体"/>
+          <w:color w:val="auto"/>
+          <w:sz w:val="24"/>
+          <w:szCs w:val="24"/>
+          <w:lang w:val="en-US" w:eastAsia="zh-CN"/>
+        </w:rPr>
+      </w:pPr>
+    </w:p>
+    <w:p>
+      <w:pPr>
+        <w:widowControl w:val="0"/>
+        <w:numPr>
+          <w:numId w:val="0"/>
+        </w:numPr>
+        <w:bidi w:val="0"/>
+        <w:ind w:leftChars="0"/>
+        <w:jc w:val="left"/>
+        <w:rPr>
+          <w:rFonts w:hint="eastAsia" w:ascii="宋体" w:hAnsi="宋体" w:eastAsia="宋体" w:cs="宋体"/>
+          <w:color w:val="auto"/>
+          <w:sz w:val="24"/>
+          <w:szCs w:val="24"/>
+          <w:lang w:val="en-US" w:eastAsia="zh-CN"/>
+        </w:rPr>
+      </w:pPr>
+      <w:r>
+        <w:rPr>
+          <w:rFonts w:hint="eastAsia" w:ascii="宋体" w:hAnsi="宋体" w:eastAsia="宋体" w:cs="宋体"/>
+          <w:color w:val="auto"/>
+          <w:sz w:val="24"/>
+          <w:szCs w:val="24"/>
+          <w:lang w:val="en-US" w:eastAsia="zh-CN"/>
+        </w:rPr>
+        <w:t>那么SLB + nginx-ingress + ms架构中， nginx-ingress服务本身相当于上面的nginx多实例高可用集群（只有1个VIP，但有多个nginx-ingress-controller的POD同时起作用，VIP其实只有1个起作用），在创建基于url路由的ingress后，如下图：</w:t>
+      </w:r>
+    </w:p>
+    <w:p>
+      <w:pPr>
+        <w:widowControl w:val="0"/>
+        <w:numPr>
+          <w:numId w:val="0"/>
+        </w:numPr>
+        <w:bidi w:val="0"/>
+        <w:ind w:leftChars="0"/>
+        <w:jc w:val="left"/>
+      </w:pPr>
+      <w:r>
+        <w:drawing>
+          <wp:inline distT="0" distB="0" distL="114300" distR="114300">
+            <wp:extent cx="3606800" cy="3143250"/>
+            <wp:effectExtent l="0" t="0" r="0" b="6350"/>
+            <wp:docPr id="45" name="图片 7"/>
+            <wp:cNvGraphicFramePr>
+              <a:graphicFrameLocks xmlns:a="http://schemas.openxmlformats.org/drawingml/2006/main" noChangeAspect="1"/>
+            </wp:cNvGraphicFramePr>
+            <a:graphic xmlns:a="http://schemas.openxmlformats.org/drawingml/2006/main">
+              <a:graphicData uri="http://schemas.openxmlformats.org/drawingml/2006/picture">
+                <pic:pic xmlns:pic="http://schemas.openxmlformats.org/drawingml/2006/picture">
+                  <pic:nvPicPr>
+                    <pic:cNvPr id="45" name="图片 7"/>
+                    <pic:cNvPicPr>
+                      <a:picLocks noChangeAspect="1"/>
+                    </pic:cNvPicPr>
+                  </pic:nvPicPr>
+                  <pic:blipFill>
+                    <a:blip r:embed="rId45"/>
+                    <a:stretch>
+                      <a:fillRect/>
+                    </a:stretch>
+                  </pic:blipFill>
+                  <pic:spPr>
+                    <a:xfrm>
+                      <a:off x="0" y="0"/>
+                      <a:ext cx="3606800" cy="3143250"/>
+                    </a:xfrm>
+                    <a:prstGeom prst="rect">
+                      <a:avLst/>
+                    </a:prstGeom>
+                    <a:noFill/>
+                    <a:ln>
+                      <a:noFill/>
+                    </a:ln>
+                  </pic:spPr>
+                </pic:pic>
+              </a:graphicData>
+            </a:graphic>
+          </wp:inline>
+        </w:drawing>
+      </w:r>
+    </w:p>
+    <w:p>
+      <w:pPr>
+        <w:widowControl w:val="0"/>
+        <w:numPr>
+          <w:numId w:val="0"/>
+        </w:numPr>
+        <w:bidi w:val="0"/>
+        <w:ind w:leftChars="0"/>
+        <w:jc w:val="left"/>
+        <w:rPr>
+          <w:rFonts w:hint="eastAsia"/>
+          <w:lang w:val="en-US" w:eastAsia="zh-CN"/>
+        </w:rPr>
+      </w:pPr>
+      <w:r>
+        <w:rPr>
+          <w:rFonts w:hint="eastAsia"/>
+          <w:lang w:val="en-US" w:eastAsia="zh-CN"/>
+        </w:rPr>
+        <w:t>在创建了这个ingress后，nginx-ingress-controller这三个pod摇身一变成了网关，具备了路由功能，也就是nginx-ingress服务具备了如下几个功能：</w:t>
+      </w:r>
+    </w:p>
+    <w:p>
+      <w:pPr>
+        <w:widowControl w:val="0"/>
+        <w:numPr>
+          <w:numId w:val="0"/>
+        </w:numPr>
+        <w:bidi w:val="0"/>
+        <w:ind w:leftChars="0"/>
+        <w:jc w:val="left"/>
+        <w:rPr>
+          <w:rFonts w:hint="eastAsia"/>
+          <w:lang w:val="en-US" w:eastAsia="zh-CN"/>
+        </w:rPr>
+      </w:pPr>
+      <w:r>
+        <w:rPr>
+          <w:rFonts w:hint="eastAsia"/>
+          <w:lang w:val="en-US" w:eastAsia="zh-CN"/>
+        </w:rPr>
+        <w:t>A：网关多实例，支持高并发（有三个nginx-ingress-controller的POD）</w:t>
+      </w:r>
+    </w:p>
+    <w:p>
+      <w:pPr>
+        <w:widowControl w:val="0"/>
+        <w:numPr>
+          <w:numId w:val="0"/>
+        </w:numPr>
+        <w:bidi w:val="0"/>
+        <w:ind w:leftChars="0"/>
+        <w:jc w:val="left"/>
+        <w:rPr>
+          <w:rFonts w:hint="eastAsia"/>
+          <w:lang w:val="en-US" w:eastAsia="zh-CN"/>
+        </w:rPr>
+      </w:pPr>
+      <w:r>
+        <w:rPr>
+          <w:rFonts w:hint="eastAsia"/>
+          <w:lang w:val="en-US" w:eastAsia="zh-CN"/>
+        </w:rPr>
+        <w:t>B：网关路由功能（配置了这个ingress，并立马就动态修改了nginx.conf并生效了）</w:t>
+      </w:r>
+    </w:p>
+    <w:p>
+      <w:pPr>
+        <w:widowControl w:val="0"/>
+        <w:numPr>
+          <w:numId w:val="0"/>
+        </w:numPr>
+        <w:bidi w:val="0"/>
+        <w:ind w:leftChars="0"/>
+        <w:jc w:val="left"/>
+        <w:rPr>
+          <w:rFonts w:hint="eastAsia"/>
+          <w:lang w:val="en-US" w:eastAsia="zh-CN"/>
+        </w:rPr>
+      </w:pPr>
+      <w:r>
+        <w:rPr>
+          <w:rFonts w:hint="eastAsia"/>
+          <w:lang w:val="en-US" w:eastAsia="zh-CN"/>
+        </w:rPr>
+        <w:t>C：反向代理网关，对外提供统一的IP和端口（通过nginx-ingress这个服务）</w:t>
+      </w:r>
+    </w:p>
+    <w:p>
+      <w:pPr>
+        <w:widowControl w:val="0"/>
+        <w:numPr>
+          <w:numId w:val="0"/>
+        </w:numPr>
+        <w:bidi w:val="0"/>
+        <w:ind w:leftChars="0"/>
+        <w:jc w:val="left"/>
+        <w:rPr>
+          <w:rFonts w:hint="default"/>
+          <w:lang w:val="en-US" w:eastAsia="zh-CN"/>
+        </w:rPr>
+      </w:pPr>
+      <w:r>
+        <w:rPr>
+          <w:rFonts w:hint="eastAsia"/>
+          <w:lang w:val="en-US" w:eastAsia="zh-CN"/>
+        </w:rPr>
+        <w:t>D：反向代理网关，通过url来区分不同的请求，并代理到不同的网关（通过ingress的根据url路由功能实现）</w:t>
       </w:r>
     </w:p>
     <w:p>
@@ -28756,7 +31960,7 @@
         <w:pStyle w:val="6"/>
         <w:bidi w:val="0"/>
         <w:rPr>
-          <w:rFonts w:hint="eastAsia"/>
+          <w:rFonts w:hint="default"/>
           <w:lang w:val="en-US" w:eastAsia="zh-CN"/>
         </w:rPr>
       </w:pPr>
@@ -28803,7 +32007,7 @@
                     </pic:cNvPicPr>
                   </pic:nvPicPr>
                   <pic:blipFill>
-                    <a:blip r:embed="rId39" cstate="print"/>
+                    <a:blip r:embed="rId46" cstate="print"/>
                     <a:srcRect/>
                     <a:stretch>
                       <a:fillRect/>
@@ -28852,7 +32056,7 @@
                     </pic:cNvPicPr>
                   </pic:nvPicPr>
                   <pic:blipFill>
-                    <a:blip r:embed="rId40" cstate="print"/>
+                    <a:blip r:embed="rId47" cstate="print"/>
                     <a:srcRect/>
                     <a:stretch>
                       <a:fillRect/>
@@ -28907,7 +32111,7 @@
                     </pic:cNvPicPr>
                   </pic:nvPicPr>
                   <pic:blipFill>
-                    <a:blip r:embed="rId41" cstate="print"/>
+                    <a:blip r:embed="rId48" cstate="print"/>
                     <a:srcRect/>
                     <a:stretch>
                       <a:fillRect/>
@@ -30755,7 +33959,7 @@
                     </pic:cNvPicPr>
                   </pic:nvPicPr>
                   <pic:blipFill>
-                    <a:blip r:embed="rId42"/>
+                    <a:blip r:embed="rId49"/>
                     <a:stretch>
                       <a:fillRect/>
                     </a:stretch>
@@ -31211,7 +34415,7 @@
                     </pic:cNvPicPr>
                   </pic:nvPicPr>
                   <pic:blipFill>
-                    <a:blip r:embed="rId43"/>
+                    <a:blip r:embed="rId50"/>
                     <a:stretch>
                       <a:fillRect/>
                     </a:stretch>
@@ -31337,7 +34541,7 @@
       <w:pPr>
         <w:numPr>
           <w:ilvl w:val="0"/>
-          <w:numId w:val="28"/>
+          <w:numId w:val="31"/>
         </w:numPr>
         <w:rPr>
           <w:rFonts w:hint="eastAsia" w:ascii="宋体" w:hAnsi="宋体" w:eastAsia="宋体" w:cs="宋体"/>
@@ -31360,7 +34564,7 @@
       <w:pPr>
         <w:numPr>
           <w:ilvl w:val="0"/>
-          <w:numId w:val="28"/>
+          <w:numId w:val="31"/>
         </w:numPr>
         <w:rPr>
           <w:rFonts w:hint="default" w:ascii="宋体" w:hAnsi="宋体" w:eastAsia="宋体" w:cs="宋体"/>
@@ -31393,7 +34597,7 @@
         <w:pStyle w:val="5"/>
         <w:numPr>
           <w:ilvl w:val="0"/>
-          <w:numId w:val="29"/>
+          <w:numId w:val="32"/>
         </w:numPr>
         <w:bidi w:val="0"/>
         <w:rPr>
@@ -31550,7 +34754,7 @@
         <w:pStyle w:val="5"/>
         <w:numPr>
           <w:ilvl w:val="0"/>
-          <w:numId w:val="29"/>
+          <w:numId w:val="32"/>
         </w:numPr>
         <w:bidi w:val="0"/>
         <w:rPr>
@@ -31706,7 +34910,7 @@
         <w:pStyle w:val="5"/>
         <w:numPr>
           <w:ilvl w:val="0"/>
-          <w:numId w:val="29"/>
+          <w:numId w:val="32"/>
         </w:numPr>
         <w:bidi w:val="0"/>
         <w:rPr>
@@ -31726,7 +34930,7 @@
       <w:pPr>
         <w:numPr>
           <w:ilvl w:val="0"/>
-          <w:numId w:val="30"/>
+          <w:numId w:val="33"/>
         </w:numPr>
         <w:rPr>
           <w:rFonts w:hint="eastAsia"/>
@@ -31745,7 +34949,7 @@
       <w:pPr>
         <w:numPr>
           <w:ilvl w:val="0"/>
-          <w:numId w:val="30"/>
+          <w:numId w:val="33"/>
         </w:numPr>
         <w:rPr>
           <w:rFonts w:hint="default"/>
@@ -31764,7 +34968,7 @@
       <w:pPr>
         <w:numPr>
           <w:ilvl w:val="0"/>
-          <w:numId w:val="30"/>
+          <w:numId w:val="33"/>
         </w:numPr>
         <w:rPr>
           <w:rFonts w:hint="default"/>
@@ -31783,6 +34987,7 @@
       <w:pPr>
         <w:widowControl w:val="0"/>
         <w:numPr>
+          <w:ilvl w:val="0"/>
           <w:numId w:val="0"/>
         </w:numPr>
         <w:jc w:val="both"/>
@@ -31991,6 +35196,7 @@
       <w:pPr>
         <w:widowControl w:val="0"/>
         <w:numPr>
+          <w:ilvl w:val="0"/>
           <w:numId w:val="0"/>
         </w:numPr>
         <w:jc w:val="both"/>
@@ -32011,6 +35217,7 @@
       <w:pPr>
         <w:widowControl w:val="0"/>
         <w:numPr>
+          <w:ilvl w:val="0"/>
           <w:numId w:val="0"/>
         </w:numPr>
         <w:jc w:val="both"/>
@@ -32066,6 +35273,7 @@
       <w:pPr>
         <w:widowControl w:val="0"/>
         <w:numPr>
+          <w:ilvl w:val="0"/>
           <w:numId w:val="0"/>
         </w:numPr>
         <w:jc w:val="both"/>
@@ -32080,6 +35288,7 @@
       <w:pPr>
         <w:widowControl w:val="0"/>
         <w:numPr>
+          <w:ilvl w:val="0"/>
           <w:numId w:val="0"/>
         </w:numPr>
         <w:jc w:val="both"/>
@@ -32102,6 +35311,7 @@
       <w:pPr>
         <w:widowControl w:val="0"/>
         <w:numPr>
+          <w:ilvl w:val="0"/>
           <w:numId w:val="0"/>
         </w:numPr>
         <w:jc w:val="both"/>
@@ -32489,6 +35699,18 @@
     </w:lvl>
   </w:abstractNum>
   <w:abstractNum w:abstractNumId="4">
+    <w:nsid w:val="BA0379D1"/>
+    <w:multiLevelType w:val="singleLevel"/>
+    <w:tmpl w:val="BA0379D1"/>
+    <w:lvl w:ilvl="0" w:tentative="0">
+      <w:start w:val="6"/>
+      <w:numFmt w:val="decimal"/>
+      <w:suff w:val="nothing"/>
+      <w:lvlText w:val="%1-"/>
+      <w:lvlJc w:val="left"/>
+    </w:lvl>
+  </w:abstractNum>
+  <w:abstractNum w:abstractNumId="5">
     <w:nsid w:val="C66B9244"/>
     <w:multiLevelType w:val="singleLevel"/>
     <w:tmpl w:val="C66B9244"/>
@@ -32504,7 +35726,7 @@
       </w:pPr>
     </w:lvl>
   </w:abstractNum>
-  <w:abstractNum w:abstractNumId="5">
+  <w:abstractNum w:abstractNumId="6">
     <w:nsid w:val="CC8B3818"/>
     <w:multiLevelType w:val="singleLevel"/>
     <w:tmpl w:val="CC8B3818"/>
@@ -32516,7 +35738,7 @@
       <w:lvlJc w:val="left"/>
     </w:lvl>
   </w:abstractNum>
-  <w:abstractNum w:abstractNumId="6">
+  <w:abstractNum w:abstractNumId="7">
     <w:nsid w:val="D097D296"/>
     <w:multiLevelType w:val="singleLevel"/>
     <w:tmpl w:val="D097D296"/>
@@ -32528,7 +35750,156 @@
       <w:lvlJc w:val="left"/>
     </w:lvl>
   </w:abstractNum>
-  <w:abstractNum w:abstractNumId="7">
+  <w:abstractNum w:abstractNumId="8">
+    <w:nsid w:val="D5B821E7"/>
+    <w:multiLevelType w:val="multilevel"/>
+    <w:tmpl w:val="D5B821E7"/>
+    <w:lvl w:ilvl="0" w:tentative="0">
+      <w:start w:val="1"/>
+      <w:numFmt w:val="bullet"/>
+      <w:lvlText w:val=""/>
+      <w:lvlJc w:val="left"/>
+      <w:pPr>
+        <w:tabs>
+          <w:tab w:val="left" w:pos="720"/>
+        </w:tabs>
+        <w:ind w:left="720" w:hanging="360"/>
+      </w:pPr>
+      <w:rPr>
+        <w:rFonts w:hint="default" w:ascii="Symbol" w:hAnsi="Symbol" w:cs="Symbol"/>
+        <w:sz w:val="20"/>
+      </w:rPr>
+    </w:lvl>
+    <w:lvl w:ilvl="1" w:tentative="0">
+      <w:start w:val="1"/>
+      <w:numFmt w:val="bullet"/>
+      <w:lvlText w:val=""/>
+      <w:lvlJc w:val="left"/>
+      <w:pPr>
+        <w:tabs>
+          <w:tab w:val="left" w:pos="1440"/>
+        </w:tabs>
+        <w:ind w:left="1440" w:hanging="360"/>
+      </w:pPr>
+      <w:rPr>
+        <w:rFonts w:hint="default" w:ascii="Symbol" w:hAnsi="Symbol" w:cs="Symbol"/>
+        <w:sz w:val="20"/>
+      </w:rPr>
+    </w:lvl>
+    <w:lvl w:ilvl="2" w:tentative="0">
+      <w:start w:val="1"/>
+      <w:numFmt w:val="bullet"/>
+      <w:lvlText w:val=""/>
+      <w:lvlJc w:val="left"/>
+      <w:pPr>
+        <w:tabs>
+          <w:tab w:val="left" w:pos="2160"/>
+        </w:tabs>
+        <w:ind w:left="2160" w:hanging="360"/>
+      </w:pPr>
+      <w:rPr>
+        <w:rFonts w:hint="default" w:ascii="Symbol" w:hAnsi="Symbol" w:cs="Symbol"/>
+        <w:sz w:val="20"/>
+      </w:rPr>
+    </w:lvl>
+    <w:lvl w:ilvl="3" w:tentative="0">
+      <w:start w:val="1"/>
+      <w:numFmt w:val="bullet"/>
+      <w:lvlText w:val=""/>
+      <w:lvlJc w:val="left"/>
+      <w:pPr>
+        <w:tabs>
+          <w:tab w:val="left" w:pos="2880"/>
+        </w:tabs>
+        <w:ind w:left="2880" w:hanging="360"/>
+      </w:pPr>
+      <w:rPr>
+        <w:rFonts w:hint="default" w:ascii="Symbol" w:hAnsi="Symbol" w:cs="Symbol"/>
+        <w:sz w:val="20"/>
+      </w:rPr>
+    </w:lvl>
+    <w:lvl w:ilvl="4" w:tentative="0">
+      <w:start w:val="1"/>
+      <w:numFmt w:val="bullet"/>
+      <w:lvlText w:val=""/>
+      <w:lvlJc w:val="left"/>
+      <w:pPr>
+        <w:tabs>
+          <w:tab w:val="left" w:pos="3600"/>
+        </w:tabs>
+        <w:ind w:left="3600" w:hanging="360"/>
+      </w:pPr>
+      <w:rPr>
+        <w:rFonts w:hint="default" w:ascii="Symbol" w:hAnsi="Symbol" w:cs="Symbol"/>
+        <w:sz w:val="20"/>
+      </w:rPr>
+    </w:lvl>
+    <w:lvl w:ilvl="5" w:tentative="0">
+      <w:start w:val="1"/>
+      <w:numFmt w:val="bullet"/>
+      <w:lvlText w:val=""/>
+      <w:lvlJc w:val="left"/>
+      <w:pPr>
+        <w:tabs>
+          <w:tab w:val="left" w:pos="4320"/>
+        </w:tabs>
+        <w:ind w:left="4320" w:hanging="360"/>
+      </w:pPr>
+      <w:rPr>
+        <w:rFonts w:hint="default" w:ascii="Symbol" w:hAnsi="Symbol" w:cs="Symbol"/>
+        <w:sz w:val="20"/>
+      </w:rPr>
+    </w:lvl>
+    <w:lvl w:ilvl="6" w:tentative="0">
+      <w:start w:val="1"/>
+      <w:numFmt w:val="bullet"/>
+      <w:lvlText w:val=""/>
+      <w:lvlJc w:val="left"/>
+      <w:pPr>
+        <w:tabs>
+          <w:tab w:val="left" w:pos="5040"/>
+        </w:tabs>
+        <w:ind w:left="5040" w:hanging="360"/>
+      </w:pPr>
+      <w:rPr>
+        <w:rFonts w:hint="default" w:ascii="Symbol" w:hAnsi="Symbol" w:cs="Symbol"/>
+        <w:sz w:val="20"/>
+      </w:rPr>
+    </w:lvl>
+    <w:lvl w:ilvl="7" w:tentative="0">
+      <w:start w:val="1"/>
+      <w:numFmt w:val="bullet"/>
+      <w:lvlText w:val=""/>
+      <w:lvlJc w:val="left"/>
+      <w:pPr>
+        <w:tabs>
+          <w:tab w:val="left" w:pos="5760"/>
+        </w:tabs>
+        <w:ind w:left="5760" w:hanging="360"/>
+      </w:pPr>
+      <w:rPr>
+        <w:rFonts w:hint="default" w:ascii="Symbol" w:hAnsi="Symbol" w:cs="Symbol"/>
+        <w:sz w:val="20"/>
+      </w:rPr>
+    </w:lvl>
+    <w:lvl w:ilvl="8" w:tentative="0">
+      <w:start w:val="1"/>
+      <w:numFmt w:val="bullet"/>
+      <w:lvlText w:val=""/>
+      <w:lvlJc w:val="left"/>
+      <w:pPr>
+        <w:tabs>
+          <w:tab w:val="left" w:pos="6480"/>
+        </w:tabs>
+        <w:ind w:left="6480" w:hanging="360"/>
+      </w:pPr>
+      <w:rPr>
+        <w:rFonts w:hint="default" w:ascii="Symbol" w:hAnsi="Symbol" w:cs="Symbol"/>
+        <w:sz w:val="20"/>
+      </w:rPr>
+    </w:lvl>
+  </w:abstractNum>
+  <w:abstractNum w:abstractNumId="9">
     <w:nsid w:val="E5FB6344"/>
     <w:multiLevelType w:val="singleLevel"/>
     <w:tmpl w:val="E5FB6344"/>
@@ -32540,7 +35911,7 @@
       <w:lvlJc w:val="left"/>
     </w:lvl>
   </w:abstractNum>
-  <w:abstractNum w:abstractNumId="8">
+  <w:abstractNum w:abstractNumId="10">
     <w:nsid w:val="E8F263FE"/>
     <w:multiLevelType w:val="singleLevel"/>
     <w:tmpl w:val="E8F263FE"/>
@@ -32552,7 +35923,7 @@
       <w:lvlJc w:val="left"/>
     </w:lvl>
   </w:abstractNum>
-  <w:abstractNum w:abstractNumId="9">
+  <w:abstractNum w:abstractNumId="11">
     <w:nsid w:val="EDD0EA3D"/>
     <w:multiLevelType w:val="singleLevel"/>
     <w:tmpl w:val="EDD0EA3D"/>
@@ -32564,7 +35935,156 @@
       <w:lvlJc w:val="left"/>
     </w:lvl>
   </w:abstractNum>
-  <w:abstractNum w:abstractNumId="10">
+  <w:abstractNum w:abstractNumId="12">
+    <w:nsid w:val="F77CB2E9"/>
+    <w:multiLevelType w:val="multilevel"/>
+    <w:tmpl w:val="F77CB2E9"/>
+    <w:lvl w:ilvl="0" w:tentative="0">
+      <w:start w:val="1"/>
+      <w:numFmt w:val="bullet"/>
+      <w:lvlText w:val=""/>
+      <w:lvlJc w:val="left"/>
+      <w:pPr>
+        <w:tabs>
+          <w:tab w:val="left" w:pos="720"/>
+        </w:tabs>
+        <w:ind w:left="720" w:hanging="360"/>
+      </w:pPr>
+      <w:rPr>
+        <w:rFonts w:ascii="Symbol" w:hAnsi="Symbol" w:cs="Symbol"/>
+        <w:sz w:val="20"/>
+      </w:rPr>
+    </w:lvl>
+    <w:lvl w:ilvl="1" w:tentative="0">
+      <w:start w:val="1"/>
+      <w:numFmt w:val="bullet"/>
+      <w:lvlText w:val=""/>
+      <w:lvlJc w:val="left"/>
+      <w:pPr>
+        <w:tabs>
+          <w:tab w:val="left" w:pos="1440"/>
+        </w:tabs>
+        <w:ind w:left="1440" w:hanging="360"/>
+      </w:pPr>
+      <w:rPr>
+        <w:rFonts w:hint="default" w:ascii="Symbol" w:hAnsi="Symbol" w:cs="Symbol"/>
+        <w:sz w:val="20"/>
+      </w:rPr>
+    </w:lvl>
+    <w:lvl w:ilvl="2" w:tentative="0">
+      <w:start w:val="1"/>
+      <w:numFmt w:val="bullet"/>
+      <w:lvlText w:val=""/>
+      <w:lvlJc w:val="left"/>
+      <w:pPr>
+        <w:tabs>
+          <w:tab w:val="left" w:pos="2160"/>
+        </w:tabs>
+        <w:ind w:left="2160" w:hanging="360"/>
+      </w:pPr>
+      <w:rPr>
+        <w:rFonts w:hint="default" w:ascii="Symbol" w:hAnsi="Symbol" w:cs="Symbol"/>
+        <w:sz w:val="20"/>
+      </w:rPr>
+    </w:lvl>
+    <w:lvl w:ilvl="3" w:tentative="0">
+      <w:start w:val="1"/>
+      <w:numFmt w:val="bullet"/>
+      <w:lvlText w:val=""/>
+      <w:lvlJc w:val="left"/>
+      <w:pPr>
+        <w:tabs>
+          <w:tab w:val="left" w:pos="2880"/>
+        </w:tabs>
+        <w:ind w:left="2880" w:hanging="360"/>
+      </w:pPr>
+      <w:rPr>
+        <w:rFonts w:hint="default" w:ascii="Symbol" w:hAnsi="Symbol" w:cs="Symbol"/>
+        <w:sz w:val="20"/>
+      </w:rPr>
+    </w:lvl>
+    <w:lvl w:ilvl="4" w:tentative="0">
+      <w:start w:val="1"/>
+      <w:numFmt w:val="bullet"/>
+      <w:lvlText w:val=""/>
+      <w:lvlJc w:val="left"/>
+      <w:pPr>
+        <w:tabs>
+          <w:tab w:val="left" w:pos="3600"/>
+        </w:tabs>
+        <w:ind w:left="3600" w:hanging="360"/>
+      </w:pPr>
+      <w:rPr>
+        <w:rFonts w:hint="default" w:ascii="Symbol" w:hAnsi="Symbol" w:cs="Symbol"/>
+        <w:sz w:val="20"/>
+      </w:rPr>
+    </w:lvl>
+    <w:lvl w:ilvl="5" w:tentative="0">
+      <w:start w:val="1"/>
+      <w:numFmt w:val="bullet"/>
+      <w:lvlText w:val=""/>
+      <w:lvlJc w:val="left"/>
+      <w:pPr>
+        <w:tabs>
+          <w:tab w:val="left" w:pos="4320"/>
+        </w:tabs>
+        <w:ind w:left="4320" w:hanging="360"/>
+      </w:pPr>
+      <w:rPr>
+        <w:rFonts w:hint="default" w:ascii="Symbol" w:hAnsi="Symbol" w:cs="Symbol"/>
+        <w:sz w:val="20"/>
+      </w:rPr>
+    </w:lvl>
+    <w:lvl w:ilvl="6" w:tentative="0">
+      <w:start w:val="1"/>
+      <w:numFmt w:val="bullet"/>
+      <w:lvlText w:val=""/>
+      <w:lvlJc w:val="left"/>
+      <w:pPr>
+        <w:tabs>
+          <w:tab w:val="left" w:pos="5040"/>
+        </w:tabs>
+        <w:ind w:left="5040" w:hanging="360"/>
+      </w:pPr>
+      <w:rPr>
+        <w:rFonts w:hint="default" w:ascii="Symbol" w:hAnsi="Symbol" w:cs="Symbol"/>
+        <w:sz w:val="20"/>
+      </w:rPr>
+    </w:lvl>
+    <w:lvl w:ilvl="7" w:tentative="0">
+      <w:start w:val="1"/>
+      <w:numFmt w:val="bullet"/>
+      <w:lvlText w:val=""/>
+      <w:lvlJc w:val="left"/>
+      <w:pPr>
+        <w:tabs>
+          <w:tab w:val="left" w:pos="5760"/>
+        </w:tabs>
+        <w:ind w:left="5760" w:hanging="360"/>
+      </w:pPr>
+      <w:rPr>
+        <w:rFonts w:hint="default" w:ascii="Symbol" w:hAnsi="Symbol" w:cs="Symbol"/>
+        <w:sz w:val="20"/>
+      </w:rPr>
+    </w:lvl>
+    <w:lvl w:ilvl="8" w:tentative="0">
+      <w:start w:val="1"/>
+      <w:numFmt w:val="bullet"/>
+      <w:lvlText w:val=""/>
+      <w:lvlJc w:val="left"/>
+      <w:pPr>
+        <w:tabs>
+          <w:tab w:val="left" w:pos="6480"/>
+        </w:tabs>
+        <w:ind w:left="6480" w:hanging="360"/>
+      </w:pPr>
+      <w:rPr>
+        <w:rFonts w:hint="default" w:ascii="Symbol" w:hAnsi="Symbol" w:cs="Symbol"/>
+        <w:sz w:val="20"/>
+      </w:rPr>
+    </w:lvl>
+  </w:abstractNum>
+  <w:abstractNum w:abstractNumId="13">
     <w:nsid w:val="005DE98E"/>
     <w:multiLevelType w:val="singleLevel"/>
     <w:tmpl w:val="005DE98E"/>
@@ -32576,7 +36096,7 @@
       <w:lvlJc w:val="left"/>
     </w:lvl>
   </w:abstractNum>
-  <w:abstractNum w:abstractNumId="11">
+  <w:abstractNum w:abstractNumId="14">
     <w:nsid w:val="011C959E"/>
     <w:multiLevelType w:val="singleLevel"/>
     <w:tmpl w:val="011C959E"/>
@@ -32588,7 +36108,7 @@
       <w:lvlJc w:val="left"/>
     </w:lvl>
   </w:abstractNum>
-  <w:abstractNum w:abstractNumId="12">
+  <w:abstractNum w:abstractNumId="15">
     <w:nsid w:val="14C3FAF4"/>
     <w:multiLevelType w:val="singleLevel"/>
     <w:tmpl w:val="14C3FAF4"/>
@@ -32600,7 +36120,7 @@
       <w:lvlJc w:val="left"/>
     </w:lvl>
   </w:abstractNum>
-  <w:abstractNum w:abstractNumId="13">
+  <w:abstractNum w:abstractNumId="16">
     <w:nsid w:val="1AD824B5"/>
     <w:multiLevelType w:val="singleLevel"/>
     <w:tmpl w:val="1AD824B5"/>
@@ -32612,7 +36132,7 @@
       <w:lvlJc w:val="left"/>
     </w:lvl>
   </w:abstractNum>
-  <w:abstractNum w:abstractNumId="14">
+  <w:abstractNum w:abstractNumId="17">
     <w:nsid w:val="1C1E3ADC"/>
     <w:multiLevelType w:val="singleLevel"/>
     <w:tmpl w:val="1C1E3ADC"/>
@@ -32624,7 +36144,7 @@
       <w:lvlJc w:val="left"/>
     </w:lvl>
   </w:abstractNum>
-  <w:abstractNum w:abstractNumId="15">
+  <w:abstractNum w:abstractNumId="18">
     <w:nsid w:val="1D9D6D3E"/>
     <w:multiLevelType w:val="singleLevel"/>
     <w:tmpl w:val="1D9D6D3E"/>
@@ -32636,7 +36156,7 @@
       <w:lvlJc w:val="left"/>
     </w:lvl>
   </w:abstractNum>
-  <w:abstractNum w:abstractNumId="16">
+  <w:abstractNum w:abstractNumId="19">
     <w:nsid w:val="1F79F2AB"/>
     <w:multiLevelType w:val="singleLevel"/>
     <w:tmpl w:val="1F79F2AB"/>
@@ -32648,7 +36168,7 @@
       <w:lvlJc w:val="left"/>
     </w:lvl>
   </w:abstractNum>
-  <w:abstractNum w:abstractNumId="17">
+  <w:abstractNum w:abstractNumId="20">
     <w:nsid w:val="33ECBB3D"/>
     <w:multiLevelType w:val="singleLevel"/>
     <w:tmpl w:val="33ECBB3D"/>
@@ -32660,7 +36180,7 @@
       <w:lvlJc w:val="left"/>
     </w:lvl>
   </w:abstractNum>
-  <w:abstractNum w:abstractNumId="18">
+  <w:abstractNum w:abstractNumId="21">
     <w:nsid w:val="41689722"/>
     <w:multiLevelType w:val="singleLevel"/>
     <w:tmpl w:val="41689722"/>
@@ -32672,7 +36192,7 @@
       <w:lvlJc w:val="left"/>
     </w:lvl>
   </w:abstractNum>
-  <w:abstractNum w:abstractNumId="19">
+  <w:abstractNum w:abstractNumId="22">
     <w:nsid w:val="52FF5667"/>
     <w:multiLevelType w:val="singleLevel"/>
     <w:tmpl w:val="52FF5667"/>
@@ -32684,7 +36204,7 @@
       <w:lvlJc w:val="left"/>
     </w:lvl>
   </w:abstractNum>
-  <w:abstractNum w:abstractNumId="20">
+  <w:abstractNum w:abstractNumId="23">
     <w:nsid w:val="5787E0CC"/>
     <w:multiLevelType w:val="singleLevel"/>
     <w:tmpl w:val="5787E0CC"/>
@@ -32696,7 +36216,7 @@
       <w:lvlJc w:val="left"/>
     </w:lvl>
   </w:abstractNum>
-  <w:abstractNum w:abstractNumId="21">
+  <w:abstractNum w:abstractNumId="24">
     <w:nsid w:val="5AF03C95"/>
     <w:multiLevelType w:val="singleLevel"/>
     <w:tmpl w:val="5AF03C95"/>
@@ -32708,7 +36228,7 @@
       <w:lvlJc w:val="left"/>
     </w:lvl>
   </w:abstractNum>
-  <w:abstractNum w:abstractNumId="22">
+  <w:abstractNum w:abstractNumId="25">
     <w:nsid w:val="6C49B6D0"/>
     <w:multiLevelType w:val="singleLevel"/>
     <w:tmpl w:val="6C49B6D0"/>
@@ -32720,7 +36240,7 @@
       <w:lvlJc w:val="left"/>
     </w:lvl>
   </w:abstractNum>
-  <w:abstractNum w:abstractNumId="23">
+  <w:abstractNum w:abstractNumId="26">
     <w:nsid w:val="6FC2A46D"/>
     <w:multiLevelType w:val="singleLevel"/>
     <w:tmpl w:val="6FC2A46D"/>
@@ -32732,7 +36252,7 @@
       <w:lvlJc w:val="left"/>
     </w:lvl>
   </w:abstractNum>
-  <w:abstractNum w:abstractNumId="24">
+  <w:abstractNum w:abstractNumId="27">
     <w:nsid w:val="72A7498A"/>
     <w:multiLevelType w:val="multilevel"/>
     <w:tmpl w:val="72A7498A"/>
@@ -32881,7 +36401,7 @@
       </w:rPr>
     </w:lvl>
   </w:abstractNum>
-  <w:abstractNum w:abstractNumId="25">
+  <w:abstractNum w:abstractNumId="28">
     <w:nsid w:val="732253F4"/>
     <w:multiLevelType w:val="singleLevel"/>
     <w:tmpl w:val="732253F4"/>
@@ -32896,7 +36416,7 @@
       </w:rPr>
     </w:lvl>
   </w:abstractNum>
-  <w:abstractNum w:abstractNumId="26">
+  <w:abstractNum w:abstractNumId="29">
     <w:nsid w:val="7C4C2BD6"/>
     <w:multiLevelType w:val="multilevel"/>
     <w:tmpl w:val="7C4C2BD6"/>
@@ -33045,7 +36565,7 @@
       </w:rPr>
     </w:lvl>
   </w:abstractNum>
-  <w:abstractNum w:abstractNumId="27">
+  <w:abstractNum w:abstractNumId="30">
     <w:nsid w:val="7ED96ECF"/>
     <w:multiLevelType w:val="singleLevel"/>
     <w:tmpl w:val="7ED96ECF"/>
@@ -33057,7 +36577,7 @@
       <w:lvlJc w:val="left"/>
     </w:lvl>
   </w:abstractNum>
-  <w:abstractNum w:abstractNumId="28">
+  <w:abstractNum w:abstractNumId="31">
     <w:nsid w:val="7F22DEE4"/>
     <w:multiLevelType w:val="singleLevel"/>
     <w:tmpl w:val="7F22DEE4"/>
@@ -33069,7 +36589,7 @@
       <w:lvlJc w:val="left"/>
     </w:lvl>
   </w:abstractNum>
-  <w:abstractNum w:abstractNumId="29">
+  <w:abstractNum w:abstractNumId="32">
     <w:nsid w:val="7F4D01D6"/>
     <w:multiLevelType w:val="singleLevel"/>
     <w:tmpl w:val="7F4D01D6"/>
@@ -33082,13 +36602,13 @@
     </w:lvl>
   </w:abstractNum>
   <w:num w:numId="1">
-    <w:abstractNumId w:val="25"/>
+    <w:abstractNumId w:val="28"/>
   </w:num>
   <w:num w:numId="2">
-    <w:abstractNumId w:val="21"/>
+    <w:abstractNumId w:val="24"/>
   </w:num>
   <w:num w:numId="3">
-    <w:abstractNumId w:val="15"/>
+    <w:abstractNumId w:val="18"/>
   </w:num>
   <w:num w:numId="4">
     <w:abstractNumId w:val="1"/>
@@ -33103,73 +36623,82 @@
     <w:abstractNumId w:val="3"/>
   </w:num>
   <w:num w:numId="8">
+    <w:abstractNumId w:val="15"/>
+  </w:num>
+  <w:num w:numId="9">
+    <w:abstractNumId w:val="29"/>
+  </w:num>
+  <w:num w:numId="10">
+    <w:abstractNumId w:val="10"/>
+  </w:num>
+  <w:num w:numId="11">
+    <w:abstractNumId w:val="6"/>
+  </w:num>
+  <w:num w:numId="12">
+    <w:abstractNumId w:val="32"/>
+  </w:num>
+  <w:num w:numId="13">
+    <w:abstractNumId w:val="27"/>
+  </w:num>
+  <w:num w:numId="14">
+    <w:abstractNumId w:val="23"/>
+  </w:num>
+  <w:num w:numId="15">
+    <w:abstractNumId w:val="30"/>
+  </w:num>
+  <w:num w:numId="16">
+    <w:abstractNumId w:val="13"/>
+  </w:num>
+  <w:num w:numId="17">
+    <w:abstractNumId w:val="17"/>
+  </w:num>
+  <w:num w:numId="18">
+    <w:abstractNumId w:val="25"/>
+  </w:num>
+  <w:num w:numId="19">
+    <w:abstractNumId w:val="21"/>
+  </w:num>
+  <w:num w:numId="20">
+    <w:abstractNumId w:val="11"/>
+  </w:num>
+  <w:num w:numId="21">
+    <w:abstractNumId w:val="14"/>
+  </w:num>
+  <w:num w:numId="22">
+    <w:abstractNumId w:val="7"/>
+  </w:num>
+  <w:num w:numId="23">
+    <w:abstractNumId w:val="9"/>
+  </w:num>
+  <w:num w:numId="24">
+    <w:abstractNumId w:val="20"/>
+  </w:num>
+  <w:num w:numId="25">
+    <w:abstractNumId w:val="31"/>
+  </w:num>
+  <w:num w:numId="26">
+    <w:abstractNumId w:val="19"/>
+  </w:num>
+  <w:num w:numId="27">
+    <w:abstractNumId w:val="16"/>
+  </w:num>
+  <w:num w:numId="28">
     <w:abstractNumId w:val="12"/>
   </w:num>
-  <w:num w:numId="9">
+  <w:num w:numId="29">
+    <w:abstractNumId w:val="8"/>
+  </w:num>
+  <w:num w:numId="30">
+    <w:abstractNumId w:val="4"/>
+  </w:num>
+  <w:num w:numId="31">
+    <w:abstractNumId w:val="5"/>
+  </w:num>
+  <w:num w:numId="32">
     <w:abstractNumId w:val="26"/>
   </w:num>
-  <w:num w:numId="10">
-    <w:abstractNumId w:val="8"/>
-  </w:num>
-  <w:num w:numId="11">
-    <w:abstractNumId w:val="5"/>
-  </w:num>
-  <w:num w:numId="12">
-    <w:abstractNumId w:val="29"/>
-  </w:num>
-  <w:num w:numId="13">
-    <w:abstractNumId w:val="24"/>
-  </w:num>
-  <w:num w:numId="14">
-    <w:abstractNumId w:val="20"/>
-  </w:num>
-  <w:num w:numId="15">
-    <w:abstractNumId w:val="27"/>
-  </w:num>
-  <w:num w:numId="16">
-    <w:abstractNumId w:val="10"/>
-  </w:num>
-  <w:num w:numId="17">
-    <w:abstractNumId w:val="14"/>
-  </w:num>
-  <w:num w:numId="18">
+  <w:num w:numId="33">
     <w:abstractNumId w:val="22"/>
-  </w:num>
-  <w:num w:numId="19">
-    <w:abstractNumId w:val="18"/>
-  </w:num>
-  <w:num w:numId="20">
-    <w:abstractNumId w:val="9"/>
-  </w:num>
-  <w:num w:numId="21">
-    <w:abstractNumId w:val="11"/>
-  </w:num>
-  <w:num w:numId="22">
-    <w:abstractNumId w:val="6"/>
-  </w:num>
-  <w:num w:numId="23">
-    <w:abstractNumId w:val="7"/>
-  </w:num>
-  <w:num w:numId="24">
-    <w:abstractNumId w:val="17"/>
-  </w:num>
-  <w:num w:numId="25">
-    <w:abstractNumId w:val="28"/>
-  </w:num>
-  <w:num w:numId="26">
-    <w:abstractNumId w:val="16"/>
-  </w:num>
-  <w:num w:numId="27">
-    <w:abstractNumId w:val="13"/>
-  </w:num>
-  <w:num w:numId="28">
-    <w:abstractNumId w:val="4"/>
-  </w:num>
-  <w:num w:numId="29">
-    <w:abstractNumId w:val="23"/>
-  </w:num>
-  <w:num w:numId="30">
-    <w:abstractNumId w:val="19"/>
   </w:num>
 </w:numbering>
 </file>

</xml_diff>